<commit_message>
Update report and finish
</commit_message>
<xml_diff>
--- a/web/file-tinh-toan/sample/01.docx
+++ b/web/file-tinh-toan/sample/01.docx
@@ -382,73 +382,16 @@
           <w:vertAlign w:val="subscript"/>
           <w:lang w:val="en-US"/>
         </w:rPr>
-        <w:t>x</w:t>
-      </w:r>
-      <w:r>
-        <w:rPr>
-          <w:rFonts w:ascii="Times New Roman" w:hAnsi="Times New Roman" w:cs="Times New Roman"/>
-          <w:sz w:val="24"/>
-          <w:szCs w:val="24"/>
-          <w:vertAlign w:val="subscript"/>
+        <w:t>x(y)</w:t>
+      </w:r>
+      <w:r>
+        <w:rPr>
+          <w:rFonts w:ascii="Times New Roman" w:hAnsi="Times New Roman" w:cs="Times New Roman"/>
+          <w:sz w:val="24"/>
+          <w:szCs w:val="24"/>
           <w:lang w:val="en-US"/>
         </w:rPr>
-        <w:t>(</w:t>
-      </w:r>
-      <w:r>
-        <w:rPr>
-          <w:rFonts w:ascii="Times New Roman" w:hAnsi="Times New Roman" w:cs="Times New Roman"/>
-          <w:sz w:val="24"/>
-          <w:szCs w:val="24"/>
-          <w:vertAlign w:val="subscript"/>
-          <w:lang w:val="en-US"/>
-        </w:rPr>
-        <w:t>y</w:t>
-      </w:r>
-      <w:r>
-        <w:rPr>
-          <w:rFonts w:ascii="Times New Roman" w:hAnsi="Times New Roman" w:cs="Times New Roman"/>
-          <w:sz w:val="24"/>
-          <w:szCs w:val="24"/>
-          <w:vertAlign w:val="subscript"/>
-          <w:lang w:val="en-US"/>
-        </w:rPr>
-        <w:t>)</w:t>
-      </w:r>
-      <w:r>
-        <w:rPr>
-          <w:rFonts w:ascii="Times New Roman" w:hAnsi="Times New Roman" w:cs="Times New Roman"/>
-          <w:sz w:val="24"/>
-          <w:szCs w:val="24"/>
-          <w:lang w:val="en-US"/>
-        </w:rPr>
-        <w:t xml:space="preserve"> </w:t>
-      </w:r>
-      <w:r>
-        <w:rPr>
-          <w:rFonts w:ascii="Times New Roman" w:hAnsi="Times New Roman" w:cs="Times New Roman"/>
-          <w:sz w:val="24"/>
-          <w:szCs w:val="24"/>
-          <w:lang w:val="en-US"/>
-        </w:rPr>
-        <w:t xml:space="preserve">xoay quanh trục x (y), </w:t>
-      </w:r>
-      <w:r>
-        <w:rPr>
-          <w:rFonts w:ascii="Times New Roman" w:hAnsi="Times New Roman" w:cs="Times New Roman"/>
-          <w:sz w:val="24"/>
-          <w:szCs w:val="24"/>
-          <w:lang w:val="en-US"/>
-        </w:rPr>
-        <w:t>t</w:t>
-      </w:r>
-      <w:r>
-        <w:rPr>
-          <w:rFonts w:ascii="Times New Roman" w:hAnsi="Times New Roman" w:cs="Times New Roman"/>
-          <w:sz w:val="24"/>
-          <w:szCs w:val="24"/>
-          <w:lang w:val="en-US"/>
-        </w:rPr>
-        <w:t>ương ứng với chiều dương của trục y (x);</w:t>
+        <w:t xml:space="preserve"> xoay quanh trục x (y), tương ứng với chiều dương của trục y (x);</w:t>
       </w:r>
     </w:p>
     <w:p>
@@ -850,77 +793,7 @@
                 <w:rFonts w:cs="Times New Roman"/>
                 <w:lang w:val="en-US"/>
               </w:rPr>
-              <w:t>Momen</w:t>
-            </w:r>
-            <w:r>
-              <w:rPr>
-                <w:rFonts w:cs="Times New Roman"/>
-                <w:lang w:val="en-US"/>
-              </w:rPr>
-              <w:t xml:space="preserve"> </w:t>
-            </w:r>
-            <w:r>
-              <w:rPr>
-                <w:rFonts w:cs="Times New Roman"/>
-                <w:lang w:val="en-US"/>
-              </w:rPr>
-              <w:t>uốn</w:t>
-            </w:r>
-            <w:r>
-              <w:rPr>
-                <w:rFonts w:cs="Times New Roman"/>
-                <w:lang w:val="en-US"/>
-              </w:rPr>
-              <w:t xml:space="preserve">, </w:t>
-            </w:r>
-            <w:r>
-              <w:rPr>
-                <w:rFonts w:cs="Times New Roman"/>
-                <w:lang w:val="en-US"/>
-              </w:rPr>
-              <w:t>xoay</w:t>
-            </w:r>
-            <w:r>
-              <w:rPr>
-                <w:rFonts w:cs="Times New Roman"/>
-                <w:lang w:val="en-US"/>
-              </w:rPr>
-              <w:t xml:space="preserve"> </w:t>
-            </w:r>
-            <w:r>
-              <w:rPr>
-                <w:rFonts w:cs="Times New Roman"/>
-                <w:lang w:val="en-US"/>
-              </w:rPr>
-              <w:t>quanh</w:t>
-            </w:r>
-            <w:r>
-              <w:rPr>
-                <w:rFonts w:cs="Times New Roman"/>
-                <w:lang w:val="en-US"/>
-              </w:rPr>
-              <w:t xml:space="preserve"> </w:t>
-            </w:r>
-            <w:r>
-              <w:rPr>
-                <w:rFonts w:cs="Times New Roman"/>
-                <w:lang w:val="en-US"/>
-              </w:rPr>
-              <w:t>trục</w:t>
-            </w:r>
-            <w:r>
-              <w:rPr>
-                <w:rFonts w:cs="Times New Roman"/>
-                <w:lang w:val="en-US"/>
-              </w:rPr>
-              <w:t xml:space="preserve"> </w:t>
-            </w:r>
-            <w:r>
-              <w:rPr>
-                <w:rFonts w:cs="Times New Roman"/>
-                <w:lang w:val="en-US"/>
-              </w:rPr>
-              <w:t>x</w:t>
+              <w:t>Momen uốn, xoay quanh trục x</w:t>
             </w:r>
           </w:p>
         </w:tc>
@@ -2263,13 +2136,7 @@
               <w:rPr>
                 <w:rFonts w:cs="Times New Roman"/>
               </w:rPr>
-              <w:t xml:space="preserve"> </w:t>
-            </w:r>
-            <w:r>
-              <w:rPr>
-                <w:rFonts w:cs="Times New Roman"/>
-              </w:rPr>
-              <w:t>đ</w:t>
+              <w:t xml:space="preserve"> đ</w:t>
             </w:r>
             <w:r>
               <w:rPr>
@@ -2428,6 +2295,7 @@
       <w:pPr>
         <w:spacing w:after="0"/>
         <w:rPr>
+          <w:rFonts w:ascii="Times New Roman" w:hAnsi="Times New Roman" w:cs="Times New Roman"/>
           <w:noProof/>
         </w:rPr>
       </w:pPr>
@@ -2443,22 +2311,33 @@
       </w:pPr>
       <w:r>
         <w:rPr>
+          <w:rFonts w:ascii="Times New Roman" w:hAnsi="Times New Roman" w:cs="Times New Roman"/>
           <w:noProof/>
           <w:lang w:val="en-US"/>
         </w:rPr>
         <w:drawing>
-          <wp:inline distT="0" distB="0" distL="0" distR="0" wp14:anchorId="6F54991E" wp14:editId="26D184FE">
-            <wp:extent cx="5448300" cy="1958398"/>
-            <wp:effectExtent l="0" t="0" r="0" b="3810"/>
-            <wp:docPr id="1" name="Рисунок 1"/>
-            <wp:cNvGraphicFramePr>
-              <a:graphicFrameLocks xmlns:a="http://schemas.openxmlformats.org/drawingml/2006/main" noChangeAspect="1"/>
-            </wp:cNvGraphicFramePr>
+          <wp:inline distT="0" distB="0" distL="0" distR="0" wp14:anchorId="036744A4" wp14:editId="2BC0E6D3">
+            <wp:extent cx="4281805" cy="1832610"/>
+            <wp:effectExtent l="0" t="0" r="4445" b="0"/>
+            <wp:docPr id="4" name="Рисунок 6">
+              <a:extLst xmlns:a="http://schemas.openxmlformats.org/drawingml/2006/main">
+                <a:ext uri="{FF2B5EF4-FFF2-40B4-BE49-F238E27FC236}">
+                  <a16:creationId xmlns="" xmlns:cx="http://schemas.microsoft.com/office/drawing/2014/chartex" xmlns:cx1="http://schemas.microsoft.com/office/drawing/2015/9/8/chartex" xmlns:cx2="http://schemas.microsoft.com/office/drawing/2015/10/21/chartex" xmlns:cx3="http://schemas.microsoft.com/office/drawing/2016/5/9/chartex" xmlns:cx4="http://schemas.microsoft.com/office/drawing/2016/5/10/chartex" xmlns:cx5="http://schemas.microsoft.com/office/drawing/2016/5/11/chartex" xmlns:cx6="http://schemas.microsoft.com/office/drawing/2016/5/12/chartex" xmlns:cx7="http://schemas.microsoft.com/office/drawing/2016/5/13/chartex" xmlns:cx8="http://schemas.microsoft.com/office/drawing/2016/5/14/chartex" xmlns:aink="http://schemas.microsoft.com/office/drawing/2016/ink" xmlns:am3d="http://schemas.microsoft.com/office/drawing/2017/model3d" xmlns:o="urn:schemas-microsoft-com:office:office" xmlns:v="urn:schemas-microsoft-com:vml" xmlns:w10="urn:schemas-microsoft-com:office:word" xmlns:w="http://schemas.openxmlformats.org/wordprocessingml/2006/main" xmlns:w16cex="http://schemas.microsoft.com/office/word/2018/wordml/cex" xmlns:w16cid="http://schemas.microsoft.com/office/word/2016/wordml/cid" xmlns:w16="http://schemas.microsoft.com/office/word/2018/wordml" xmlns:w16sdtdh="http://schemas.microsoft.com/office/word/2020/wordml/sdtdatahash" xmlns:w16se="http://schemas.microsoft.com/office/word/2015/wordml/symex" xmlns:a16="http://schemas.microsoft.com/office/drawing/2014/main" xmlns:lc="http://schemas.openxmlformats.org/drawingml/2006/lockedCanvas" id="{00000000-0008-0000-0000-000007000000}"/>
+                </a:ext>
+              </a:extLst>
+            </wp:docPr>
+            <wp:cNvGraphicFramePr/>
             <a:graphic xmlns:a="http://schemas.openxmlformats.org/drawingml/2006/main">
               <a:graphicData uri="http://schemas.openxmlformats.org/drawingml/2006/picture">
                 <pic:pic xmlns:pic="http://schemas.openxmlformats.org/drawingml/2006/picture">
                   <pic:nvPicPr>
-                    <pic:cNvPr id="1" name="Рисунок 1"/>
+                    <pic:cNvPr id="7" name="Рисунок 6">
+                      <a:extLst>
+                        <a:ext uri="{FF2B5EF4-FFF2-40B4-BE49-F238E27FC236}">
+                          <a16:creationId xmlns="" xmlns:cx="http://schemas.microsoft.com/office/drawing/2014/chartex" xmlns:cx1="http://schemas.microsoft.com/office/drawing/2015/9/8/chartex" xmlns:cx2="http://schemas.microsoft.com/office/drawing/2015/10/21/chartex" xmlns:cx3="http://schemas.microsoft.com/office/drawing/2016/5/9/chartex" xmlns:cx4="http://schemas.microsoft.com/office/drawing/2016/5/10/chartex" xmlns:cx5="http://schemas.microsoft.com/office/drawing/2016/5/11/chartex" xmlns:cx6="http://schemas.microsoft.com/office/drawing/2016/5/12/chartex" xmlns:cx7="http://schemas.microsoft.com/office/drawing/2016/5/13/chartex" xmlns:cx8="http://schemas.microsoft.com/office/drawing/2016/5/14/chartex" xmlns:aink="http://schemas.microsoft.com/office/drawing/2016/ink" xmlns:am3d="http://schemas.microsoft.com/office/drawing/2017/model3d" xmlns:o="urn:schemas-microsoft-com:office:office" xmlns:v="urn:schemas-microsoft-com:vml" xmlns:w10="urn:schemas-microsoft-com:office:word" xmlns:w="http://schemas.openxmlformats.org/wordprocessingml/2006/main" xmlns:w16cex="http://schemas.microsoft.com/office/word/2018/wordml/cex" xmlns:w16cid="http://schemas.microsoft.com/office/word/2016/wordml/cid" xmlns:w16="http://schemas.microsoft.com/office/word/2018/wordml" xmlns:w16sdtdh="http://schemas.microsoft.com/office/word/2020/wordml/sdtdatahash" xmlns:w16se="http://schemas.microsoft.com/office/word/2015/wordml/symex" xmlns:a16="http://schemas.microsoft.com/office/drawing/2014/main" xmlns:lc="http://schemas.openxmlformats.org/drawingml/2006/lockedCanvas" id="{00000000-0008-0000-0000-000007000000}"/>
+                        </a:ext>
+                      </a:extLst>
+                    </pic:cNvPr>
                     <pic:cNvPicPr/>
                   </pic:nvPicPr>
                   <pic:blipFill>
@@ -2469,14 +2348,13 @@
                         </a:ext>
                       </a:extLst>
                     </a:blip>
-                    <a:stretch>
-                      <a:fillRect/>
-                    </a:stretch>
+                    <a:srcRect/>
+                    <a:stretch/>
                   </pic:blipFill>
                   <pic:spPr>
                     <a:xfrm>
                       <a:off x="0" y="0"/>
-                      <a:ext cx="5453689" cy="1960335"/>
+                      <a:ext cx="4281805" cy="1832610"/>
                     </a:xfrm>
                     <a:prstGeom prst="rect">
                       <a:avLst/>
@@ -2859,8 +2737,6 @@
         </w:rPr>
         <w:t>m</w:t>
       </w:r>
-      <w:bookmarkStart w:id="0" w:name="_GoBack"/>
-      <w:bookmarkEnd w:id="0"/>
       <w:r>
         <w:rPr>
           <w:rFonts w:ascii="Times New Roman" w:hAnsi="Times New Roman" w:cs="Times New Roman"/>
@@ -2934,7 +2810,7 @@
           <w:p>
             <w:pPr>
               <w:rPr>
-                <w:rFonts w:asciiTheme="minorHAnsi" w:hAnsiTheme="minorHAnsi"/>
+                <w:rFonts w:cs="Times New Roman"/>
                 <w:sz w:val="22"/>
                 <w:szCs w:val="22"/>
               </w:rPr>
@@ -2943,22 +2819,21 @@
               <m:oMath>
                 <m:r>
                   <w:rPr>
-                    <w:rFonts w:ascii="Cambria Math" w:hAnsi="Cambria Math"/>
+                    <w:rFonts w:ascii="Cambria Math" w:hAnsi="Cambria Math" w:cs="Times New Roman"/>
                     <w:sz w:val="22"/>
                     <w:szCs w:val="22"/>
                   </w:rPr>
-                  <w:lastRenderedPageBreak/>
                   <m:t>N=N+G=${varN}+$</m:t>
                 </m:r>
                 <m:r>
                   <w:rPr>
-                    <w:rFonts w:ascii="Cambria Math" w:hAnsi="Cambria Math"/>
+                    <w:rFonts w:ascii="Cambria Math" w:hAnsi="Cambria Math" w:cs="Times New Roman"/>
                   </w:rPr>
                   <m:t>{G}</m:t>
                 </m:r>
                 <m:r>
                   <w:rPr>
-                    <w:rFonts w:ascii="Cambria Math" w:hAnsi="Cambria Math"/>
+                    <w:rFonts w:ascii="Cambria Math" w:hAnsi="Cambria Math" w:cs="Times New Roman"/>
                     <w:sz w:val="22"/>
                     <w:szCs w:val="22"/>
                   </w:rPr>
@@ -3007,6 +2882,7 @@
           <w:sz w:val="24"/>
           <w:szCs w:val="24"/>
         </w:rPr>
+        <w:lastRenderedPageBreak/>
         <w:t>Diện tích đáy móng</w:t>
       </w:r>
       <w:r>
@@ -3044,7 +2920,7 @@
           <w:p>
             <w:pPr>
               <w:rPr>
-                <w:rFonts w:asciiTheme="minorHAnsi" w:hAnsiTheme="minorHAnsi"/>
+                <w:rFonts w:cs="Times New Roman"/>
                 <w:sz w:val="22"/>
                 <w:szCs w:val="22"/>
               </w:rPr>
@@ -3053,7 +2929,7 @@
               <m:oMath>
                 <m:r>
                   <w:rPr>
-                    <w:rFonts w:ascii="Cambria Math" w:hAnsi="Cambria Math"/>
+                    <w:rFonts w:ascii="Cambria Math" w:hAnsi="Cambria Math" w:cs="Times New Roman"/>
                     <w:sz w:val="22"/>
                     <w:szCs w:val="22"/>
                   </w:rPr>
@@ -3063,7 +2939,7 @@
                   <m:sSupPr>
                     <m:ctrlPr>
                       <w:rPr>
-                        <w:rFonts w:ascii="Cambria Math" w:hAnsi="Cambria Math"/>
+                        <w:rFonts w:ascii="Cambria Math" w:hAnsi="Cambria Math" w:cs="Times New Roman"/>
                         <w:i/>
                         <w:sz w:val="22"/>
                         <w:szCs w:val="22"/>
@@ -3073,7 +2949,7 @@
                   <m:e>
                     <m:r>
                       <w:rPr>
-                        <w:rFonts w:ascii="Cambria Math" w:hAnsi="Cambria Math"/>
+                        <w:rFonts w:ascii="Cambria Math" w:hAnsi="Cambria Math" w:cs="Times New Roman"/>
                         <w:sz w:val="22"/>
                         <w:szCs w:val="22"/>
                       </w:rPr>
@@ -3083,7 +2959,7 @@
                   <m:sup>
                     <m:r>
                       <w:rPr>
-                        <w:rFonts w:ascii="Cambria Math" w:hAnsi="Cambria Math"/>
+                        <w:rFonts w:ascii="Cambria Math" w:hAnsi="Cambria Math" w:cs="Times New Roman"/>
                         <w:sz w:val="22"/>
                         <w:szCs w:val="22"/>
                       </w:rPr>
@@ -3140,6 +3016,7 @@
       <w:tblPr>
         <w:tblStyle w:val="a"/>
         <w:tblW w:w="0" w:type="auto"/>
+        <w:tblInd w:w="-142" w:type="dxa"/>
         <w:tblBorders>
           <w:top w:val="none" w:sz="0" w:space="0" w:color="auto"/>
           <w:bottom w:val="none" w:sz="0" w:space="0" w:color="auto"/>
@@ -3160,13 +3037,18 @@
             <w:tcW w:w="8784" w:type="dxa"/>
           </w:tcPr>
           <w:p>
+            <w:pPr>
+              <w:rPr>
+                <w:rFonts w:cs="Times New Roman"/>
+              </w:rPr>
+            </w:pPr>
             <m:oMathPara>
               <m:oMath>
                 <m:sSub>
                   <m:sSubPr>
                     <m:ctrlPr>
                       <w:rPr>
-                        <w:rFonts w:ascii="Cambria Math" w:hAnsi="Cambria Math"/>
+                        <w:rFonts w:ascii="Cambria Math" w:hAnsi="Cambria Math" w:cs="Times New Roman"/>
                         <w:i/>
                         <w:sz w:val="22"/>
                         <w:szCs w:val="22"/>
@@ -3176,7 +3058,7 @@
                   <m:e>
                     <m:r>
                       <w:rPr>
-                        <w:rFonts w:ascii="Cambria Math" w:hAnsi="Cambria Math"/>
+                        <w:rFonts w:ascii="Cambria Math" w:hAnsi="Cambria Math" w:cs="Times New Roman"/>
                         <w:sz w:val="22"/>
                         <w:szCs w:val="22"/>
                       </w:rPr>
@@ -3186,7 +3068,7 @@
                   <m:sub>
                     <m:r>
                       <w:rPr>
-                        <w:rFonts w:ascii="Cambria Math" w:hAnsi="Cambria Math"/>
+                        <w:rFonts w:ascii="Cambria Math" w:hAnsi="Cambria Math" w:cs="Times New Roman"/>
                         <w:sz w:val="22"/>
                         <w:szCs w:val="22"/>
                       </w:rPr>
@@ -3196,7 +3078,7 @@
                 </m:sSub>
                 <m:r>
                   <w:rPr>
-                    <w:rFonts w:ascii="Cambria Math" w:hAnsi="Cambria Math"/>
+                    <w:rFonts w:ascii="Cambria Math" w:hAnsi="Cambria Math" w:cs="Times New Roman"/>
                     <w:sz w:val="22"/>
                     <w:szCs w:val="22"/>
                   </w:rPr>
@@ -3206,7 +3088,7 @@
                   <m:fPr>
                     <m:ctrlPr>
                       <w:rPr>
-                        <w:rFonts w:ascii="Cambria Math" w:hAnsi="Cambria Math"/>
+                        <w:rFonts w:ascii="Cambria Math" w:hAnsi="Cambria Math" w:cs="Times New Roman"/>
                         <w:i/>
                         <w:sz w:val="22"/>
                         <w:szCs w:val="22"/>
@@ -3216,7 +3098,7 @@
                   <m:num>
                     <m:r>
                       <w:rPr>
-                        <w:rFonts w:ascii="Cambria Math" w:hAnsi="Cambria Math"/>
+                        <w:rFonts w:ascii="Cambria Math" w:hAnsi="Cambria Math" w:cs="Times New Roman"/>
                         <w:sz w:val="22"/>
                         <w:szCs w:val="22"/>
                       </w:rPr>
@@ -3226,7 +3108,7 @@
                       <m:sSupPr>
                         <m:ctrlPr>
                           <w:rPr>
-                            <w:rFonts w:ascii="Cambria Math" w:hAnsi="Cambria Math"/>
+                            <w:rFonts w:ascii="Cambria Math" w:hAnsi="Cambria Math" w:cs="Times New Roman"/>
                             <w:i/>
                             <w:sz w:val="22"/>
                             <w:szCs w:val="22"/>
@@ -3236,7 +3118,7 @@
                       <m:e>
                         <m:r>
                           <w:rPr>
-                            <w:rFonts w:ascii="Cambria Math" w:hAnsi="Cambria Math"/>
+                            <w:rFonts w:ascii="Cambria Math" w:hAnsi="Cambria Math" w:cs="Times New Roman"/>
                             <w:sz w:val="22"/>
                             <w:szCs w:val="22"/>
                           </w:rPr>
@@ -3246,7 +3128,7 @@
                       <m:sup>
                         <m:r>
                           <w:rPr>
-                            <w:rFonts w:ascii="Cambria Math" w:hAnsi="Cambria Math"/>
+                            <w:rFonts w:ascii="Cambria Math" w:hAnsi="Cambria Math" w:cs="Times New Roman"/>
                             <w:sz w:val="22"/>
                             <w:szCs w:val="22"/>
                           </w:rPr>
@@ -3258,7 +3140,7 @@
                   <m:den>
                     <m:r>
                       <w:rPr>
-                        <w:rFonts w:ascii="Cambria Math" w:hAnsi="Cambria Math"/>
+                        <w:rFonts w:ascii="Cambria Math" w:hAnsi="Cambria Math" w:cs="Times New Roman"/>
                         <w:sz w:val="22"/>
                         <w:szCs w:val="22"/>
                       </w:rPr>
@@ -3268,7 +3150,7 @@
                 </m:f>
                 <m:r>
                   <w:rPr>
-                    <w:rFonts w:ascii="Cambria Math" w:hAnsi="Cambria Math"/>
+                    <w:rFonts w:ascii="Cambria Math" w:hAnsi="Cambria Math" w:cs="Times New Roman"/>
                     <w:sz w:val="22"/>
                     <w:szCs w:val="22"/>
                   </w:rPr>
@@ -3278,7 +3160,7 @@
                   <m:fPr>
                     <m:ctrlPr>
                       <w:rPr>
-                        <w:rFonts w:ascii="Cambria Math" w:hAnsi="Cambria Math"/>
+                        <w:rFonts w:ascii="Cambria Math" w:hAnsi="Cambria Math" w:cs="Times New Roman"/>
                         <w:i/>
                         <w:sz w:val="22"/>
                         <w:szCs w:val="22"/>
@@ -3288,7 +3170,7 @@
                   <m:num>
                     <m:r>
                       <w:rPr>
-                        <w:rFonts w:ascii="Cambria Math" w:hAnsi="Cambria Math"/>
+                        <w:rFonts w:ascii="Cambria Math" w:hAnsi="Cambria Math" w:cs="Times New Roman"/>
                         <w:sz w:val="22"/>
                         <w:szCs w:val="22"/>
                       </w:rPr>
@@ -3298,7 +3180,7 @@
                       <m:sSupPr>
                         <m:ctrlPr>
                           <w:rPr>
-                            <w:rFonts w:ascii="Cambria Math" w:hAnsi="Cambria Math"/>
+                            <w:rFonts w:ascii="Cambria Math" w:hAnsi="Cambria Math" w:cs="Times New Roman"/>
                             <w:i/>
                             <w:sz w:val="22"/>
                             <w:szCs w:val="22"/>
@@ -3308,7 +3190,7 @@
                       <m:e>
                         <m:r>
                           <w:rPr>
-                            <w:rFonts w:ascii="Cambria Math" w:hAnsi="Cambria Math"/>
+                            <w:rFonts w:ascii="Cambria Math" w:hAnsi="Cambria Math" w:cs="Times New Roman"/>
                             <w:sz w:val="22"/>
                             <w:szCs w:val="22"/>
                           </w:rPr>
@@ -3318,7 +3200,7 @@
                       <m:sup>
                         <m:r>
                           <w:rPr>
-                            <w:rFonts w:ascii="Cambria Math" w:hAnsi="Cambria Math"/>
+                            <w:rFonts w:ascii="Cambria Math" w:hAnsi="Cambria Math" w:cs="Times New Roman"/>
                             <w:sz w:val="22"/>
                             <w:szCs w:val="22"/>
                           </w:rPr>
@@ -3330,7 +3212,7 @@
                   <m:den>
                     <m:r>
                       <w:rPr>
-                        <w:rFonts w:ascii="Cambria Math" w:hAnsi="Cambria Math"/>
+                        <w:rFonts w:ascii="Cambria Math" w:hAnsi="Cambria Math" w:cs="Times New Roman"/>
                         <w:sz w:val="22"/>
                         <w:szCs w:val="22"/>
                       </w:rPr>
@@ -3340,23 +3222,15 @@
                 </m:f>
                 <m:r>
                   <w:rPr>
-                    <w:rFonts w:ascii="Cambria Math" w:hAnsi="Cambria Math"/>
+                    <w:rFonts w:ascii="Cambria Math" w:hAnsi="Cambria Math" w:cs="Times New Roman"/>
                     <w:sz w:val="22"/>
                     <w:szCs w:val="22"/>
                   </w:rPr>
-                  <m:t>=${W_y</m:t>
+                  <m:t>=${W_y}</m:t>
                 </m:r>
                 <m:r>
                   <w:rPr>
-                    <w:rFonts w:ascii="Cambria Math" w:hAnsi="Cambria Math"/>
-                  </w:rPr>
-                  <m:t>}</m:t>
-                </m:r>
-                <m:r>
-                  <w:rPr>
-                    <w:rFonts w:ascii="Cambria Math" w:hAnsi="Cambria Math"/>
-                    <w:sz w:val="22"/>
-                    <w:szCs w:val="22"/>
+                    <w:rFonts w:ascii="Cambria Math" w:hAnsi="Cambria Math" w:cs="Times New Roman"/>
                   </w:rPr>
                   <m:t xml:space="preserve"> </m:t>
                 </m:r>
@@ -3364,7 +3238,7 @@
                   <m:sSupPr>
                     <m:ctrlPr>
                       <w:rPr>
-                        <w:rFonts w:ascii="Cambria Math" w:hAnsi="Cambria Math"/>
+                        <w:rFonts w:ascii="Cambria Math" w:hAnsi="Cambria Math" w:cs="Times New Roman"/>
                         <w:i/>
                         <w:sz w:val="22"/>
                         <w:szCs w:val="22"/>
@@ -3374,7 +3248,7 @@
                   <m:e>
                     <m:r>
                       <w:rPr>
-                        <w:rFonts w:ascii="Cambria Math" w:hAnsi="Cambria Math"/>
+                        <w:rFonts w:ascii="Cambria Math" w:hAnsi="Cambria Math" w:cs="Times New Roman"/>
                         <w:sz w:val="22"/>
                         <w:szCs w:val="22"/>
                       </w:rPr>
@@ -3384,7 +3258,7 @@
                   <m:sup>
                     <m:r>
                       <w:rPr>
-                        <w:rFonts w:ascii="Cambria Math" w:hAnsi="Cambria Math"/>
+                        <w:rFonts w:ascii="Cambria Math" w:hAnsi="Cambria Math" w:cs="Times New Roman"/>
                         <w:sz w:val="22"/>
                         <w:szCs w:val="22"/>
                       </w:rPr>
@@ -3394,7 +3268,7 @@
                 </m:sSup>
                 <m:r>
                   <w:rPr>
-                    <w:rFonts w:ascii="Cambria Math" w:hAnsi="Cambria Math"/>
+                    <w:rFonts w:ascii="Cambria Math" w:hAnsi="Cambria Math" w:cs="Times New Roman"/>
                     <w:sz w:val="22"/>
                     <w:szCs w:val="22"/>
                   </w:rPr>
@@ -3404,7 +3278,7 @@
                   <m:sSubPr>
                     <m:ctrlPr>
                       <w:rPr>
-                        <w:rFonts w:ascii="Cambria Math" w:hAnsi="Cambria Math"/>
+                        <w:rFonts w:ascii="Cambria Math" w:hAnsi="Cambria Math" w:cs="Times New Roman"/>
                         <w:i/>
                         <w:sz w:val="22"/>
                         <w:szCs w:val="22"/>
@@ -3414,7 +3288,7 @@
                   <m:e>
                     <m:r>
                       <w:rPr>
-                        <w:rFonts w:ascii="Cambria Math" w:hAnsi="Cambria Math"/>
+                        <w:rFonts w:ascii="Cambria Math" w:hAnsi="Cambria Math" w:cs="Times New Roman"/>
                         <w:sz w:val="22"/>
                         <w:szCs w:val="22"/>
                       </w:rPr>
@@ -3424,7 +3298,7 @@
                   <m:sub>
                     <m:r>
                       <w:rPr>
-                        <w:rFonts w:ascii="Cambria Math" w:hAnsi="Cambria Math"/>
+                        <w:rFonts w:ascii="Cambria Math" w:hAnsi="Cambria Math" w:cs="Times New Roman"/>
                         <w:sz w:val="22"/>
                         <w:szCs w:val="22"/>
                       </w:rPr>
@@ -3434,7 +3308,7 @@
                 </m:sSub>
                 <m:r>
                   <w:rPr>
-                    <w:rFonts w:ascii="Cambria Math" w:hAnsi="Cambria Math"/>
+                    <w:rFonts w:ascii="Cambria Math" w:hAnsi="Cambria Math" w:cs="Times New Roman"/>
                     <w:sz w:val="22"/>
                     <w:szCs w:val="22"/>
                   </w:rPr>
@@ -3444,7 +3318,7 @@
                   <m:fPr>
                     <m:ctrlPr>
                       <w:rPr>
-                        <w:rFonts w:ascii="Cambria Math" w:hAnsi="Cambria Math"/>
+                        <w:rFonts w:ascii="Cambria Math" w:hAnsi="Cambria Math" w:cs="Times New Roman"/>
                         <w:i/>
                         <w:sz w:val="22"/>
                         <w:szCs w:val="22"/>
@@ -3454,7 +3328,7 @@
                   <m:num>
                     <m:r>
                       <w:rPr>
-                        <w:rFonts w:ascii="Cambria Math" w:hAnsi="Cambria Math"/>
+                        <w:rFonts w:ascii="Cambria Math" w:hAnsi="Cambria Math" w:cs="Times New Roman"/>
                         <w:sz w:val="22"/>
                         <w:szCs w:val="22"/>
                       </w:rPr>
@@ -3464,7 +3338,7 @@
                       <m:sSupPr>
                         <m:ctrlPr>
                           <w:rPr>
-                            <w:rFonts w:ascii="Cambria Math" w:hAnsi="Cambria Math"/>
+                            <w:rFonts w:ascii="Cambria Math" w:hAnsi="Cambria Math" w:cs="Times New Roman"/>
                             <w:i/>
                             <w:sz w:val="22"/>
                             <w:szCs w:val="22"/>
@@ -3474,7 +3348,7 @@
                       <m:e>
                         <m:r>
                           <w:rPr>
-                            <w:rFonts w:ascii="Cambria Math" w:hAnsi="Cambria Math"/>
+                            <w:rFonts w:ascii="Cambria Math" w:hAnsi="Cambria Math" w:cs="Times New Roman"/>
                             <w:sz w:val="22"/>
                             <w:szCs w:val="22"/>
                           </w:rPr>
@@ -3484,7 +3358,7 @@
                       <m:sup>
                         <m:r>
                           <w:rPr>
-                            <w:rFonts w:ascii="Cambria Math" w:hAnsi="Cambria Math"/>
+                            <w:rFonts w:ascii="Cambria Math" w:hAnsi="Cambria Math" w:cs="Times New Roman"/>
                             <w:sz w:val="22"/>
                             <w:szCs w:val="22"/>
                           </w:rPr>
@@ -3496,7 +3370,7 @@
                   <m:den>
                     <m:r>
                       <w:rPr>
-                        <w:rFonts w:ascii="Cambria Math" w:hAnsi="Cambria Math"/>
+                        <w:rFonts w:ascii="Cambria Math" w:hAnsi="Cambria Math" w:cs="Times New Roman"/>
                         <w:sz w:val="22"/>
                         <w:szCs w:val="22"/>
                       </w:rPr>
@@ -3506,7 +3380,7 @@
                 </m:f>
                 <m:r>
                   <w:rPr>
-                    <w:rFonts w:ascii="Cambria Math" w:hAnsi="Cambria Math"/>
+                    <w:rFonts w:ascii="Cambria Math" w:hAnsi="Cambria Math" w:cs="Times New Roman"/>
                     <w:sz w:val="22"/>
                     <w:szCs w:val="22"/>
                   </w:rPr>
@@ -3516,7 +3390,7 @@
                   <m:fPr>
                     <m:ctrlPr>
                       <w:rPr>
-                        <w:rFonts w:ascii="Cambria Math" w:hAnsi="Cambria Math"/>
+                        <w:rFonts w:ascii="Cambria Math" w:hAnsi="Cambria Math" w:cs="Times New Roman"/>
                         <w:i/>
                         <w:sz w:val="22"/>
                         <w:szCs w:val="22"/>
@@ -3526,7 +3400,7 @@
                   <m:num>
                     <m:r>
                       <w:rPr>
-                        <w:rFonts w:ascii="Cambria Math" w:hAnsi="Cambria Math"/>
+                        <w:rFonts w:ascii="Cambria Math" w:hAnsi="Cambria Math" w:cs="Times New Roman"/>
                         <w:sz w:val="22"/>
                         <w:szCs w:val="22"/>
                       </w:rPr>
@@ -3534,13 +3408,13 @@
                     </m:r>
                     <m:r>
                       <w:rPr>
-                        <w:rFonts w:ascii="Cambria Math" w:hAnsi="Cambria Math"/>
+                        <w:rFonts w:ascii="Cambria Math" w:hAnsi="Cambria Math" w:cs="Times New Roman"/>
                       </w:rPr>
                       <m:t>{varL}</m:t>
                     </m:r>
                     <m:r>
                       <w:rPr>
-                        <w:rFonts w:ascii="Cambria Math" w:hAnsi="Cambria Math"/>
+                        <w:rFonts w:ascii="Cambria Math" w:hAnsi="Cambria Math" w:cs="Times New Roman"/>
                         <w:sz w:val="22"/>
                         <w:szCs w:val="22"/>
                       </w:rPr>
@@ -3550,7 +3424,7 @@
                       <m:sSupPr>
                         <m:ctrlPr>
                           <w:rPr>
-                            <w:rFonts w:ascii="Cambria Math" w:hAnsi="Cambria Math"/>
+                            <w:rFonts w:ascii="Cambria Math" w:hAnsi="Cambria Math" w:cs="Times New Roman"/>
                             <w:i/>
                             <w:sz w:val="22"/>
                             <w:szCs w:val="22"/>
@@ -3560,7 +3434,7 @@
                       <m:e>
                         <m:r>
                           <w:rPr>
-                            <w:rFonts w:ascii="Cambria Math" w:hAnsi="Cambria Math"/>
+                            <w:rFonts w:ascii="Cambria Math" w:hAnsi="Cambria Math" w:cs="Times New Roman"/>
                             <w:sz w:val="22"/>
                             <w:szCs w:val="22"/>
                           </w:rPr>
@@ -3570,7 +3444,7 @@
                       <m:sup>
                         <m:r>
                           <w:rPr>
-                            <w:rFonts w:ascii="Cambria Math" w:hAnsi="Cambria Math"/>
+                            <w:rFonts w:ascii="Cambria Math" w:hAnsi="Cambria Math" w:cs="Times New Roman"/>
                             <w:sz w:val="22"/>
                             <w:szCs w:val="22"/>
                           </w:rPr>
@@ -3582,7 +3456,7 @@
                   <m:den>
                     <m:r>
                       <w:rPr>
-                        <w:rFonts w:ascii="Cambria Math" w:hAnsi="Cambria Math"/>
+                        <w:rFonts w:ascii="Cambria Math" w:hAnsi="Cambria Math" w:cs="Times New Roman"/>
                         <w:sz w:val="22"/>
                         <w:szCs w:val="22"/>
                       </w:rPr>
@@ -3592,7 +3466,7 @@
                 </m:f>
                 <m:r>
                   <w:rPr>
-                    <w:rFonts w:ascii="Cambria Math" w:hAnsi="Cambria Math"/>
+                    <w:rFonts w:ascii="Cambria Math" w:hAnsi="Cambria Math" w:cs="Times New Roman"/>
                     <w:sz w:val="22"/>
                     <w:szCs w:val="22"/>
                   </w:rPr>
@@ -3600,13 +3474,13 @@
                 </m:r>
                 <m:r>
                   <w:rPr>
-                    <w:rFonts w:ascii="Cambria Math" w:hAnsi="Cambria Math"/>
+                    <w:rFonts w:ascii="Cambria Math" w:hAnsi="Cambria Math" w:cs="Times New Roman"/>
                   </w:rPr>
                   <m:t>W_x</m:t>
                 </m:r>
                 <m:r>
                   <w:rPr>
-                    <w:rFonts w:ascii="Cambria Math" w:hAnsi="Cambria Math"/>
+                    <w:rFonts w:ascii="Cambria Math" w:hAnsi="Cambria Math" w:cs="Times New Roman"/>
                     <w:sz w:val="22"/>
                     <w:szCs w:val="22"/>
                   </w:rPr>
@@ -3616,7 +3490,7 @@
                   <m:sSupPr>
                     <m:ctrlPr>
                       <w:rPr>
-                        <w:rFonts w:ascii="Cambria Math" w:hAnsi="Cambria Math"/>
+                        <w:rFonts w:ascii="Cambria Math" w:hAnsi="Cambria Math" w:cs="Times New Roman"/>
                         <w:i/>
                         <w:sz w:val="22"/>
                         <w:szCs w:val="22"/>
@@ -3626,7 +3500,7 @@
                   <m:e>
                     <m:r>
                       <w:rPr>
-                        <w:rFonts w:ascii="Cambria Math" w:hAnsi="Cambria Math"/>
+                        <w:rFonts w:ascii="Cambria Math" w:hAnsi="Cambria Math" w:cs="Times New Roman"/>
                         <w:sz w:val="22"/>
                         <w:szCs w:val="22"/>
                       </w:rPr>
@@ -3636,7 +3510,7 @@
                   <m:sup>
                     <m:r>
                       <w:rPr>
-                        <w:rFonts w:ascii="Cambria Math" w:hAnsi="Cambria Math"/>
+                        <w:rFonts w:ascii="Cambria Math" w:hAnsi="Cambria Math" w:cs="Times New Roman"/>
                         <w:sz w:val="22"/>
                         <w:szCs w:val="22"/>
                       </w:rPr>
@@ -3809,7 +3683,7 @@
           <w:p>
             <w:pPr>
               <w:rPr>
-                <w:rFonts w:asciiTheme="minorHAnsi" w:hAnsiTheme="minorHAnsi"/>
+                <w:rFonts w:cs="Times New Roman"/>
                 <w:sz w:val="22"/>
                 <w:szCs w:val="22"/>
               </w:rPr>
@@ -3820,7 +3694,7 @@
                   <m:sSubPr>
                     <m:ctrlPr>
                       <w:rPr>
-                        <w:rFonts w:ascii="Cambria Math" w:hAnsi="Cambria Math"/>
+                        <w:rFonts w:ascii="Cambria Math" w:hAnsi="Cambria Math" w:cs="Times New Roman"/>
                         <w:i/>
                         <w:sz w:val="22"/>
                         <w:szCs w:val="22"/>
@@ -3830,7 +3704,7 @@
                   <m:e>
                     <m:r>
                       <w:rPr>
-                        <w:rFonts w:ascii="Cambria Math" w:hAnsi="Cambria Math"/>
+                        <w:rFonts w:ascii="Cambria Math" w:hAnsi="Cambria Math" w:cs="Times New Roman"/>
                         <w:sz w:val="22"/>
                         <w:szCs w:val="22"/>
                       </w:rPr>
@@ -3840,7 +3714,7 @@
                   <m:sub>
                     <m:r>
                       <w:rPr>
-                        <w:rFonts w:ascii="Cambria Math" w:hAnsi="Cambria Math"/>
+                        <w:rFonts w:ascii="Cambria Math" w:hAnsi="Cambria Math" w:cs="Times New Roman"/>
                         <w:sz w:val="22"/>
                         <w:szCs w:val="22"/>
                       </w:rPr>
@@ -3850,7 +3724,7 @@
                 </m:sSub>
                 <m:r>
                   <w:rPr>
-                    <w:rFonts w:ascii="Cambria Math" w:hAnsi="Cambria Math"/>
+                    <w:rFonts w:ascii="Cambria Math" w:hAnsi="Cambria Math" w:cs="Times New Roman"/>
                     <w:sz w:val="22"/>
                     <w:szCs w:val="22"/>
                   </w:rPr>
@@ -3860,7 +3734,7 @@
                   <m:sSubPr>
                     <m:ctrlPr>
                       <w:rPr>
-                        <w:rFonts w:ascii="Cambria Math" w:hAnsi="Cambria Math"/>
+                        <w:rFonts w:ascii="Cambria Math" w:hAnsi="Cambria Math" w:cs="Times New Roman"/>
                         <w:i/>
                         <w:sz w:val="22"/>
                         <w:szCs w:val="22"/>
@@ -3870,7 +3744,7 @@
                   <m:e>
                     <m:r>
                       <w:rPr>
-                        <w:rFonts w:ascii="Cambria Math" w:hAnsi="Cambria Math"/>
+                        <w:rFonts w:ascii="Cambria Math" w:hAnsi="Cambria Math" w:cs="Times New Roman"/>
                         <w:sz w:val="22"/>
                         <w:szCs w:val="22"/>
                       </w:rPr>
@@ -3880,7 +3754,7 @@
                   <m:sub>
                     <m:r>
                       <w:rPr>
-                        <w:rFonts w:ascii="Cambria Math" w:hAnsi="Cambria Math"/>
+                        <w:rFonts w:ascii="Cambria Math" w:hAnsi="Cambria Math" w:cs="Times New Roman"/>
                         <w:sz w:val="22"/>
                         <w:szCs w:val="22"/>
                       </w:rPr>
@@ -3890,7 +3764,7 @@
                 </m:sSub>
                 <m:r>
                   <w:rPr>
-                    <w:rFonts w:ascii="Cambria Math" w:hAnsi="Cambria Math"/>
+                    <w:rFonts w:ascii="Cambria Math" w:hAnsi="Cambria Math" w:cs="Times New Roman"/>
                     <w:sz w:val="22"/>
                     <w:szCs w:val="22"/>
                   </w:rPr>
@@ -3900,7 +3774,7 @@
                   <m:sSubPr>
                     <m:ctrlPr>
                       <w:rPr>
-                        <w:rFonts w:ascii="Cambria Math" w:hAnsi="Cambria Math"/>
+                        <w:rFonts w:ascii="Cambria Math" w:hAnsi="Cambria Math" w:cs="Times New Roman"/>
                         <w:i/>
                         <w:sz w:val="22"/>
                         <w:szCs w:val="22"/>
@@ -3910,7 +3784,7 @@
                   <m:e>
                     <m:r>
                       <w:rPr>
-                        <w:rFonts w:ascii="Cambria Math" w:hAnsi="Cambria Math"/>
+                        <w:rFonts w:ascii="Cambria Math" w:hAnsi="Cambria Math" w:cs="Times New Roman"/>
                         <w:sz w:val="22"/>
                         <w:szCs w:val="22"/>
                       </w:rPr>
@@ -3920,7 +3794,7 @@
                   <m:sub>
                     <m:r>
                       <w:rPr>
-                        <w:rFonts w:ascii="Cambria Math" w:hAnsi="Cambria Math"/>
+                        <w:rFonts w:ascii="Cambria Math" w:hAnsi="Cambria Math" w:cs="Times New Roman"/>
                         <w:sz w:val="22"/>
                         <w:szCs w:val="22"/>
                       </w:rPr>
@@ -3930,7 +3804,7 @@
                 </m:sSub>
                 <m:r>
                   <w:rPr>
-                    <w:rFonts w:ascii="Cambria Math" w:hAnsi="Cambria Math"/>
+                    <w:rFonts w:ascii="Cambria Math" w:hAnsi="Cambria Math" w:cs="Times New Roman"/>
                     <w:sz w:val="22"/>
                     <w:szCs w:val="22"/>
                   </w:rPr>
@@ -3940,7 +3814,7 @@
                   <m:sSubPr>
                     <m:ctrlPr>
                       <w:rPr>
-                        <w:rFonts w:ascii="Cambria Math" w:hAnsi="Cambria Math"/>
+                        <w:rFonts w:ascii="Cambria Math" w:hAnsi="Cambria Math" w:cs="Times New Roman"/>
                         <w:i/>
                         <w:sz w:val="22"/>
                         <w:szCs w:val="22"/>
@@ -3950,7 +3824,7 @@
                   <m:e>
                     <m:r>
                       <w:rPr>
-                        <w:rFonts w:ascii="Cambria Math" w:hAnsi="Cambria Math"/>
+                        <w:rFonts w:ascii="Cambria Math" w:hAnsi="Cambria Math" w:cs="Times New Roman"/>
                         <w:sz w:val="22"/>
                         <w:szCs w:val="22"/>
                       </w:rPr>
@@ -3960,7 +3834,7 @@
                   <m:sub>
                     <m:r>
                       <w:rPr>
-                        <w:rFonts w:ascii="Cambria Math" w:hAnsi="Cambria Math"/>
+                        <w:rFonts w:ascii="Cambria Math" w:hAnsi="Cambria Math" w:cs="Times New Roman"/>
                         <w:sz w:val="22"/>
                         <w:szCs w:val="22"/>
                       </w:rPr>
@@ -3970,7 +3844,7 @@
                 </m:sSub>
                 <m:r>
                   <w:rPr>
-                    <w:rFonts w:ascii="Cambria Math" w:hAnsi="Cambria Math"/>
+                    <w:rFonts w:ascii="Cambria Math" w:hAnsi="Cambria Math" w:cs="Times New Roman"/>
                     <w:sz w:val="22"/>
                     <w:szCs w:val="22"/>
                   </w:rPr>
@@ -3978,13 +3852,13 @@
                 </m:r>
                 <m:r>
                   <w:rPr>
-                    <w:rFonts w:ascii="Cambria Math" w:hAnsi="Cambria Math"/>
+                    <w:rFonts w:ascii="Cambria Math" w:hAnsi="Cambria Math" w:cs="Times New Roman"/>
                   </w:rPr>
                   <m:t>varMx</m:t>
                 </m:r>
                 <m:r>
                   <w:rPr>
-                    <w:rFonts w:ascii="Cambria Math" w:hAnsi="Cambria Math"/>
+                    <w:rFonts w:ascii="Cambria Math" w:hAnsi="Cambria Math" w:cs="Times New Roman"/>
                     <w:sz w:val="22"/>
                     <w:szCs w:val="22"/>
                   </w:rPr>
@@ -3992,13 +3866,13 @@
                 </m:r>
                 <m:r>
                   <w:rPr>
-                    <w:rFonts w:ascii="Cambria Math" w:hAnsi="Cambria Math"/>
+                    <w:rFonts w:ascii="Cambria Math" w:hAnsi="Cambria Math" w:cs="Times New Roman"/>
                   </w:rPr>
                   <m:t>M_x</m:t>
                 </m:r>
                 <m:r>
                   <w:rPr>
-                    <w:rFonts w:ascii="Cambria Math" w:hAnsi="Cambria Math"/>
+                    <w:rFonts w:ascii="Cambria Math" w:hAnsi="Cambria Math" w:cs="Times New Roman"/>
                     <w:sz w:val="22"/>
                     <w:szCs w:val="22"/>
                   </w:rPr>
@@ -4055,7 +3929,7 @@
           <w:p>
             <w:pPr>
               <w:rPr>
-                <w:rFonts w:asciiTheme="minorHAnsi" w:hAnsiTheme="minorHAnsi"/>
+                <w:rFonts w:cs="Times New Roman"/>
                 <w:sz w:val="22"/>
                 <w:szCs w:val="22"/>
               </w:rPr>
@@ -4066,7 +3940,7 @@
                   <m:sSubPr>
                     <m:ctrlPr>
                       <w:rPr>
-                        <w:rFonts w:ascii="Cambria Math" w:hAnsi="Cambria Math"/>
+                        <w:rFonts w:ascii="Cambria Math" w:hAnsi="Cambria Math" w:cs="Times New Roman"/>
                         <w:i/>
                         <w:sz w:val="22"/>
                         <w:szCs w:val="22"/>
@@ -4076,7 +3950,7 @@
                   <m:e>
                     <m:r>
                       <w:rPr>
-                        <w:rFonts w:ascii="Cambria Math" w:hAnsi="Cambria Math"/>
+                        <w:rFonts w:ascii="Cambria Math" w:hAnsi="Cambria Math" w:cs="Times New Roman"/>
                         <w:sz w:val="22"/>
                         <w:szCs w:val="22"/>
                       </w:rPr>
@@ -4086,7 +3960,7 @@
                   <m:sub>
                     <m:r>
                       <w:rPr>
-                        <w:rFonts w:ascii="Cambria Math" w:hAnsi="Cambria Math"/>
+                        <w:rFonts w:ascii="Cambria Math" w:hAnsi="Cambria Math" w:cs="Times New Roman"/>
                         <w:sz w:val="22"/>
                         <w:szCs w:val="22"/>
                       </w:rPr>
@@ -4096,7 +3970,7 @@
                 </m:sSub>
                 <m:r>
                   <w:rPr>
-                    <w:rFonts w:ascii="Cambria Math" w:hAnsi="Cambria Math"/>
+                    <w:rFonts w:ascii="Cambria Math" w:hAnsi="Cambria Math" w:cs="Times New Roman"/>
                     <w:sz w:val="22"/>
                     <w:szCs w:val="22"/>
                   </w:rPr>
@@ -4106,7 +3980,7 @@
                   <m:sSubPr>
                     <m:ctrlPr>
                       <w:rPr>
-                        <w:rFonts w:ascii="Cambria Math" w:hAnsi="Cambria Math"/>
+                        <w:rFonts w:ascii="Cambria Math" w:hAnsi="Cambria Math" w:cs="Times New Roman"/>
                         <w:i/>
                         <w:sz w:val="22"/>
                         <w:szCs w:val="22"/>
@@ -4116,7 +3990,7 @@
                   <m:e>
                     <m:r>
                       <w:rPr>
-                        <w:rFonts w:ascii="Cambria Math" w:hAnsi="Cambria Math"/>
+                        <w:rFonts w:ascii="Cambria Math" w:hAnsi="Cambria Math" w:cs="Times New Roman"/>
                         <w:sz w:val="22"/>
                         <w:szCs w:val="22"/>
                       </w:rPr>
@@ -4126,7 +4000,7 @@
                   <m:sub>
                     <m:r>
                       <w:rPr>
-                        <w:rFonts w:ascii="Cambria Math" w:hAnsi="Cambria Math"/>
+                        <w:rFonts w:ascii="Cambria Math" w:hAnsi="Cambria Math" w:cs="Times New Roman"/>
                         <w:sz w:val="22"/>
                         <w:szCs w:val="22"/>
                       </w:rPr>
@@ -4136,7 +4010,7 @@
                 </m:sSub>
                 <m:r>
                   <w:rPr>
-                    <w:rFonts w:ascii="Cambria Math" w:hAnsi="Cambria Math"/>
+                    <w:rFonts w:ascii="Cambria Math" w:hAnsi="Cambria Math" w:cs="Times New Roman"/>
                     <w:sz w:val="22"/>
                     <w:szCs w:val="22"/>
                   </w:rPr>
@@ -4146,7 +4020,7 @@
                   <m:sSubPr>
                     <m:ctrlPr>
                       <w:rPr>
-                        <w:rFonts w:ascii="Cambria Math" w:hAnsi="Cambria Math"/>
+                        <w:rFonts w:ascii="Cambria Math" w:hAnsi="Cambria Math" w:cs="Times New Roman"/>
                         <w:i/>
                         <w:sz w:val="22"/>
                         <w:szCs w:val="22"/>
@@ -4156,7 +4030,7 @@
                   <m:e>
                     <m:r>
                       <w:rPr>
-                        <w:rFonts w:ascii="Cambria Math" w:hAnsi="Cambria Math"/>
+                        <w:rFonts w:ascii="Cambria Math" w:hAnsi="Cambria Math" w:cs="Times New Roman"/>
                         <w:sz w:val="22"/>
                         <w:szCs w:val="22"/>
                       </w:rPr>
@@ -4166,7 +4040,7 @@
                   <m:sub>
                     <m:r>
                       <w:rPr>
-                        <w:rFonts w:ascii="Cambria Math" w:hAnsi="Cambria Math"/>
+                        <w:rFonts w:ascii="Cambria Math" w:hAnsi="Cambria Math" w:cs="Times New Roman"/>
                         <w:sz w:val="22"/>
                         <w:szCs w:val="22"/>
                       </w:rPr>
@@ -4176,7 +4050,7 @@
                 </m:sSub>
                 <m:r>
                   <w:rPr>
-                    <w:rFonts w:ascii="Cambria Math" w:hAnsi="Cambria Math"/>
+                    <w:rFonts w:ascii="Cambria Math" w:hAnsi="Cambria Math" w:cs="Times New Roman"/>
                     <w:sz w:val="22"/>
                     <w:szCs w:val="22"/>
                   </w:rPr>
@@ -4186,7 +4060,7 @@
                   <m:sSubPr>
                     <m:ctrlPr>
                       <w:rPr>
-                        <w:rFonts w:ascii="Cambria Math" w:hAnsi="Cambria Math"/>
+                        <w:rFonts w:ascii="Cambria Math" w:hAnsi="Cambria Math" w:cs="Times New Roman"/>
                         <w:i/>
                         <w:sz w:val="22"/>
                         <w:szCs w:val="22"/>
@@ -4196,7 +4070,7 @@
                   <m:e>
                     <m:r>
                       <w:rPr>
-                        <w:rFonts w:ascii="Cambria Math" w:hAnsi="Cambria Math"/>
+                        <w:rFonts w:ascii="Cambria Math" w:hAnsi="Cambria Math" w:cs="Times New Roman"/>
                         <w:sz w:val="22"/>
                         <w:szCs w:val="22"/>
                       </w:rPr>
@@ -4206,7 +4080,7 @@
                   <m:sub>
                     <m:r>
                       <w:rPr>
-                        <w:rFonts w:ascii="Cambria Math" w:hAnsi="Cambria Math"/>
+                        <w:rFonts w:ascii="Cambria Math" w:hAnsi="Cambria Math" w:cs="Times New Roman"/>
                         <w:sz w:val="22"/>
                         <w:szCs w:val="22"/>
                       </w:rPr>
@@ -4216,7 +4090,7 @@
                 </m:sSub>
                 <m:r>
                   <w:rPr>
-                    <w:rFonts w:ascii="Cambria Math" w:hAnsi="Cambria Math"/>
+                    <w:rFonts w:ascii="Cambria Math" w:hAnsi="Cambria Math" w:cs="Times New Roman"/>
                     <w:sz w:val="22"/>
                     <w:szCs w:val="22"/>
                   </w:rPr>
@@ -4224,13 +4098,13 @@
                 </m:r>
                 <m:r>
                   <w:rPr>
-                    <w:rFonts w:ascii="Cambria Math" w:hAnsi="Cambria Math"/>
+                    <w:rFonts w:ascii="Cambria Math" w:hAnsi="Cambria Math" w:cs="Times New Roman"/>
                   </w:rPr>
                   <m:t>_y</m:t>
                 </m:r>
                 <m:r>
                   <w:rPr>
-                    <w:rFonts w:ascii="Cambria Math" w:hAnsi="Cambria Math"/>
+                    <w:rFonts w:ascii="Cambria Math" w:hAnsi="Cambria Math" w:cs="Times New Roman"/>
                     <w:sz w:val="22"/>
                     <w:szCs w:val="22"/>
                   </w:rPr>
@@ -4257,21 +4131,7 @@
                 <w:rFonts w:cs="Times New Roman"/>
                 <w:lang w:val="en-US"/>
               </w:rPr>
-              <w:t>(</w:t>
-            </w:r>
-            <w:r>
-              <w:rPr>
-                <w:rFonts w:cs="Times New Roman"/>
-                <w:lang w:val="en-US"/>
-              </w:rPr>
-              <w:t>6</w:t>
-            </w:r>
-            <w:r>
-              <w:rPr>
-                <w:rFonts w:cs="Times New Roman"/>
-                <w:lang w:val="en-US"/>
-              </w:rPr>
-              <w:t>)</w:t>
+              <w:t>(6)</w:t>
             </w:r>
           </w:p>
         </w:tc>
@@ -4415,7 +4275,7 @@
           <w:p>
             <w:pPr>
               <w:rPr>
-                <w:rFonts w:asciiTheme="minorHAnsi" w:hAnsiTheme="minorHAnsi"/>
+                <w:rFonts w:cs="Times New Roman"/>
                 <w:i/>
                 <w:sz w:val="22"/>
                 <w:szCs w:val="22"/>
@@ -4426,7 +4286,7 @@
                 <m:sSubPr>
                   <m:ctrlPr>
                     <w:rPr>
-                      <w:rFonts w:ascii="Cambria Math" w:hAnsi="Cambria Math"/>
+                      <w:rFonts w:ascii="Cambria Math" w:hAnsi="Cambria Math" w:cs="Times New Roman"/>
                       <w:i/>
                       <w:sz w:val="22"/>
                       <w:szCs w:val="22"/>
@@ -4436,7 +4296,7 @@
                 <m:e>
                   <m:r>
                     <w:rPr>
-                      <w:rFonts w:ascii="Cambria Math" w:hAnsi="Cambria Math"/>
+                      <w:rFonts w:ascii="Cambria Math" w:hAnsi="Cambria Math" w:cs="Times New Roman"/>
                       <w:sz w:val="22"/>
                       <w:szCs w:val="22"/>
                     </w:rPr>
@@ -4446,7 +4306,7 @@
                 <m:sub>
                   <m:r>
                     <w:rPr>
-                      <w:rFonts w:ascii="Cambria Math" w:hAnsi="Cambria Math"/>
+                      <w:rFonts w:ascii="Cambria Math" w:hAnsi="Cambria Math" w:cs="Times New Roman"/>
                       <w:sz w:val="22"/>
                       <w:szCs w:val="22"/>
                     </w:rPr>
@@ -4456,7 +4316,7 @@
               </m:sSub>
               <m:r>
                 <w:rPr>
-                  <w:rFonts w:ascii="Cambria Math" w:hAnsi="Cambria Math"/>
+                  <w:rFonts w:ascii="Cambria Math" w:hAnsi="Cambria Math" w:cs="Times New Roman"/>
                   <w:sz w:val="22"/>
                   <w:szCs w:val="22"/>
                 </w:rPr>
@@ -4466,7 +4326,7 @@
                 <m:fPr>
                   <m:ctrlPr>
                     <w:rPr>
-                      <w:rFonts w:ascii="Cambria Math" w:hAnsi="Cambria Math"/>
+                      <w:rFonts w:ascii="Cambria Math" w:hAnsi="Cambria Math" w:cs="Times New Roman"/>
                       <w:i/>
                       <w:sz w:val="22"/>
                       <w:szCs w:val="22"/>
@@ -4478,7 +4338,7 @@
                     <m:sSubPr>
                       <m:ctrlPr>
                         <w:rPr>
-                          <w:rFonts w:ascii="Cambria Math" w:hAnsi="Cambria Math"/>
+                          <w:rFonts w:ascii="Cambria Math" w:hAnsi="Cambria Math" w:cs="Times New Roman"/>
                           <w:i/>
                           <w:sz w:val="22"/>
                           <w:szCs w:val="22"/>
@@ -4488,7 +4348,7 @@
                     <m:e>
                       <m:r>
                         <w:rPr>
-                          <w:rFonts w:ascii="Cambria Math" w:hAnsi="Cambria Math"/>
+                          <w:rFonts w:ascii="Cambria Math" w:hAnsi="Cambria Math" w:cs="Times New Roman"/>
                           <w:sz w:val="22"/>
                           <w:szCs w:val="22"/>
                         </w:rPr>
@@ -4498,7 +4358,7 @@
                     <m:sub>
                       <m:r>
                         <w:rPr>
-                          <w:rFonts w:ascii="Cambria Math" w:hAnsi="Cambria Math"/>
+                          <w:rFonts w:ascii="Cambria Math" w:hAnsi="Cambria Math" w:cs="Times New Roman"/>
                           <w:sz w:val="22"/>
                           <w:szCs w:val="22"/>
                         </w:rPr>
@@ -4510,7 +4370,7 @@
                 <m:den>
                   <m:r>
                     <w:rPr>
-                      <w:rFonts w:ascii="Cambria Math" w:hAnsi="Cambria Math"/>
+                      <w:rFonts w:ascii="Cambria Math" w:hAnsi="Cambria Math" w:cs="Times New Roman"/>
                       <w:sz w:val="22"/>
                       <w:szCs w:val="22"/>
                     </w:rPr>
@@ -4520,7 +4380,7 @@
               </m:f>
               <m:r>
                 <w:rPr>
-                  <w:rFonts w:ascii="Cambria Math" w:hAnsi="Cambria Math"/>
+                  <w:rFonts w:ascii="Cambria Math" w:hAnsi="Cambria Math" w:cs="Times New Roman"/>
                   <w:sz w:val="22"/>
                   <w:szCs w:val="22"/>
                 </w:rPr>
@@ -4530,7 +4390,7 @@
                 <m:fPr>
                   <m:ctrlPr>
                     <w:rPr>
-                      <w:rFonts w:ascii="Cambria Math" w:hAnsi="Cambria Math"/>
+                      <w:rFonts w:ascii="Cambria Math" w:hAnsi="Cambria Math" w:cs="Times New Roman"/>
                       <w:i/>
                       <w:sz w:val="22"/>
                       <w:szCs w:val="22"/>
@@ -4540,7 +4400,7 @@
                 <m:num>
                   <m:r>
                     <w:rPr>
-                      <w:rFonts w:ascii="Cambria Math" w:hAnsi="Cambria Math"/>
+                      <w:rFonts w:ascii="Cambria Math" w:hAnsi="Cambria Math" w:cs="Times New Roman"/>
                       <w:sz w:val="22"/>
                       <w:szCs w:val="22"/>
                     </w:rPr>
@@ -4548,13 +4408,13 @@
                   </m:r>
                   <m:r>
                     <w:rPr>
-                      <w:rFonts w:ascii="Cambria Math" w:hAnsi="Cambria Math"/>
+                      <w:rFonts w:ascii="Cambria Math" w:hAnsi="Cambria Math" w:cs="Times New Roman"/>
                     </w:rPr>
                     <m:t>_y</m:t>
                   </m:r>
                   <m:r>
                     <w:rPr>
-                      <w:rFonts w:ascii="Cambria Math" w:hAnsi="Cambria Math"/>
+                      <w:rFonts w:ascii="Cambria Math" w:hAnsi="Cambria Math" w:cs="Times New Roman"/>
                       <w:sz w:val="22"/>
                       <w:szCs w:val="22"/>
                     </w:rPr>
@@ -4564,7 +4424,7 @@
                 <m:den>
                   <m:r>
                     <w:rPr>
-                      <w:rFonts w:ascii="Cambria Math" w:hAnsi="Cambria Math"/>
+                      <w:rFonts w:ascii="Cambria Math" w:hAnsi="Cambria Math" w:cs="Times New Roman"/>
                       <w:sz w:val="22"/>
                       <w:szCs w:val="22"/>
                     </w:rPr>
@@ -4574,17 +4434,31 @@
               </m:f>
               <m:r>
                 <w:rPr>
-                  <w:rFonts w:ascii="Cambria Math" w:hAnsi="Cambria Math"/>
+                  <w:rFonts w:ascii="Cambria Math" w:hAnsi="Cambria Math" w:cs="Times New Roman"/>
                   <w:sz w:val="22"/>
                   <w:szCs w:val="22"/>
                 </w:rPr>
-                <m:t>=${e_x}   m&lt;</m:t>
+                <m:t>=$</m:t>
+              </m:r>
+              <m:r>
+                <w:rPr>
+                  <w:rFonts w:ascii="Cambria Math" w:hAnsi="Cambria Math" w:cs="Times New Roman"/>
+                </w:rPr>
+                <m:t>{e_x}</m:t>
+              </m:r>
+              <m:r>
+                <w:rPr>
+                  <w:rFonts w:ascii="Cambria Math" w:hAnsi="Cambria Math" w:cs="Times New Roman"/>
+                  <w:sz w:val="22"/>
+                  <w:szCs w:val="22"/>
+                </w:rPr>
+                <m:t xml:space="preserve"> m ${ss1} </m:t>
               </m:r>
               <m:f>
                 <m:fPr>
                   <m:ctrlPr>
                     <w:rPr>
-                      <w:rFonts w:ascii="Cambria Math" w:hAnsi="Cambria Math"/>
+                      <w:rFonts w:ascii="Cambria Math" w:hAnsi="Cambria Math" w:cs="Times New Roman"/>
                       <w:i/>
                       <w:sz w:val="22"/>
                       <w:szCs w:val="22"/>
@@ -4594,7 +4468,7 @@
                 <m:num>
                   <m:r>
                     <w:rPr>
-                      <w:rFonts w:ascii="Cambria Math" w:hAnsi="Cambria Math"/>
+                      <w:rFonts w:ascii="Cambria Math" w:hAnsi="Cambria Math" w:cs="Times New Roman"/>
                       <w:sz w:val="22"/>
                       <w:szCs w:val="22"/>
                     </w:rPr>
@@ -4604,7 +4478,7 @@
                 <m:den>
                   <m:r>
                     <w:rPr>
-                      <w:rFonts w:ascii="Cambria Math" w:hAnsi="Cambria Math"/>
+                      <w:rFonts w:ascii="Cambria Math" w:hAnsi="Cambria Math" w:cs="Times New Roman"/>
                       <w:sz w:val="22"/>
                       <w:szCs w:val="22"/>
                     </w:rPr>
@@ -4614,7 +4488,7 @@
               </m:f>
               <m:r>
                 <w:rPr>
-                  <w:rFonts w:ascii="Cambria Math" w:hAnsi="Cambria Math"/>
+                  <w:rFonts w:ascii="Cambria Math" w:hAnsi="Cambria Math" w:cs="Times New Roman"/>
                   <w:sz w:val="22"/>
                   <w:szCs w:val="22"/>
                 </w:rPr>
@@ -4624,7 +4498,7 @@
                 <m:fPr>
                   <m:ctrlPr>
                     <w:rPr>
-                      <w:rFonts w:ascii="Cambria Math" w:hAnsi="Cambria Math"/>
+                      <w:rFonts w:ascii="Cambria Math" w:hAnsi="Cambria Math" w:cs="Times New Roman"/>
                       <w:i/>
                       <w:sz w:val="22"/>
                       <w:szCs w:val="22"/>
@@ -4634,7 +4508,7 @@
                 <m:num>
                   <m:r>
                     <w:rPr>
-                      <w:rFonts w:ascii="Cambria Math" w:hAnsi="Cambria Math"/>
+                      <w:rFonts w:ascii="Cambria Math" w:hAnsi="Cambria Math" w:cs="Times New Roman"/>
                       <w:sz w:val="22"/>
                       <w:szCs w:val="22"/>
                     </w:rPr>
@@ -4644,7 +4518,7 @@
                 <m:den>
                   <m:r>
                     <w:rPr>
-                      <w:rFonts w:ascii="Cambria Math" w:hAnsi="Cambria Math"/>
+                      <w:rFonts w:ascii="Cambria Math" w:hAnsi="Cambria Math" w:cs="Times New Roman"/>
                       <w:sz w:val="22"/>
                       <w:szCs w:val="22"/>
                     </w:rPr>
@@ -4654,7 +4528,7 @@
               </m:f>
               <m:r>
                 <w:rPr>
-                  <w:rFonts w:ascii="Cambria Math" w:hAnsi="Cambria Math"/>
+                  <w:rFonts w:ascii="Cambria Math" w:hAnsi="Cambria Math" w:cs="Times New Roman"/>
                   <w:sz w:val="22"/>
                   <w:szCs w:val="22"/>
                 </w:rPr>
@@ -4662,13 +4536,13 @@
               </m:r>
               <m:r>
                 <w:rPr>
-                  <w:rFonts w:ascii="Cambria Math" w:hAnsi="Cambria Math"/>
+                  <w:rFonts w:ascii="Cambria Math" w:hAnsi="Cambria Math" w:cs="Times New Roman"/>
                 </w:rPr>
                 <m:t>_l</m:t>
               </m:r>
               <m:r>
                 <w:rPr>
-                  <w:rFonts w:ascii="Cambria Math" w:hAnsi="Cambria Math"/>
+                  <w:rFonts w:ascii="Cambria Math" w:hAnsi="Cambria Math" w:cs="Times New Roman"/>
                   <w:sz w:val="22"/>
                   <w:szCs w:val="22"/>
                 </w:rPr>
@@ -4677,7 +4551,7 @@
             </m:oMath>
             <w:r>
               <w:rPr>
-                <w:rFonts w:asciiTheme="minorHAnsi" w:hAnsiTheme="minorHAnsi"/>
+                <w:rFonts w:cs="Times New Roman"/>
                 <w:sz w:val="22"/>
                 <w:szCs w:val="22"/>
               </w:rPr>
@@ -4685,7 +4559,7 @@
             </w:r>
             <w:r>
               <w:rPr>
-                <w:rFonts w:asciiTheme="minorHAnsi" w:hAnsiTheme="minorHAnsi"/>
+                <w:rFonts w:cs="Times New Roman"/>
                 <w:sz w:val="22"/>
                 <w:szCs w:val="22"/>
               </w:rPr>
@@ -4693,19 +4567,10 @@
             </w:r>
             <w:r>
               <w:rPr>
-                <w:rFonts w:asciiTheme="minorHAnsi" w:hAnsiTheme="minorHAnsi"/>
-                <w:sz w:val="22"/>
-                <w:szCs w:val="22"/>
-                <w:lang w:val="en-US"/>
-              </w:rPr>
-              <w:t>$</w:t>
-            </w:r>
-            <w:r>
-              <w:rPr>
-                <w:rFonts w:cs="Times New Roman"/>
-                <w:lang w:val="en-US"/>
-              </w:rPr>
-              <w:t>{kl_e_x}</w:t>
+                <w:rFonts w:cs="Times New Roman"/>
+                <w:lang w:val="en-US"/>
+              </w:rPr>
+              <w:t>${kl_e_x}</w:t>
             </w:r>
           </w:p>
         </w:tc>
@@ -4732,14 +4597,7 @@
                 <w:rFonts w:cs="Times New Roman"/>
                 <w:lang w:val="en-US"/>
               </w:rPr>
-              <w:t>7</w:t>
-            </w:r>
-            <w:r>
-              <w:rPr>
-                <w:rFonts w:cs="Times New Roman"/>
-                <w:lang w:val="en-US"/>
-              </w:rPr>
-              <w:t>)</w:t>
+              <w:t>7)</w:t>
             </w:r>
           </w:p>
         </w:tc>
@@ -4755,7 +4613,7 @@
           <w:p>
             <w:pPr>
               <w:rPr>
-                <w:rFonts w:asciiTheme="minorHAnsi" w:hAnsiTheme="minorHAnsi"/>
+                <w:rFonts w:cs="Times New Roman"/>
                 <w:i/>
                 <w:sz w:val="22"/>
                 <w:szCs w:val="22"/>
@@ -4766,7 +4624,7 @@
                 <m:sSubPr>
                   <m:ctrlPr>
                     <w:rPr>
-                      <w:rFonts w:ascii="Cambria Math" w:hAnsi="Cambria Math"/>
+                      <w:rFonts w:ascii="Cambria Math" w:hAnsi="Cambria Math" w:cs="Times New Roman"/>
                       <w:i/>
                       <w:sz w:val="22"/>
                       <w:szCs w:val="22"/>
@@ -4776,7 +4634,7 @@
                 <m:e>
                   <m:r>
                     <w:rPr>
-                      <w:rFonts w:ascii="Cambria Math" w:hAnsi="Cambria Math"/>
+                      <w:rFonts w:ascii="Cambria Math" w:hAnsi="Cambria Math" w:cs="Times New Roman"/>
                       <w:sz w:val="22"/>
                       <w:szCs w:val="22"/>
                     </w:rPr>
@@ -4786,7 +4644,7 @@
                 <m:sub>
                   <m:r>
                     <w:rPr>
-                      <w:rFonts w:ascii="Cambria Math" w:hAnsi="Cambria Math"/>
+                      <w:rFonts w:ascii="Cambria Math" w:hAnsi="Cambria Math" w:cs="Times New Roman"/>
                       <w:sz w:val="22"/>
                       <w:szCs w:val="22"/>
                     </w:rPr>
@@ -4796,7 +4654,7 @@
               </m:sSub>
               <m:r>
                 <w:rPr>
-                  <w:rFonts w:ascii="Cambria Math" w:hAnsi="Cambria Math"/>
+                  <w:rFonts w:ascii="Cambria Math" w:hAnsi="Cambria Math" w:cs="Times New Roman"/>
                   <w:sz w:val="22"/>
                   <w:szCs w:val="22"/>
                 </w:rPr>
@@ -4806,7 +4664,7 @@
                 <m:fPr>
                   <m:ctrlPr>
                     <w:rPr>
-                      <w:rFonts w:ascii="Cambria Math" w:hAnsi="Cambria Math"/>
+                      <w:rFonts w:ascii="Cambria Math" w:hAnsi="Cambria Math" w:cs="Times New Roman"/>
                       <w:i/>
                       <w:sz w:val="22"/>
                       <w:szCs w:val="22"/>
@@ -4818,7 +4676,7 @@
                     <m:sSubPr>
                       <m:ctrlPr>
                         <w:rPr>
-                          <w:rFonts w:ascii="Cambria Math" w:hAnsi="Cambria Math"/>
+                          <w:rFonts w:ascii="Cambria Math" w:hAnsi="Cambria Math" w:cs="Times New Roman"/>
                           <w:i/>
                           <w:sz w:val="22"/>
                           <w:szCs w:val="22"/>
@@ -4828,7 +4686,7 @@
                     <m:e>
                       <m:r>
                         <w:rPr>
-                          <w:rFonts w:ascii="Cambria Math" w:hAnsi="Cambria Math"/>
+                          <w:rFonts w:ascii="Cambria Math" w:hAnsi="Cambria Math" w:cs="Times New Roman"/>
                           <w:sz w:val="22"/>
                           <w:szCs w:val="22"/>
                         </w:rPr>
@@ -4838,7 +4696,7 @@
                     <m:sub>
                       <m:r>
                         <w:rPr>
-                          <w:rFonts w:ascii="Cambria Math" w:hAnsi="Cambria Math"/>
+                          <w:rFonts w:ascii="Cambria Math" w:hAnsi="Cambria Math" w:cs="Times New Roman"/>
                           <w:sz w:val="22"/>
                           <w:szCs w:val="22"/>
                         </w:rPr>
@@ -4850,7 +4708,7 @@
                 <m:den>
                   <m:r>
                     <w:rPr>
-                      <w:rFonts w:ascii="Cambria Math" w:hAnsi="Cambria Math"/>
+                      <w:rFonts w:ascii="Cambria Math" w:hAnsi="Cambria Math" w:cs="Times New Roman"/>
                       <w:sz w:val="22"/>
                       <w:szCs w:val="22"/>
                     </w:rPr>
@@ -4860,7 +4718,7 @@
               </m:f>
               <m:r>
                 <w:rPr>
-                  <w:rFonts w:ascii="Cambria Math" w:hAnsi="Cambria Math"/>
+                  <w:rFonts w:ascii="Cambria Math" w:hAnsi="Cambria Math" w:cs="Times New Roman"/>
                   <w:sz w:val="22"/>
                   <w:szCs w:val="22"/>
                 </w:rPr>
@@ -4870,7 +4728,7 @@
                 <m:fPr>
                   <m:ctrlPr>
                     <w:rPr>
-                      <w:rFonts w:ascii="Cambria Math" w:hAnsi="Cambria Math"/>
+                      <w:rFonts w:ascii="Cambria Math" w:hAnsi="Cambria Math" w:cs="Times New Roman"/>
                       <w:i/>
                       <w:sz w:val="22"/>
                       <w:szCs w:val="22"/>
@@ -4880,7 +4738,7 @@
                 <m:num>
                   <m:r>
                     <w:rPr>
-                      <w:rFonts w:ascii="Cambria Math" w:hAnsi="Cambria Math"/>
+                      <w:rFonts w:ascii="Cambria Math" w:hAnsi="Cambria Math" w:cs="Times New Roman"/>
                       <w:sz w:val="22"/>
                       <w:szCs w:val="22"/>
                     </w:rPr>
@@ -4890,7 +4748,7 @@
                 <m:den>
                   <m:r>
                     <w:rPr>
-                      <w:rFonts w:ascii="Cambria Math" w:hAnsi="Cambria Math"/>
+                      <w:rFonts w:ascii="Cambria Math" w:hAnsi="Cambria Math" w:cs="Times New Roman"/>
                       <w:sz w:val="22"/>
                       <w:szCs w:val="22"/>
                     </w:rPr>
@@ -4900,17 +4758,31 @@
               </m:f>
               <m:r>
                 <w:rPr>
-                  <w:rFonts w:ascii="Cambria Math" w:hAnsi="Cambria Math"/>
+                  <w:rFonts w:ascii="Cambria Math" w:hAnsi="Cambria Math" w:cs="Times New Roman"/>
                   <w:sz w:val="22"/>
                   <w:szCs w:val="22"/>
                 </w:rPr>
-                <m:t>=${e_y}  m&lt;</m:t>
+                <m:t>=${</m:t>
+              </m:r>
+              <m:r>
+                <w:rPr>
+                  <w:rFonts w:ascii="Cambria Math" w:hAnsi="Cambria Math" w:cs="Times New Roman"/>
+                </w:rPr>
+                <m:t>e_y</m:t>
+              </m:r>
+              <m:r>
+                <w:rPr>
+                  <w:rFonts w:ascii="Cambria Math" w:hAnsi="Cambria Math" w:cs="Times New Roman"/>
+                  <w:sz w:val="22"/>
+                  <w:szCs w:val="22"/>
+                </w:rPr>
+                <m:t xml:space="preserve">} m ${ss2} </m:t>
               </m:r>
               <m:f>
                 <m:fPr>
                   <m:ctrlPr>
                     <w:rPr>
-                      <w:rFonts w:ascii="Cambria Math" w:hAnsi="Cambria Math"/>
+                      <w:rFonts w:ascii="Cambria Math" w:hAnsi="Cambria Math" w:cs="Times New Roman"/>
                       <w:i/>
                       <w:sz w:val="22"/>
                       <w:szCs w:val="22"/>
@@ -4920,7 +4792,7 @@
                 <m:num>
                   <m:r>
                     <w:rPr>
-                      <w:rFonts w:ascii="Cambria Math" w:hAnsi="Cambria Math"/>
+                      <w:rFonts w:ascii="Cambria Math" w:hAnsi="Cambria Math" w:cs="Times New Roman"/>
                       <w:sz w:val="22"/>
                       <w:szCs w:val="22"/>
                     </w:rPr>
@@ -4930,7 +4802,7 @@
                 <m:den>
                   <m:r>
                     <w:rPr>
-                      <w:rFonts w:ascii="Cambria Math" w:hAnsi="Cambria Math"/>
+                      <w:rFonts w:ascii="Cambria Math" w:hAnsi="Cambria Math" w:cs="Times New Roman"/>
                       <w:sz w:val="22"/>
                       <w:szCs w:val="22"/>
                     </w:rPr>
@@ -4940,7 +4812,7 @@
               </m:f>
               <m:r>
                 <w:rPr>
-                  <w:rFonts w:ascii="Cambria Math" w:hAnsi="Cambria Math"/>
+                  <w:rFonts w:ascii="Cambria Math" w:hAnsi="Cambria Math" w:cs="Times New Roman"/>
                   <w:sz w:val="22"/>
                   <w:szCs w:val="22"/>
                 </w:rPr>
@@ -4950,7 +4822,7 @@
                 <m:fPr>
                   <m:ctrlPr>
                     <w:rPr>
-                      <w:rFonts w:ascii="Cambria Math" w:hAnsi="Cambria Math"/>
+                      <w:rFonts w:ascii="Cambria Math" w:hAnsi="Cambria Math" w:cs="Times New Roman"/>
                       <w:i/>
                       <w:sz w:val="22"/>
                       <w:szCs w:val="22"/>
@@ -4960,7 +4832,7 @@
                 <m:num>
                   <m:r>
                     <w:rPr>
-                      <w:rFonts w:ascii="Cambria Math" w:hAnsi="Cambria Math"/>
+                      <w:rFonts w:ascii="Cambria Math" w:hAnsi="Cambria Math" w:cs="Times New Roman"/>
                       <w:sz w:val="22"/>
                       <w:szCs w:val="22"/>
                     </w:rPr>
@@ -4970,7 +4842,7 @@
                 <m:den>
                   <m:r>
                     <w:rPr>
-                      <w:rFonts w:ascii="Cambria Math" w:hAnsi="Cambria Math"/>
+                      <w:rFonts w:ascii="Cambria Math" w:hAnsi="Cambria Math" w:cs="Times New Roman"/>
                       <w:sz w:val="22"/>
                       <w:szCs w:val="22"/>
                     </w:rPr>
@@ -4980,7 +4852,7 @@
               </m:f>
               <m:r>
                 <w:rPr>
-                  <w:rFonts w:ascii="Cambria Math" w:hAnsi="Cambria Math"/>
+                  <w:rFonts w:ascii="Cambria Math" w:hAnsi="Cambria Math" w:cs="Times New Roman"/>
                   <w:sz w:val="22"/>
                   <w:szCs w:val="22"/>
                 </w:rPr>
@@ -4988,13 +4860,13 @@
               </m:r>
               <m:r>
                 <w:rPr>
-                  <w:rFonts w:ascii="Cambria Math" w:hAnsi="Cambria Math"/>
+                  <w:rFonts w:ascii="Cambria Math" w:hAnsi="Cambria Math" w:cs="Times New Roman"/>
                 </w:rPr>
                 <m:t>_b</m:t>
               </m:r>
               <m:r>
                 <w:rPr>
-                  <w:rFonts w:ascii="Cambria Math" w:hAnsi="Cambria Math"/>
+                  <w:rFonts w:ascii="Cambria Math" w:hAnsi="Cambria Math" w:cs="Times New Roman"/>
                   <w:sz w:val="22"/>
                   <w:szCs w:val="22"/>
                 </w:rPr>
@@ -5007,7 +4879,7 @@
                 <w:sz w:val="22"/>
                 <w:szCs w:val="22"/>
               </w:rPr>
-              <w:t xml:space="preserve">       </w:t>
+              <w:t xml:space="preserve">     </w:t>
             </w:r>
             <w:r>
               <w:rPr>
@@ -5035,21 +4907,7 @@
                 <w:rFonts w:cs="Times New Roman"/>
                 <w:lang w:val="en-US"/>
               </w:rPr>
-              <w:t>(</w:t>
-            </w:r>
-            <w:r>
-              <w:rPr>
-                <w:rFonts w:cs="Times New Roman"/>
-                <w:lang w:val="en-US"/>
-              </w:rPr>
-              <w:t>8</w:t>
-            </w:r>
-            <w:r>
-              <w:rPr>
-                <w:rFonts w:cs="Times New Roman"/>
-                <w:lang w:val="en-US"/>
-              </w:rPr>
-              <w:t>)</w:t>
+              <w:t>(8)</w:t>
             </w:r>
           </w:p>
         </w:tc>
@@ -5352,7 +5210,7 @@
                   <m:num>
                     <m:r>
                       <w:rPr>
-                        <w:rFonts w:ascii="Cambria Math" w:hAnsi="Cambria Math"/>
+                        <w:rFonts w:ascii="Cambria Math" w:hAnsi="Cambria Math" w:cs="Times New Roman"/>
                         <w:sz w:val="22"/>
                         <w:szCs w:val="22"/>
                       </w:rPr>
@@ -5362,7 +5220,7 @@
                   <m:den>
                     <m:r>
                       <w:rPr>
-                        <w:rFonts w:ascii="Cambria Math" w:hAnsi="Cambria Math"/>
+                        <w:rFonts w:ascii="Cambria Math" w:hAnsi="Cambria Math" w:cs="Times New Roman"/>
                         <w:sz w:val="22"/>
                         <w:szCs w:val="22"/>
                       </w:rPr>
@@ -5766,7 +5624,7 @@
                   <m:num>
                     <m:r>
                       <w:rPr>
-                        <w:rFonts w:ascii="Cambria Math" w:hAnsi="Cambria Math"/>
+                        <w:rFonts w:ascii="Cambria Math" w:hAnsi="Cambria Math" w:cs="Times New Roman"/>
                         <w:sz w:val="22"/>
                         <w:szCs w:val="22"/>
                       </w:rPr>
@@ -5776,11 +5634,17 @@
                   <m:den>
                     <m:r>
                       <w:rPr>
-                        <w:rFonts w:ascii="Cambria Math" w:hAnsi="Cambria Math"/>
+                        <w:rFonts w:ascii="Cambria Math" w:hAnsi="Cambria Math" w:cs="Times New Roman"/>
                         <w:sz w:val="22"/>
                         <w:szCs w:val="22"/>
                       </w:rPr>
-                      <m:t>${A}</m:t>
+                      <m:t>$</m:t>
+                    </m:r>
+                    <m:r>
+                      <w:rPr>
+                        <w:rFonts w:ascii="Cambria Math" w:hAnsi="Cambria Math" w:cs="Times New Roman"/>
+                      </w:rPr>
+                      <m:t>{A}</m:t>
                     </m:r>
                   </m:den>
                 </m:f>
@@ -5789,7 +5653,7 @@
                     <w:rFonts w:ascii="Cambria Math" w:hAnsi="Cambria Math" w:cs="Times New Roman"/>
                     <w:lang w:val="vi-VN"/>
                   </w:rPr>
-                  <m:t>+</m:t>
+                  <m:t xml:space="preserve"> + </m:t>
                 </m:r>
                 <m:f>
                   <m:fPr>
@@ -5825,7 +5689,7 @@
                     <w:rFonts w:ascii="Cambria Math" w:hAnsi="Cambria Math" w:cs="Times New Roman"/>
                     <w:lang w:val="vi-VN"/>
                   </w:rPr>
-                  <m:t>+</m:t>
+                  <m:t xml:space="preserve"> - </m:t>
                 </m:r>
                 <m:f>
                   <m:fPr>
@@ -5913,21 +5777,7 @@
                 <w:rFonts w:cs="Times New Roman"/>
                 <w:lang w:val="en-US"/>
               </w:rPr>
-              <w:t>(</w:t>
-            </w:r>
-            <w:r>
-              <w:rPr>
-                <w:rFonts w:cs="Times New Roman"/>
-                <w:lang w:val="en-US"/>
-              </w:rPr>
-              <w:t>10</w:t>
-            </w:r>
-            <w:r>
-              <w:rPr>
-                <w:rFonts w:cs="Times New Roman"/>
-                <w:lang w:val="en-US"/>
-              </w:rPr>
-              <w:t>)</w:t>
+              <w:t>(10)</w:t>
             </w:r>
           </w:p>
         </w:tc>
@@ -6194,17 +6044,23 @@
                   <m:num>
                     <m:r>
                       <w:rPr>
-                        <w:rFonts w:ascii="Cambria Math" w:hAnsi="Cambria Math"/>
+                        <w:rFonts w:ascii="Cambria Math" w:hAnsi="Cambria Math" w:cs="Times New Roman"/>
                         <w:sz w:val="22"/>
                         <w:szCs w:val="22"/>
                       </w:rPr>
-                      <m:t>${N}</m:t>
+                      <m:t>$</m:t>
+                    </m:r>
+                    <m:r>
+                      <w:rPr>
+                        <w:rFonts w:ascii="Cambria Math" w:hAnsi="Cambria Math" w:cs="Times New Roman"/>
+                      </w:rPr>
+                      <m:t>{N}</m:t>
                     </m:r>
                   </m:num>
                   <m:den>
                     <m:r>
                       <w:rPr>
-                        <w:rFonts w:ascii="Cambria Math" w:hAnsi="Cambria Math"/>
+                        <w:rFonts w:ascii="Cambria Math" w:hAnsi="Cambria Math" w:cs="Times New Roman"/>
                         <w:sz w:val="22"/>
                         <w:szCs w:val="22"/>
                       </w:rPr>
@@ -6217,7 +6073,7 @@
                     <w:rFonts w:ascii="Cambria Math" w:hAnsi="Cambria Math" w:cs="Times New Roman"/>
                     <w:lang w:val="vi-VN"/>
                   </w:rPr>
-                  <m:t>+</m:t>
+                  <m:t xml:space="preserve"> - </m:t>
                 </m:r>
                 <m:f>
                   <m:fPr>
@@ -6253,7 +6109,7 @@
                     <w:rFonts w:ascii="Cambria Math" w:hAnsi="Cambria Math" w:cs="Times New Roman"/>
                     <w:lang w:val="vi-VN"/>
                   </w:rPr>
-                  <m:t>+</m:t>
+                  <m:t xml:space="preserve"> + </m:t>
                 </m:r>
                 <m:f>
                   <m:fPr>
@@ -6341,21 +6197,7 @@
                 <w:rFonts w:cs="Times New Roman"/>
                 <w:lang w:val="en-US"/>
               </w:rPr>
-              <w:t>(</w:t>
-            </w:r>
-            <w:r>
-              <w:rPr>
-                <w:rFonts w:cs="Times New Roman"/>
-                <w:lang w:val="en-US"/>
-              </w:rPr>
-              <w:t>11</w:t>
-            </w:r>
-            <w:r>
-              <w:rPr>
-                <w:rFonts w:cs="Times New Roman"/>
-                <w:lang w:val="en-US"/>
-              </w:rPr>
-              <w:t>)</w:t>
+              <w:t>(11)</w:t>
             </w:r>
           </w:p>
         </w:tc>
@@ -6622,21 +6464,33 @@
                   <m:num>
                     <m:r>
                       <w:rPr>
-                        <w:rFonts w:ascii="Cambria Math" w:hAnsi="Cambria Math"/>
+                        <w:rFonts w:ascii="Cambria Math" w:hAnsi="Cambria Math" w:cs="Times New Roman"/>
                         <w:sz w:val="22"/>
                         <w:szCs w:val="22"/>
                       </w:rPr>
-                      <m:t>${N}</m:t>
+                      <m:t>$</m:t>
+                    </m:r>
+                    <m:r>
+                      <w:rPr>
+                        <w:rFonts w:ascii="Cambria Math" w:hAnsi="Cambria Math" w:cs="Times New Roman"/>
+                      </w:rPr>
+                      <m:t>{N}</m:t>
                     </m:r>
                   </m:num>
                   <m:den>
                     <m:r>
                       <w:rPr>
-                        <w:rFonts w:ascii="Cambria Math" w:hAnsi="Cambria Math"/>
+                        <w:rFonts w:ascii="Cambria Math" w:hAnsi="Cambria Math" w:cs="Times New Roman"/>
                         <w:sz w:val="22"/>
                         <w:szCs w:val="22"/>
                       </w:rPr>
-                      <m:t>${A}</m:t>
+                      <m:t>$</m:t>
+                    </m:r>
+                    <m:r>
+                      <w:rPr>
+                        <w:rFonts w:ascii="Cambria Math" w:hAnsi="Cambria Math" w:cs="Times New Roman"/>
+                      </w:rPr>
+                      <m:t>{A}</m:t>
                     </m:r>
                   </m:den>
                 </m:f>
@@ -6645,7 +6499,7 @@
                     <w:rFonts w:ascii="Cambria Math" w:hAnsi="Cambria Math" w:cs="Times New Roman"/>
                     <w:lang w:val="vi-VN"/>
                   </w:rPr>
-                  <m:t>+</m:t>
+                  <m:t xml:space="preserve"> - </m:t>
                 </m:r>
                 <m:f>
                   <m:fPr>
@@ -6681,7 +6535,7 @@
                     <w:rFonts w:ascii="Cambria Math" w:hAnsi="Cambria Math" w:cs="Times New Roman"/>
                     <w:lang w:val="vi-VN"/>
                   </w:rPr>
-                  <m:t>+</m:t>
+                  <m:t xml:space="preserve"> - </m:t>
                 </m:r>
                 <m:f>
                   <m:fPr>
@@ -6769,21 +6623,7 @@
                 <w:rFonts w:cs="Times New Roman"/>
                 <w:lang w:val="en-US"/>
               </w:rPr>
-              <w:t>(</w:t>
-            </w:r>
-            <w:r>
-              <w:rPr>
-                <w:rFonts w:cs="Times New Roman"/>
-                <w:lang w:val="en-US"/>
-              </w:rPr>
-              <w:t>12</w:t>
-            </w:r>
-            <w:r>
-              <w:rPr>
-                <w:rFonts w:cs="Times New Roman"/>
-                <w:lang w:val="en-US"/>
-              </w:rPr>
-              <w:t>)</w:t>
+              <w:t>(12)</w:t>
             </w:r>
           </w:p>
         </w:tc>
@@ -6875,6 +6715,432 @@
           <w:lang w:val="vi-VN"/>
         </w:rPr>
       </w:pPr>
+      <w:r>
+        <w:rPr>
+          <w:rFonts w:ascii="Times New Roman" w:hAnsi="Times New Roman" w:cs="Times New Roman"/>
+          <w:noProof/>
+          <w:sz w:val="24"/>
+          <w:szCs w:val="24"/>
+          <w:lang w:val="en-US"/>
+        </w:rPr>
+        <mc:AlternateContent>
+          <mc:Choice Requires="wps">
+            <w:drawing>
+              <wp:anchor distT="45720" distB="45720" distL="114300" distR="114300" simplePos="0" relativeHeight="251670528" behindDoc="0" locked="0" layoutInCell="1" allowOverlap="1" wp14:anchorId="3F54E99C" wp14:editId="3B829282">
+                <wp:simplePos x="0" y="0"/>
+                <wp:positionH relativeFrom="column">
+                  <wp:posOffset>593725</wp:posOffset>
+                </wp:positionH>
+                <wp:positionV relativeFrom="paragraph">
+                  <wp:posOffset>280035</wp:posOffset>
+                </wp:positionV>
+                <wp:extent cx="2021840" cy="321945"/>
+                <wp:effectExtent l="0" t="0" r="0" b="1905"/>
+                <wp:wrapSquare wrapText="bothSides"/>
+                <wp:docPr id="217" name="Text Box 2"/>
+                <wp:cNvGraphicFramePr>
+                  <a:graphicFrameLocks xmlns:a="http://schemas.openxmlformats.org/drawingml/2006/main"/>
+                </wp:cNvGraphicFramePr>
+                <a:graphic xmlns:a="http://schemas.openxmlformats.org/drawingml/2006/main">
+                  <a:graphicData uri="http://schemas.microsoft.com/office/word/2010/wordprocessingShape">
+                    <wps:wsp>
+                      <wps:cNvSpPr txBox="1">
+                        <a:spLocks noChangeArrowheads="1"/>
+                      </wps:cNvSpPr>
+                      <wps:spPr bwMode="auto">
+                        <a:xfrm>
+                          <a:off x="0" y="0"/>
+                          <a:ext cx="2021840" cy="321945"/>
+                        </a:xfrm>
+                        <a:prstGeom prst="rect">
+                          <a:avLst/>
+                        </a:prstGeom>
+                        <a:noFill/>
+                        <a:ln w="9525">
+                          <a:noFill/>
+                          <a:miter lim="800000"/>
+                          <a:headEnd/>
+                          <a:tailEnd/>
+                        </a:ln>
+                      </wps:spPr>
+                      <wps:txbx>
+                        <w:txbxContent>
+                          <w:p>
+                            <w:pPr>
+                              <w:rPr>
+                                <w:i/>
+                              </w:rPr>
+                            </w:pPr>
+                            <m:oMathPara>
+                              <m:oMath>
+                                <m:sSub>
+                                  <m:sSubPr>
+                                    <m:ctrlPr>
+                                      <w:rPr>
+                                        <w:rFonts w:ascii="Cambria Math" w:hAnsi="Cambria Math" w:cs="Times New Roman"/>
+                                        <w:i/>
+                                        <w:lang w:val="vi-VN"/>
+                                      </w:rPr>
+                                    </m:ctrlPr>
+                                  </m:sSubPr>
+                                  <m:e>
+                                    <m:r>
+                                      <w:rPr>
+                                        <w:rFonts w:ascii="Cambria Math" w:hAnsi="Cambria Math" w:cs="Times New Roman"/>
+                                        <w:lang w:val="vi-VN"/>
+                                      </w:rPr>
+                                      <m:t>σ</m:t>
+                                    </m:r>
+                                  </m:e>
+                                  <m:sub>
+                                    <m:r>
+                                      <w:rPr>
+                                        <w:rFonts w:ascii="Cambria Math" w:hAnsi="Cambria Math" w:cs="Times New Roman"/>
+                                        <w:lang w:val="vi-VN"/>
+                                      </w:rPr>
+                                      <m:t>3</m:t>
+                                    </m:r>
+                                  </m:sub>
+                                </m:sSub>
+                                <m:r>
+                                  <w:rPr>
+                                    <w:rFonts w:ascii="Cambria Math" w:hAnsi="Cambria Math" w:cs="Times New Roman"/>
+                                    <w:lang w:val="vi-VN"/>
+                                  </w:rPr>
+                                  <m:t>=</m:t>
+                                </m:r>
+                                <m:r>
+                                  <w:rPr>
+                                    <w:rFonts w:ascii="Cambria Math" w:hAnsi="Cambria Math" w:cs="Times New Roman"/>
+                                    <w:color w:val="0070C0"/>
+                                    <w:lang w:val="vi-VN"/>
+                                  </w:rPr>
+                                  <m:t>${sigma3}</m:t>
+                                </m:r>
+                                <m:r>
+                                  <w:rPr>
+                                    <w:rFonts w:ascii="Cambria Math" w:eastAsiaTheme="minorEastAsia" w:hAnsi="Cambria Math"/>
+                                    <w:lang w:val="vi-VN"/>
+                                  </w:rPr>
+                                  <m:t xml:space="preserve">  kPa</m:t>
+                                </m:r>
+                              </m:oMath>
+                            </m:oMathPara>
+                          </w:p>
+                          <w:p>
+                            <w:pPr>
+                              <w:rPr>
+                                <w:i/>
+                              </w:rPr>
+                            </w:pPr>
+                          </w:p>
+                        </w:txbxContent>
+                      </wps:txbx>
+                      <wps:bodyPr rot="0" vert="horz" wrap="square" lIns="91440" tIns="45720" rIns="91440" bIns="45720" anchor="t" anchorCtr="0">
+                        <a:noAutofit/>
+                      </wps:bodyPr>
+                    </wps:wsp>
+                  </a:graphicData>
+                </a:graphic>
+                <wp14:sizeRelH relativeFrom="margin">
+                  <wp14:pctWidth>0</wp14:pctWidth>
+                </wp14:sizeRelH>
+                <wp14:sizeRelV relativeFrom="margin">
+                  <wp14:pctHeight>0</wp14:pctHeight>
+                </wp14:sizeRelV>
+              </wp:anchor>
+            </w:drawing>
+          </mc:Choice>
+          <mc:Fallback>
+            <w:pict>
+              <v:shapetype w14:anchorId="3F54E99C" id="_x0000_t202" coordsize="21600,21600" o:spt="202" path="m,l,21600r21600,l21600,xe">
+                <v:stroke joinstyle="miter"/>
+                <v:path gradientshapeok="t" o:connecttype="rect"/>
+              </v:shapetype>
+              <v:shape id="Text Box 2" o:spid="_x0000_s1026" type="#_x0000_t202" style="position:absolute;margin-left:46.75pt;margin-top:22.05pt;width:159.2pt;height:25.35pt;z-index:251670528;visibility:visible;mso-wrap-style:square;mso-width-percent:0;mso-height-percent:0;mso-wrap-distance-left:9pt;mso-wrap-distance-top:3.6pt;mso-wrap-distance-right:9pt;mso-wrap-distance-bottom:3.6pt;mso-position-horizontal:absolute;mso-position-horizontal-relative:text;mso-position-vertical:absolute;mso-position-vertical-relative:text;mso-width-percent:0;mso-height-percent:0;mso-width-relative:margin;mso-height-relative:margin;v-text-anchor:top" o:gfxdata="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" filled="f" stroked="f">
+                <v:textbox>
+                  <w:txbxContent>
+                    <w:p>
+                      <w:pPr>
+                        <w:rPr>
+                          <w:i/>
+                        </w:rPr>
+                      </w:pPr>
+                      <m:oMathPara>
+                        <m:oMath>
+                          <m:sSub>
+                            <m:sSubPr>
+                              <m:ctrlPr>
+                                <w:rPr>
+                                  <w:rFonts w:ascii="Cambria Math" w:hAnsi="Cambria Math" w:cs="Times New Roman"/>
+                                  <w:i/>
+                                  <w:lang w:val="vi-VN"/>
+                                </w:rPr>
+                              </m:ctrlPr>
+                            </m:sSubPr>
+                            <m:e>
+                              <m:r>
+                                <w:rPr>
+                                  <w:rFonts w:ascii="Cambria Math" w:hAnsi="Cambria Math" w:cs="Times New Roman"/>
+                                  <w:lang w:val="vi-VN"/>
+                                </w:rPr>
+                                <m:t>σ</m:t>
+                              </m:r>
+                            </m:e>
+                            <m:sub>
+                              <m:r>
+                                <w:rPr>
+                                  <w:rFonts w:ascii="Cambria Math" w:hAnsi="Cambria Math" w:cs="Times New Roman"/>
+                                  <w:lang w:val="vi-VN"/>
+                                </w:rPr>
+                                <m:t>3</m:t>
+                              </m:r>
+                            </m:sub>
+                          </m:sSub>
+                          <m:r>
+                            <w:rPr>
+                              <w:rFonts w:ascii="Cambria Math" w:hAnsi="Cambria Math" w:cs="Times New Roman"/>
+                              <w:lang w:val="vi-VN"/>
+                            </w:rPr>
+                            <m:t>=</m:t>
+                          </m:r>
+                          <m:r>
+                            <w:rPr>
+                              <w:rFonts w:ascii="Cambria Math" w:hAnsi="Cambria Math" w:cs="Times New Roman"/>
+                              <w:color w:val="0070C0"/>
+                              <w:lang w:val="vi-VN"/>
+                            </w:rPr>
+                            <m:t>${sigma3}</m:t>
+                          </m:r>
+                          <m:r>
+                            <w:rPr>
+                              <w:rFonts w:ascii="Cambria Math" w:eastAsiaTheme="minorEastAsia" w:hAnsi="Cambria Math"/>
+                              <w:lang w:val="vi-VN"/>
+                            </w:rPr>
+                            <m:t xml:space="preserve">  kPa</m:t>
+                          </m:r>
+                        </m:oMath>
+                      </m:oMathPara>
+                    </w:p>
+                    <w:p>
+                      <w:pPr>
+                        <w:rPr>
+                          <w:i/>
+                        </w:rPr>
+                      </w:pPr>
+                    </w:p>
+                  </w:txbxContent>
+                </v:textbox>
+                <w10:wrap type="square"/>
+              </v:shape>
+            </w:pict>
+          </mc:Fallback>
+        </mc:AlternateContent>
+      </w:r>
+      <w:r>
+        <w:rPr>
+          <w:rFonts w:ascii="Times New Roman" w:hAnsi="Times New Roman" w:cs="Times New Roman"/>
+          <w:noProof/>
+          <w:sz w:val="24"/>
+          <w:szCs w:val="24"/>
+          <w:lang w:val="en-US"/>
+        </w:rPr>
+        <mc:AlternateContent>
+          <mc:Choice Requires="wps">
+            <w:drawing>
+              <wp:anchor distT="45720" distB="45720" distL="114300" distR="114300" simplePos="0" relativeHeight="251672576" behindDoc="0" locked="0" layoutInCell="1" allowOverlap="1" wp14:anchorId="5042FDD5" wp14:editId="355A41CF">
+                <wp:simplePos x="0" y="0"/>
+                <wp:positionH relativeFrom="column">
+                  <wp:posOffset>4223385</wp:posOffset>
+                </wp:positionH>
+                <wp:positionV relativeFrom="paragraph">
+                  <wp:posOffset>290544</wp:posOffset>
+                </wp:positionV>
+                <wp:extent cx="1490980" cy="321945"/>
+                <wp:effectExtent l="0" t="0" r="0" b="1905"/>
+                <wp:wrapSquare wrapText="bothSides"/>
+                <wp:docPr id="14" name="Text Box 2"/>
+                <wp:cNvGraphicFramePr>
+                  <a:graphicFrameLocks xmlns:a="http://schemas.openxmlformats.org/drawingml/2006/main"/>
+                </wp:cNvGraphicFramePr>
+                <a:graphic xmlns:a="http://schemas.openxmlformats.org/drawingml/2006/main">
+                  <a:graphicData uri="http://schemas.microsoft.com/office/word/2010/wordprocessingShape">
+                    <wps:wsp>
+                      <wps:cNvSpPr txBox="1">
+                        <a:spLocks noChangeArrowheads="1"/>
+                      </wps:cNvSpPr>
+                      <wps:spPr bwMode="auto">
+                        <a:xfrm>
+                          <a:off x="0" y="0"/>
+                          <a:ext cx="1490980" cy="321945"/>
+                        </a:xfrm>
+                        <a:prstGeom prst="rect">
+                          <a:avLst/>
+                        </a:prstGeom>
+                        <a:noFill/>
+                        <a:ln w="9525">
+                          <a:noFill/>
+                          <a:miter lim="800000"/>
+                          <a:headEnd/>
+                          <a:tailEnd/>
+                        </a:ln>
+                      </wps:spPr>
+                      <wps:txbx>
+                        <w:txbxContent>
+                          <w:p>
+                            <w:pPr>
+                              <w:rPr>
+                                <w:i/>
+                              </w:rPr>
+                            </w:pPr>
+                            <m:oMathPara>
+                              <m:oMath>
+                                <m:sSub>
+                                  <m:sSubPr>
+                                    <m:ctrlPr>
+                                      <w:rPr>
+                                        <w:rFonts w:ascii="Cambria Math" w:hAnsi="Cambria Math" w:cs="Times New Roman"/>
+                                        <w:i/>
+                                        <w:lang w:val="vi-VN"/>
+                                      </w:rPr>
+                                    </m:ctrlPr>
+                                  </m:sSubPr>
+                                  <m:e>
+                                    <m:r>
+                                      <w:rPr>
+                                        <w:rFonts w:ascii="Cambria Math" w:hAnsi="Cambria Math" w:cs="Times New Roman"/>
+                                        <w:lang w:val="vi-VN"/>
+                                      </w:rPr>
+                                      <m:t>σ</m:t>
+                                    </m:r>
+                                  </m:e>
+                                  <m:sub>
+                                    <m:r>
+                                      <w:rPr>
+                                        <w:rFonts w:ascii="Cambria Math" w:hAnsi="Cambria Math" w:cs="Times New Roman"/>
+                                        <w:lang w:val="vi-VN"/>
+                                      </w:rPr>
+                                      <m:t>1</m:t>
+                                    </m:r>
+                                  </m:sub>
+                                </m:sSub>
+                                <m:r>
+                                  <w:rPr>
+                                    <w:rFonts w:ascii="Cambria Math" w:hAnsi="Cambria Math" w:cs="Times New Roman"/>
+                                    <w:lang w:val="vi-VN"/>
+                                  </w:rPr>
+                                  <m:t>=</m:t>
+                                </m:r>
+                                <m:r>
+                                  <w:rPr>
+                                    <w:rFonts w:ascii="Cambria Math" w:hAnsi="Cambria Math" w:cs="Times New Roman"/>
+                                    <w:color w:val="0070C0"/>
+                                    <w:lang w:val="vi-VN"/>
+                                  </w:rPr>
+                                  <m:t>${sigma1}</m:t>
+                                </m:r>
+                                <m:r>
+                                  <w:rPr>
+                                    <w:rFonts w:ascii="Cambria Math" w:eastAsiaTheme="minorEastAsia" w:hAnsi="Cambria Math"/>
+                                    <w:lang w:val="vi-VN"/>
+                                  </w:rPr>
+                                  <m:t xml:space="preserve">  kPa</m:t>
+                                </m:r>
+                              </m:oMath>
+                            </m:oMathPara>
+                          </w:p>
+                        </w:txbxContent>
+                      </wps:txbx>
+                      <wps:bodyPr rot="0" vert="horz" wrap="square" lIns="91440" tIns="45720" rIns="91440" bIns="45720" anchor="t" anchorCtr="0">
+                        <a:noAutofit/>
+                      </wps:bodyPr>
+                    </wps:wsp>
+                  </a:graphicData>
+                </a:graphic>
+                <wp14:sizeRelH relativeFrom="margin">
+                  <wp14:pctWidth>0</wp14:pctWidth>
+                </wp14:sizeRelH>
+                <wp14:sizeRelV relativeFrom="margin">
+                  <wp14:pctHeight>0</wp14:pctHeight>
+                </wp14:sizeRelV>
+              </wp:anchor>
+            </w:drawing>
+          </mc:Choice>
+          <mc:Fallback>
+            <w:pict>
+              <v:shape w14:anchorId="5042FDD5" id="_x0000_s1027" type="#_x0000_t202" style="position:absolute;margin-left:332.55pt;margin-top:22.9pt;width:117.4pt;height:25.35pt;z-index:251672576;visibility:visible;mso-wrap-style:square;mso-width-percent:0;mso-height-percent:0;mso-wrap-distance-left:9pt;mso-wrap-distance-top:3.6pt;mso-wrap-distance-right:9pt;mso-wrap-distance-bottom:3.6pt;mso-position-horizontal:absolute;mso-position-horizontal-relative:text;mso-position-vertical:absolute;mso-position-vertical-relative:text;mso-width-percent:0;mso-height-percent:0;mso-width-relative:margin;mso-height-relative:margin;v-text-anchor:top" o:gfxdata="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" filled="f" stroked="f">
+                <v:textbox>
+                  <w:txbxContent>
+                    <w:p>
+                      <w:pPr>
+                        <w:rPr>
+                          <w:i/>
+                        </w:rPr>
+                      </w:pPr>
+                      <m:oMathPara>
+                        <m:oMath>
+                          <m:sSub>
+                            <m:sSubPr>
+                              <m:ctrlPr>
+                                <w:rPr>
+                                  <w:rFonts w:ascii="Cambria Math" w:hAnsi="Cambria Math" w:cs="Times New Roman"/>
+                                  <w:i/>
+                                  <w:lang w:val="vi-VN"/>
+                                </w:rPr>
+                              </m:ctrlPr>
+                            </m:sSubPr>
+                            <m:e>
+                              <m:r>
+                                <w:rPr>
+                                  <w:rFonts w:ascii="Cambria Math" w:hAnsi="Cambria Math" w:cs="Times New Roman"/>
+                                  <w:lang w:val="vi-VN"/>
+                                </w:rPr>
+                                <m:t>σ</m:t>
+                              </m:r>
+                            </m:e>
+                            <m:sub>
+                              <m:r>
+                                <w:rPr>
+                                  <w:rFonts w:ascii="Cambria Math" w:hAnsi="Cambria Math" w:cs="Times New Roman"/>
+                                  <w:lang w:val="vi-VN"/>
+                                </w:rPr>
+                                <m:t>1</m:t>
+                              </m:r>
+                            </m:sub>
+                          </m:sSub>
+                          <m:r>
+                            <w:rPr>
+                              <w:rFonts w:ascii="Cambria Math" w:hAnsi="Cambria Math" w:cs="Times New Roman"/>
+                              <w:lang w:val="vi-VN"/>
+                            </w:rPr>
+                            <m:t>=</m:t>
+                          </m:r>
+                          <m:r>
+                            <w:rPr>
+                              <w:rFonts w:ascii="Cambria Math" w:hAnsi="Cambria Math" w:cs="Times New Roman"/>
+                              <w:color w:val="0070C0"/>
+                              <w:lang w:val="vi-VN"/>
+                            </w:rPr>
+                            <m:t>${sigma1}</m:t>
+                          </m:r>
+                          <m:r>
+                            <w:rPr>
+                              <w:rFonts w:ascii="Cambria Math" w:eastAsiaTheme="minorEastAsia" w:hAnsi="Cambria Math"/>
+                              <w:lang w:val="vi-VN"/>
+                            </w:rPr>
+                            <m:t xml:space="preserve">  kPa</m:t>
+                          </m:r>
+                        </m:oMath>
+                      </m:oMathPara>
+                    </w:p>
+                  </w:txbxContent>
+                </v:textbox>
+                <w10:wrap type="square"/>
+              </v:shape>
+            </w:pict>
+          </mc:Fallback>
+        </mc:AlternateContent>
+      </w:r>
     </w:p>
     <w:p>
       <w:pPr>
@@ -6888,45 +7154,366 @@
       </w:pPr>
       <w:r>
         <w:rPr>
+          <w:rFonts w:ascii="Times New Roman" w:hAnsi="Times New Roman" w:cs="Times New Roman"/>
           <w:noProof/>
+          <w:sz w:val="24"/>
+          <w:szCs w:val="24"/>
           <w:lang w:val="en-US"/>
         </w:rPr>
-        <w:drawing>
-          <wp:inline distT="0" distB="0" distL="0" distR="0" wp14:anchorId="48B2E955" wp14:editId="3059FE55">
-            <wp:extent cx="2613660" cy="1886695"/>
-            <wp:effectExtent l="0" t="0" r="0" b="0"/>
-            <wp:docPr id="2" name="Рисунок 2"/>
-            <wp:cNvGraphicFramePr>
-              <a:graphicFrameLocks xmlns:a="http://schemas.openxmlformats.org/drawingml/2006/main" noChangeAspect="1"/>
-            </wp:cNvGraphicFramePr>
-            <a:graphic xmlns:a="http://schemas.openxmlformats.org/drawingml/2006/main">
-              <a:graphicData uri="http://schemas.openxmlformats.org/drawingml/2006/picture">
-                <pic:pic xmlns:pic="http://schemas.openxmlformats.org/drawingml/2006/picture">
-                  <pic:nvPicPr>
-                    <pic:cNvPr id="1" name=""/>
-                    <pic:cNvPicPr/>
-                  </pic:nvPicPr>
-                  <pic:blipFill>
-                    <a:blip r:embed="rId6"/>
-                    <a:stretch>
-                      <a:fillRect/>
-                    </a:stretch>
-                  </pic:blipFill>
-                  <pic:spPr>
-                    <a:xfrm>
-                      <a:off x="0" y="0"/>
-                      <a:ext cx="2672081" cy="1928866"/>
-                    </a:xfrm>
-                    <a:prstGeom prst="rect">
-                      <a:avLst/>
-                    </a:prstGeom>
-                  </pic:spPr>
-                </pic:pic>
-              </a:graphicData>
-            </a:graphic>
-          </wp:inline>
-        </w:drawing>
-      </w:r>
+        <mc:AlternateContent>
+          <mc:Choice Requires="wpg">
+            <w:drawing>
+              <wp:anchor distT="0" distB="0" distL="114300" distR="114300" simplePos="0" relativeHeight="251668480" behindDoc="0" locked="0" layoutInCell="1" allowOverlap="1" wp14:anchorId="7687F428" wp14:editId="053FF331">
+                <wp:simplePos x="0" y="0"/>
+                <wp:positionH relativeFrom="column">
+                  <wp:posOffset>634365</wp:posOffset>
+                </wp:positionH>
+                <wp:positionV relativeFrom="paragraph">
+                  <wp:posOffset>129541</wp:posOffset>
+                </wp:positionV>
+                <wp:extent cx="4568932" cy="2333624"/>
+                <wp:effectExtent l="0" t="38100" r="79375" b="10160"/>
+                <wp:wrapNone/>
+                <wp:docPr id="16" name="Group 16"/>
+                <wp:cNvGraphicFramePr/>
+                <a:graphic xmlns:a="http://schemas.openxmlformats.org/drawingml/2006/main">
+                  <a:graphicData uri="http://schemas.microsoft.com/office/word/2010/wordprocessingGroup">
+                    <wpg:wgp>
+                      <wpg:cNvGrpSpPr/>
+                      <wpg:grpSpPr>
+                        <a:xfrm>
+                          <a:off x="0" y="0"/>
+                          <a:ext cx="4568932" cy="2333624"/>
+                          <a:chOff x="0" y="-57149"/>
+                          <a:chExt cx="4568932" cy="2333624"/>
+                        </a:xfrm>
+                      </wpg:grpSpPr>
+                      <wps:wsp>
+                        <wps:cNvPr id="5" name="Rectangle 5"/>
+                        <wps:cNvSpPr/>
+                        <wps:spPr>
+                          <a:xfrm>
+                            <a:off x="444321" y="90152"/>
+                            <a:ext cx="3676650" cy="2066925"/>
+                          </a:xfrm>
+                          <a:prstGeom prst="rect">
+                            <a:avLst/>
+                          </a:prstGeom>
+                          <a:noFill/>
+                          <a:ln w="19050">
+                            <a:solidFill>
+                              <a:schemeClr val="tx1"/>
+                            </a:solidFill>
+                          </a:ln>
+                        </wps:spPr>
+                        <wps:style>
+                          <a:lnRef idx="2">
+                            <a:schemeClr val="accent1">
+                              <a:shade val="50000"/>
+                            </a:schemeClr>
+                          </a:lnRef>
+                          <a:fillRef idx="1">
+                            <a:schemeClr val="accent1"/>
+                          </a:fillRef>
+                          <a:effectRef idx="0">
+                            <a:schemeClr val="accent1"/>
+                          </a:effectRef>
+                          <a:fontRef idx="minor">
+                            <a:schemeClr val="lt1"/>
+                          </a:fontRef>
+                        </wps:style>
+                        <wps:bodyPr rot="0" spcFirstLastPara="0" vertOverflow="overflow" horzOverflow="overflow" vert="horz" wrap="square" lIns="91440" tIns="45720" rIns="91440" bIns="45720" numCol="1" spcCol="0" rtlCol="0" fromWordArt="0" anchor="ctr" anchorCtr="0" forceAA="0" compatLnSpc="1">
+                          <a:prstTxWarp prst="textNoShape">
+                            <a:avLst/>
+                          </a:prstTxWarp>
+                          <a:noAutofit/>
+                        </wps:bodyPr>
+                      </wps:wsp>
+                      <wps:wsp>
+                        <wps:cNvPr id="6" name="Straight Arrow Connector 6"/>
+                        <wps:cNvCnPr/>
+                        <wps:spPr>
+                          <a:xfrm flipV="1">
+                            <a:off x="2279454" y="-57149"/>
+                            <a:ext cx="0" cy="2333624"/>
+                          </a:xfrm>
+                          <a:prstGeom prst="straightConnector1">
+                            <a:avLst/>
+                          </a:prstGeom>
+                          <a:ln w="19050">
+                            <a:solidFill>
+                              <a:schemeClr val="tx1"/>
+                            </a:solidFill>
+                            <a:tailEnd type="triangle"/>
+                          </a:ln>
+                        </wps:spPr>
+                        <wps:style>
+                          <a:lnRef idx="1">
+                            <a:schemeClr val="accent1"/>
+                          </a:lnRef>
+                          <a:fillRef idx="0">
+                            <a:schemeClr val="accent1"/>
+                          </a:fillRef>
+                          <a:effectRef idx="0">
+                            <a:schemeClr val="accent1"/>
+                          </a:effectRef>
+                          <a:fontRef idx="minor">
+                            <a:schemeClr val="tx1"/>
+                          </a:fontRef>
+                        </wps:style>
+                        <wps:bodyPr/>
+                      </wps:wsp>
+                      <wps:wsp>
+                        <wps:cNvPr id="9" name="Straight Arrow Connector 9"/>
+                        <wps:cNvCnPr/>
+                        <wps:spPr>
+                          <a:xfrm>
+                            <a:off x="0" y="1120462"/>
+                            <a:ext cx="4568932" cy="3069"/>
+                          </a:xfrm>
+                          <a:prstGeom prst="straightConnector1">
+                            <a:avLst/>
+                          </a:prstGeom>
+                          <a:ln w="19050">
+                            <a:solidFill>
+                              <a:schemeClr val="tx1"/>
+                            </a:solidFill>
+                            <a:tailEnd type="triangle"/>
+                          </a:ln>
+                        </wps:spPr>
+                        <wps:style>
+                          <a:lnRef idx="1">
+                            <a:schemeClr val="accent1"/>
+                          </a:lnRef>
+                          <a:fillRef idx="0">
+                            <a:schemeClr val="accent1"/>
+                          </a:fillRef>
+                          <a:effectRef idx="0">
+                            <a:schemeClr val="accent1"/>
+                          </a:effectRef>
+                          <a:fontRef idx="minor">
+                            <a:schemeClr val="tx1"/>
+                          </a:fontRef>
+                        </wps:style>
+                        <wps:bodyPr/>
+                      </wps:wsp>
+                      <wps:wsp>
+                        <wps:cNvPr id="10" name="Rectangle 10"/>
+                        <wps:cNvSpPr/>
+                        <wps:spPr>
+                          <a:xfrm>
+                            <a:off x="412124" y="45076"/>
+                            <a:ext cx="79780" cy="92054"/>
+                          </a:xfrm>
+                          <a:prstGeom prst="rect">
+                            <a:avLst/>
+                          </a:prstGeom>
+                          <a:solidFill>
+                            <a:srgbClr val="FF0000"/>
+                          </a:solidFill>
+                          <a:ln w="19050">
+                            <a:solidFill>
+                              <a:schemeClr val="tx1"/>
+                            </a:solidFill>
+                          </a:ln>
+                        </wps:spPr>
+                        <wps:style>
+                          <a:lnRef idx="2">
+                            <a:schemeClr val="accent1">
+                              <a:shade val="50000"/>
+                            </a:schemeClr>
+                          </a:lnRef>
+                          <a:fillRef idx="1">
+                            <a:schemeClr val="accent1"/>
+                          </a:fillRef>
+                          <a:effectRef idx="0">
+                            <a:schemeClr val="accent1"/>
+                          </a:effectRef>
+                          <a:fontRef idx="minor">
+                            <a:schemeClr val="lt1"/>
+                          </a:fontRef>
+                        </wps:style>
+                        <wps:bodyPr rot="0" spcFirstLastPara="0" vertOverflow="overflow" horzOverflow="overflow" vert="horz" wrap="square" lIns="91440" tIns="45720" rIns="91440" bIns="45720" numCol="1" spcCol="0" rtlCol="0" fromWordArt="0" anchor="ctr" anchorCtr="0" forceAA="0" compatLnSpc="1">
+                          <a:prstTxWarp prst="textNoShape">
+                            <a:avLst/>
+                          </a:prstTxWarp>
+                          <a:noAutofit/>
+                        </wps:bodyPr>
+                      </wps:wsp>
+                      <wps:wsp>
+                        <wps:cNvPr id="11" name="Rectangle 11"/>
+                        <wps:cNvSpPr/>
+                        <wps:spPr>
+                          <a:xfrm>
+                            <a:off x="4082603" y="45076"/>
+                            <a:ext cx="79780" cy="92054"/>
+                          </a:xfrm>
+                          <a:prstGeom prst="rect">
+                            <a:avLst/>
+                          </a:prstGeom>
+                          <a:solidFill>
+                            <a:srgbClr val="FF0000"/>
+                          </a:solidFill>
+                          <a:ln w="19050">
+                            <a:solidFill>
+                              <a:schemeClr val="tx1"/>
+                            </a:solidFill>
+                          </a:ln>
+                        </wps:spPr>
+                        <wps:style>
+                          <a:lnRef idx="2">
+                            <a:schemeClr val="accent1">
+                              <a:shade val="50000"/>
+                            </a:schemeClr>
+                          </a:lnRef>
+                          <a:fillRef idx="1">
+                            <a:schemeClr val="accent1"/>
+                          </a:fillRef>
+                          <a:effectRef idx="0">
+                            <a:schemeClr val="accent1"/>
+                          </a:effectRef>
+                          <a:fontRef idx="minor">
+                            <a:schemeClr val="lt1"/>
+                          </a:fontRef>
+                        </wps:style>
+                        <wps:bodyPr rot="0" spcFirstLastPara="0" vertOverflow="overflow" horzOverflow="overflow" vert="horz" wrap="square" lIns="91440" tIns="45720" rIns="91440" bIns="45720" numCol="1" spcCol="0" rtlCol="0" fromWordArt="0" anchor="ctr" anchorCtr="0" forceAA="0" compatLnSpc="1">
+                          <a:prstTxWarp prst="textNoShape">
+                            <a:avLst/>
+                          </a:prstTxWarp>
+                          <a:noAutofit/>
+                        </wps:bodyPr>
+                      </wps:wsp>
+                      <wps:wsp>
+                        <wps:cNvPr id="12" name="Rectangle 12"/>
+                        <wps:cNvSpPr/>
+                        <wps:spPr>
+                          <a:xfrm>
+                            <a:off x="405684" y="2112135"/>
+                            <a:ext cx="79780" cy="92054"/>
+                          </a:xfrm>
+                          <a:prstGeom prst="rect">
+                            <a:avLst/>
+                          </a:prstGeom>
+                          <a:solidFill>
+                            <a:srgbClr val="FF0000"/>
+                          </a:solidFill>
+                          <a:ln w="19050">
+                            <a:solidFill>
+                              <a:schemeClr val="tx1"/>
+                            </a:solidFill>
+                          </a:ln>
+                        </wps:spPr>
+                        <wps:style>
+                          <a:lnRef idx="2">
+                            <a:schemeClr val="accent1">
+                              <a:shade val="50000"/>
+                            </a:schemeClr>
+                          </a:lnRef>
+                          <a:fillRef idx="1">
+                            <a:schemeClr val="accent1"/>
+                          </a:fillRef>
+                          <a:effectRef idx="0">
+                            <a:schemeClr val="accent1"/>
+                          </a:effectRef>
+                          <a:fontRef idx="minor">
+                            <a:schemeClr val="lt1"/>
+                          </a:fontRef>
+                        </wps:style>
+                        <wps:bodyPr rot="0" spcFirstLastPara="0" vertOverflow="overflow" horzOverflow="overflow" vert="horz" wrap="square" lIns="91440" tIns="45720" rIns="91440" bIns="45720" numCol="1" spcCol="0" rtlCol="0" fromWordArt="0" anchor="ctr" anchorCtr="0" forceAA="0" compatLnSpc="1">
+                          <a:prstTxWarp prst="textNoShape">
+                            <a:avLst/>
+                          </a:prstTxWarp>
+                          <a:noAutofit/>
+                        </wps:bodyPr>
+                      </wps:wsp>
+                      <wps:wsp>
+                        <wps:cNvPr id="13" name="Rectangle 13"/>
+                        <wps:cNvSpPr/>
+                        <wps:spPr>
+                          <a:xfrm>
+                            <a:off x="4082603" y="2105695"/>
+                            <a:ext cx="79780" cy="92054"/>
+                          </a:xfrm>
+                          <a:prstGeom prst="rect">
+                            <a:avLst/>
+                          </a:prstGeom>
+                          <a:solidFill>
+                            <a:srgbClr val="FF0000"/>
+                          </a:solidFill>
+                          <a:ln w="19050">
+                            <a:solidFill>
+                              <a:schemeClr val="tx1"/>
+                            </a:solidFill>
+                          </a:ln>
+                        </wps:spPr>
+                        <wps:style>
+                          <a:lnRef idx="2">
+                            <a:schemeClr val="accent1">
+                              <a:shade val="50000"/>
+                            </a:schemeClr>
+                          </a:lnRef>
+                          <a:fillRef idx="1">
+                            <a:schemeClr val="accent1"/>
+                          </a:fillRef>
+                          <a:effectRef idx="0">
+                            <a:schemeClr val="accent1"/>
+                          </a:effectRef>
+                          <a:fontRef idx="minor">
+                            <a:schemeClr val="lt1"/>
+                          </a:fontRef>
+                        </wps:style>
+                        <wps:bodyPr rot="0" spcFirstLastPara="0" vertOverflow="overflow" horzOverflow="overflow" vert="horz" wrap="square" lIns="91440" tIns="45720" rIns="91440" bIns="45720" numCol="1" spcCol="0" rtlCol="0" fromWordArt="0" anchor="ctr" anchorCtr="0" forceAA="0" compatLnSpc="1">
+                          <a:prstTxWarp prst="textNoShape">
+                            <a:avLst/>
+                          </a:prstTxWarp>
+                          <a:noAutofit/>
+                        </wps:bodyPr>
+                      </wps:wsp>
+                    </wpg:wgp>
+                  </a:graphicData>
+                </a:graphic>
+                <wp14:sizeRelV relativeFrom="margin">
+                  <wp14:pctHeight>0</wp14:pctHeight>
+                </wp14:sizeRelV>
+              </wp:anchor>
+            </w:drawing>
+          </mc:Choice>
+          <mc:Fallback>
+            <w:pict>
+              <v:group w14:anchorId="1928E3AB" id="Group 16" o:spid="_x0000_s1026" style="position:absolute;margin-left:49.95pt;margin-top:10.2pt;width:359.75pt;height:183.75pt;z-index:251668480;mso-height-relative:margin" coordorigin=",-571" coordsize="45689,23336" o:gfxdata="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">
+                <v:rect id="Rectangle 5" o:spid="_x0000_s1027" style="position:absolute;left:4443;top:901;width:36766;height:20669;visibility:visible;mso-wrap-style:square;v-text-anchor:middle" o:gfxdata="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" filled="f" strokecolor="black [3213]" strokeweight="1.5pt"/>
+                <v:shapetype id="_x0000_t32" coordsize="21600,21600" o:spt="32" o:oned="t" path="m,l21600,21600e" filled="f">
+                  <v:path arrowok="t" fillok="f" o:connecttype="none"/>
+                  <o:lock v:ext="edit" shapetype="t"/>
+                </v:shapetype>
+                <v:shape id="Straight Arrow Connector 6" o:spid="_x0000_s1028" type="#_x0000_t32" style="position:absolute;left:22794;top:-571;width:0;height:23335;flip:y;visibility:visible;mso-wrap-style:square" o:connectortype="straight" o:gfxdata="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" strokecolor="black [3213]" strokeweight="1.5pt">
+                  <v:stroke endarrow="block" joinstyle="miter"/>
+                </v:shape>
+                <v:shape id="Straight Arrow Connector 9" o:spid="_x0000_s1029" type="#_x0000_t32" style="position:absolute;top:11204;width:45689;height:31;visibility:visible;mso-wrap-style:square" o:connectortype="straight" o:gfxdata="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" strokecolor="black [3213]" strokeweight="1.5pt">
+                  <v:stroke endarrow="block" joinstyle="miter"/>
+                </v:shape>
+                <v:rect id="Rectangle 10" o:spid="_x0000_s1030" style="position:absolute;left:4121;top:450;width:798;height:921;visibility:visible;mso-wrap-style:square;v-text-anchor:middle" o:gfxdata="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" fillcolor="red" strokecolor="black [3213]" strokeweight="1.5pt"/>
+                <v:rect id="Rectangle 11" o:spid="_x0000_s1031" style="position:absolute;left:40826;top:450;width:797;height:921;visibility:visible;mso-wrap-style:square;v-text-anchor:middle" o:gfxdata="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" fillcolor="red" strokecolor="black [3213]" strokeweight="1.5pt"/>
+                <v:rect id="Rectangle 12" o:spid="_x0000_s1032" style="position:absolute;left:4056;top:21121;width:798;height:920;visibility:visible;mso-wrap-style:square;v-text-anchor:middle" o:gfxdata="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" fillcolor="red" strokecolor="black [3213]" strokeweight="1.5pt"/>
+                <v:rect id="Rectangle 13" o:spid="_x0000_s1033" style="position:absolute;left:40826;top:21056;width:797;height:921;visibility:visible;mso-wrap-style:square;v-text-anchor:middle" o:gfxdata="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" fillcolor="red" strokecolor="black [3213]" strokeweight="1.5pt"/>
+              </v:group>
+            </w:pict>
+          </mc:Fallback>
+        </mc:AlternateContent>
+      </w:r>
+    </w:p>
+    <w:bookmarkStart w:id="0" w:name="_GoBack"/>
+    <w:bookmarkEnd w:id="0"/>
+    <w:p>
+      <w:pPr>
+        <w:jc w:val="center"/>
+        <w:rPr>
+          <w:rFonts w:ascii="Times New Roman" w:hAnsi="Times New Roman" w:cs="Times New Roman"/>
+          <w:sz w:val="24"/>
+          <w:szCs w:val="24"/>
+          <w:lang w:val="vi-VN"/>
+        </w:rPr>
+      </w:pPr>
       <w:r>
         <w:rPr>
           <w:rFonts w:ascii="Times New Roman" w:hAnsi="Times New Roman" w:cs="Times New Roman"/>
@@ -6935,57 +7522,405 @@
           <w:szCs w:val="24"/>
           <w:lang w:val="en-US"/>
         </w:rPr>
-        <w:drawing>
-          <wp:inline distT="0" distB="0" distL="0" distR="0" wp14:anchorId="632E3165" wp14:editId="0A3B5A9E">
-            <wp:extent cx="3505200" cy="1908958"/>
-            <wp:effectExtent l="0" t="0" r="0" b="0"/>
-            <wp:docPr id="7" name="Рисунок 7"/>
-            <wp:cNvGraphicFramePr>
-              <a:graphicFrameLocks xmlns:a="http://schemas.openxmlformats.org/drawingml/2006/main" noChangeAspect="1"/>
-            </wp:cNvGraphicFramePr>
-            <a:graphic xmlns:a="http://schemas.openxmlformats.org/drawingml/2006/main">
-              <a:graphicData uri="http://schemas.openxmlformats.org/drawingml/2006/picture">
-                <pic:pic xmlns:pic="http://schemas.openxmlformats.org/drawingml/2006/picture">
-                  <pic:nvPicPr>
-                    <pic:cNvPr id="0" name="Picture 15"/>
-                    <pic:cNvPicPr>
-                      <a:picLocks noChangeAspect="1" noChangeArrowheads="1"/>
-                    </pic:cNvPicPr>
-                  </pic:nvPicPr>
-                  <pic:blipFill rotWithShape="1">
-                    <a:blip r:embed="rId7">
-                      <a:extLst>
-                        <a:ext uri="{28A0092B-C50C-407E-A947-70E740481C1C}">
-                          <a14:useLocalDpi xmlns:a14="http://schemas.microsoft.com/office/drawing/2010/main" val="0"/>
-                        </a:ext>
-                      </a:extLst>
-                    </a:blip>
-                    <a:srcRect l="6429"/>
-                    <a:stretch/>
-                  </pic:blipFill>
-                  <pic:spPr bwMode="auto">
-                    <a:xfrm>
-                      <a:off x="0" y="0"/>
-                      <a:ext cx="3513463" cy="1913458"/>
-                    </a:xfrm>
-                    <a:prstGeom prst="rect">
-                      <a:avLst/>
-                    </a:prstGeom>
-                    <a:noFill/>
-                    <a:ln>
-                      <a:noFill/>
-                    </a:ln>
-                    <a:extLst>
-                      <a:ext uri="{53640926-AAD7-44D8-BBD7-CCE9431645EC}">
-                        <a14:shadowObscured xmlns:a14="http://schemas.microsoft.com/office/drawing/2010/main"/>
-                      </a:ext>
-                    </a:extLst>
-                  </pic:spPr>
-                </pic:pic>
-              </a:graphicData>
-            </a:graphic>
-          </wp:inline>
-        </w:drawing>
+        <mc:AlternateContent>
+          <mc:Choice Requires="wps">
+            <w:drawing>
+              <wp:anchor distT="45720" distB="45720" distL="114300" distR="114300" simplePos="0" relativeHeight="251676672" behindDoc="0" locked="0" layoutInCell="1" allowOverlap="1" wp14:anchorId="18E33773" wp14:editId="32B000DB">
+                <wp:simplePos x="0" y="0"/>
+                <wp:positionH relativeFrom="column">
+                  <wp:posOffset>656125</wp:posOffset>
+                </wp:positionH>
+                <wp:positionV relativeFrom="paragraph">
+                  <wp:posOffset>2099945</wp:posOffset>
+                </wp:positionV>
+                <wp:extent cx="1490980" cy="321945"/>
+                <wp:effectExtent l="0" t="0" r="0" b="1905"/>
+                <wp:wrapSquare wrapText="bothSides"/>
+                <wp:docPr id="17" name="Text Box 2"/>
+                <wp:cNvGraphicFramePr>
+                  <a:graphicFrameLocks xmlns:a="http://schemas.openxmlformats.org/drawingml/2006/main"/>
+                </wp:cNvGraphicFramePr>
+                <a:graphic xmlns:a="http://schemas.openxmlformats.org/drawingml/2006/main">
+                  <a:graphicData uri="http://schemas.microsoft.com/office/word/2010/wordprocessingShape">
+                    <wps:wsp>
+                      <wps:cNvSpPr txBox="1">
+                        <a:spLocks noChangeArrowheads="1"/>
+                      </wps:cNvSpPr>
+                      <wps:spPr bwMode="auto">
+                        <a:xfrm>
+                          <a:off x="0" y="0"/>
+                          <a:ext cx="1490980" cy="321945"/>
+                        </a:xfrm>
+                        <a:prstGeom prst="rect">
+                          <a:avLst/>
+                        </a:prstGeom>
+                        <a:noFill/>
+                        <a:ln w="9525">
+                          <a:noFill/>
+                          <a:miter lim="800000"/>
+                          <a:headEnd/>
+                          <a:tailEnd/>
+                        </a:ln>
+                      </wps:spPr>
+                      <wps:txbx>
+                        <w:txbxContent>
+                          <w:p>
+                            <w:pPr>
+                              <w:rPr>
+                                <w:i/>
+                              </w:rPr>
+                            </w:pPr>
+                            <m:oMathPara>
+                              <m:oMath>
+                                <m:sSub>
+                                  <m:sSubPr>
+                                    <m:ctrlPr>
+                                      <w:rPr>
+                                        <w:rFonts w:ascii="Cambria Math" w:hAnsi="Cambria Math" w:cs="Times New Roman"/>
+                                        <w:i/>
+                                        <w:lang w:val="vi-VN"/>
+                                      </w:rPr>
+                                    </m:ctrlPr>
+                                  </m:sSubPr>
+                                  <m:e>
+                                    <m:r>
+                                      <w:rPr>
+                                        <w:rFonts w:ascii="Cambria Math" w:hAnsi="Cambria Math" w:cs="Times New Roman"/>
+                                        <w:lang w:val="vi-VN"/>
+                                      </w:rPr>
+                                      <m:t>σ</m:t>
+                                    </m:r>
+                                  </m:e>
+                                  <m:sub>
+                                    <m:r>
+                                      <w:rPr>
+                                        <w:rFonts w:ascii="Cambria Math" w:hAnsi="Cambria Math" w:cs="Times New Roman"/>
+                                        <w:lang w:val="vi-VN"/>
+                                      </w:rPr>
+                                      <m:t>4</m:t>
+                                    </m:r>
+                                  </m:sub>
+                                </m:sSub>
+                                <m:r>
+                                  <w:rPr>
+                                    <w:rFonts w:ascii="Cambria Math" w:hAnsi="Cambria Math" w:cs="Times New Roman"/>
+                                    <w:lang w:val="vi-VN"/>
+                                  </w:rPr>
+                                  <m:t>=</m:t>
+                                </m:r>
+                                <m:r>
+                                  <w:rPr>
+                                    <w:rFonts w:ascii="Cambria Math" w:hAnsi="Cambria Math" w:cs="Times New Roman"/>
+                                    <w:color w:val="0070C0"/>
+                                    <w:lang w:val="vi-VN"/>
+                                  </w:rPr>
+                                  <m:t>${sigma4}</m:t>
+                                </m:r>
+                                <m:r>
+                                  <w:rPr>
+                                    <w:rFonts w:ascii="Cambria Math" w:eastAsiaTheme="minorEastAsia" w:hAnsi="Cambria Math"/>
+                                    <w:lang w:val="vi-VN"/>
+                                  </w:rPr>
+                                  <m:t xml:space="preserve">  kPa</m:t>
+                                </m:r>
+                              </m:oMath>
+                            </m:oMathPara>
+                          </w:p>
+                        </w:txbxContent>
+                      </wps:txbx>
+                      <wps:bodyPr rot="0" vert="horz" wrap="square" lIns="91440" tIns="45720" rIns="91440" bIns="45720" anchor="t" anchorCtr="0">
+                        <a:noAutofit/>
+                      </wps:bodyPr>
+                    </wps:wsp>
+                  </a:graphicData>
+                </a:graphic>
+                <wp14:sizeRelH relativeFrom="margin">
+                  <wp14:pctWidth>0</wp14:pctWidth>
+                </wp14:sizeRelH>
+                <wp14:sizeRelV relativeFrom="margin">
+                  <wp14:pctHeight>0</wp14:pctHeight>
+                </wp14:sizeRelV>
+              </wp:anchor>
+            </w:drawing>
+          </mc:Choice>
+          <mc:Fallback>
+            <w:pict>
+              <v:shape w14:anchorId="18E33773" id="_x0000_s1028" type="#_x0000_t202" style="position:absolute;left:0;text-align:left;margin-left:51.65pt;margin-top:165.35pt;width:117.4pt;height:25.35pt;z-index:251676672;visibility:visible;mso-wrap-style:square;mso-width-percent:0;mso-height-percent:0;mso-wrap-distance-left:9pt;mso-wrap-distance-top:3.6pt;mso-wrap-distance-right:9pt;mso-wrap-distance-bottom:3.6pt;mso-position-horizontal:absolute;mso-position-horizontal-relative:text;mso-position-vertical:absolute;mso-position-vertical-relative:text;mso-width-percent:0;mso-height-percent:0;mso-width-relative:margin;mso-height-relative:margin;v-text-anchor:top" o:gfxdata="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" filled="f" stroked="f">
+                <v:textbox>
+                  <w:txbxContent>
+                    <w:p>
+                      <w:pPr>
+                        <w:rPr>
+                          <w:i/>
+                        </w:rPr>
+                      </w:pPr>
+                      <m:oMathPara>
+                        <m:oMath>
+                          <m:sSub>
+                            <m:sSubPr>
+                              <m:ctrlPr>
+                                <w:rPr>
+                                  <w:rFonts w:ascii="Cambria Math" w:hAnsi="Cambria Math" w:cs="Times New Roman"/>
+                                  <w:i/>
+                                  <w:lang w:val="vi-VN"/>
+                                </w:rPr>
+                              </m:ctrlPr>
+                            </m:sSubPr>
+                            <m:e>
+                              <m:r>
+                                <w:rPr>
+                                  <w:rFonts w:ascii="Cambria Math" w:hAnsi="Cambria Math" w:cs="Times New Roman"/>
+                                  <w:lang w:val="vi-VN"/>
+                                </w:rPr>
+                                <m:t>σ</m:t>
+                              </m:r>
+                            </m:e>
+                            <m:sub>
+                              <m:r>
+                                <w:rPr>
+                                  <w:rFonts w:ascii="Cambria Math" w:hAnsi="Cambria Math" w:cs="Times New Roman"/>
+                                  <w:lang w:val="vi-VN"/>
+                                </w:rPr>
+                                <m:t>4</m:t>
+                              </m:r>
+                            </m:sub>
+                          </m:sSub>
+                          <m:r>
+                            <w:rPr>
+                              <w:rFonts w:ascii="Cambria Math" w:hAnsi="Cambria Math" w:cs="Times New Roman"/>
+                              <w:lang w:val="vi-VN"/>
+                            </w:rPr>
+                            <m:t>=</m:t>
+                          </m:r>
+                          <m:r>
+                            <w:rPr>
+                              <w:rFonts w:ascii="Cambria Math" w:hAnsi="Cambria Math" w:cs="Times New Roman"/>
+                              <w:color w:val="0070C0"/>
+                              <w:lang w:val="vi-VN"/>
+                            </w:rPr>
+                            <m:t>${sigma4}</m:t>
+                          </m:r>
+                          <m:r>
+                            <w:rPr>
+                              <w:rFonts w:ascii="Cambria Math" w:eastAsiaTheme="minorEastAsia" w:hAnsi="Cambria Math"/>
+                              <w:lang w:val="vi-VN"/>
+                            </w:rPr>
+                            <m:t xml:space="preserve">  kPa</m:t>
+                          </m:r>
+                        </m:oMath>
+                      </m:oMathPara>
+                    </w:p>
+                  </w:txbxContent>
+                </v:textbox>
+                <w10:wrap type="square"/>
+              </v:shape>
+            </w:pict>
+          </mc:Fallback>
+        </mc:AlternateContent>
+      </w:r>
+      <w:r>
+        <w:rPr>
+          <w:rFonts w:ascii="Times New Roman" w:hAnsi="Times New Roman" w:cs="Times New Roman"/>
+          <w:noProof/>
+          <w:sz w:val="24"/>
+          <w:szCs w:val="24"/>
+          <w:lang w:val="en-US"/>
+        </w:rPr>
+        <mc:AlternateContent>
+          <mc:Choice Requires="wps">
+            <w:drawing>
+              <wp:anchor distT="45720" distB="45720" distL="114300" distR="114300" simplePos="0" relativeHeight="251674624" behindDoc="0" locked="0" layoutInCell="1" allowOverlap="1" wp14:anchorId="60EBD207" wp14:editId="0DC98D36">
+                <wp:simplePos x="0" y="0"/>
+                <wp:positionH relativeFrom="column">
+                  <wp:posOffset>4100919</wp:posOffset>
+                </wp:positionH>
+                <wp:positionV relativeFrom="paragraph">
+                  <wp:posOffset>2098129</wp:posOffset>
+                </wp:positionV>
+                <wp:extent cx="1490980" cy="321945"/>
+                <wp:effectExtent l="0" t="0" r="0" b="1905"/>
+                <wp:wrapSquare wrapText="bothSides"/>
+                <wp:docPr id="15" name="Text Box 2"/>
+                <wp:cNvGraphicFramePr>
+                  <a:graphicFrameLocks xmlns:a="http://schemas.openxmlformats.org/drawingml/2006/main"/>
+                </wp:cNvGraphicFramePr>
+                <a:graphic xmlns:a="http://schemas.openxmlformats.org/drawingml/2006/main">
+                  <a:graphicData uri="http://schemas.microsoft.com/office/word/2010/wordprocessingShape">
+                    <wps:wsp>
+                      <wps:cNvSpPr txBox="1">
+                        <a:spLocks noChangeArrowheads="1"/>
+                      </wps:cNvSpPr>
+                      <wps:spPr bwMode="auto">
+                        <a:xfrm>
+                          <a:off x="0" y="0"/>
+                          <a:ext cx="1490980" cy="321945"/>
+                        </a:xfrm>
+                        <a:prstGeom prst="rect">
+                          <a:avLst/>
+                        </a:prstGeom>
+                        <a:noFill/>
+                        <a:ln w="9525">
+                          <a:noFill/>
+                          <a:miter lim="800000"/>
+                          <a:headEnd/>
+                          <a:tailEnd/>
+                        </a:ln>
+                      </wps:spPr>
+                      <wps:txbx>
+                        <w:txbxContent>
+                          <w:p>
+                            <w:pPr>
+                              <w:rPr>
+                                <w:i/>
+                              </w:rPr>
+                            </w:pPr>
+                            <m:oMathPara>
+                              <m:oMath>
+                                <m:sSub>
+                                  <m:sSubPr>
+                                    <m:ctrlPr>
+                                      <w:rPr>
+                                        <w:rFonts w:ascii="Cambria Math" w:hAnsi="Cambria Math" w:cs="Times New Roman"/>
+                                        <w:i/>
+                                        <w:lang w:val="vi-VN"/>
+                                      </w:rPr>
+                                    </m:ctrlPr>
+                                  </m:sSubPr>
+                                  <m:e>
+                                    <m:r>
+                                      <w:rPr>
+                                        <w:rFonts w:ascii="Cambria Math" w:hAnsi="Cambria Math" w:cs="Times New Roman"/>
+                                        <w:lang w:val="vi-VN"/>
+                                      </w:rPr>
+                                      <m:t>σ</m:t>
+                                    </m:r>
+                                  </m:e>
+                                  <m:sub>
+                                    <m:r>
+                                      <w:rPr>
+                                        <w:rFonts w:ascii="Cambria Math" w:hAnsi="Cambria Math" w:cs="Times New Roman"/>
+                                        <w:lang w:val="vi-VN"/>
+                                      </w:rPr>
+                                      <m:t>2</m:t>
+                                    </m:r>
+                                  </m:sub>
+                                </m:sSub>
+                                <m:r>
+                                  <w:rPr>
+                                    <w:rFonts w:ascii="Cambria Math" w:hAnsi="Cambria Math" w:cs="Times New Roman"/>
+                                    <w:lang w:val="vi-VN"/>
+                                  </w:rPr>
+                                  <m:t>=</m:t>
+                                </m:r>
+                                <m:r>
+                                  <w:rPr>
+                                    <w:rFonts w:ascii="Cambria Math" w:hAnsi="Cambria Math" w:cs="Times New Roman"/>
+                                    <w:color w:val="0070C0"/>
+                                    <w:lang w:val="vi-VN"/>
+                                  </w:rPr>
+                                  <m:t>${sigma2}</m:t>
+                                </m:r>
+                                <m:r>
+                                  <w:rPr>
+                                    <w:rFonts w:ascii="Cambria Math" w:eastAsiaTheme="minorEastAsia" w:hAnsi="Cambria Math"/>
+                                    <w:lang w:val="vi-VN"/>
+                                  </w:rPr>
+                                  <m:t xml:space="preserve">  kPa</m:t>
+                                </m:r>
+                              </m:oMath>
+                            </m:oMathPara>
+                          </w:p>
+                        </w:txbxContent>
+                      </wps:txbx>
+                      <wps:bodyPr rot="0" vert="horz" wrap="square" lIns="91440" tIns="45720" rIns="91440" bIns="45720" anchor="t" anchorCtr="0">
+                        <a:noAutofit/>
+                      </wps:bodyPr>
+                    </wps:wsp>
+                  </a:graphicData>
+                </a:graphic>
+                <wp14:sizeRelH relativeFrom="margin">
+                  <wp14:pctWidth>0</wp14:pctWidth>
+                </wp14:sizeRelH>
+                <wp14:sizeRelV relativeFrom="margin">
+                  <wp14:pctHeight>0</wp14:pctHeight>
+                </wp14:sizeRelV>
+              </wp:anchor>
+            </w:drawing>
+          </mc:Choice>
+          <mc:Fallback>
+            <w:pict>
+              <v:shape w14:anchorId="60EBD207" id="_x0000_s1029" type="#_x0000_t202" style="position:absolute;left:0;text-align:left;margin-left:322.9pt;margin-top:165.2pt;width:117.4pt;height:25.35pt;z-index:251674624;visibility:visible;mso-wrap-style:square;mso-width-percent:0;mso-height-percent:0;mso-wrap-distance-left:9pt;mso-wrap-distance-top:3.6pt;mso-wrap-distance-right:9pt;mso-wrap-distance-bottom:3.6pt;mso-position-horizontal:absolute;mso-position-horizontal-relative:text;mso-position-vertical:absolute;mso-position-vertical-relative:text;mso-width-percent:0;mso-height-percent:0;mso-width-relative:margin;mso-height-relative:margin;v-text-anchor:top" o:gfxdata="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" filled="f" stroked="f">
+                <v:textbox>
+                  <w:txbxContent>
+                    <w:p>
+                      <w:pPr>
+                        <w:rPr>
+                          <w:i/>
+                        </w:rPr>
+                      </w:pPr>
+                      <m:oMathPara>
+                        <m:oMath>
+                          <m:sSub>
+                            <m:sSubPr>
+                              <m:ctrlPr>
+                                <w:rPr>
+                                  <w:rFonts w:ascii="Cambria Math" w:hAnsi="Cambria Math" w:cs="Times New Roman"/>
+                                  <w:i/>
+                                  <w:lang w:val="vi-VN"/>
+                                </w:rPr>
+                              </m:ctrlPr>
+                            </m:sSubPr>
+                            <m:e>
+                              <m:r>
+                                <w:rPr>
+                                  <w:rFonts w:ascii="Cambria Math" w:hAnsi="Cambria Math" w:cs="Times New Roman"/>
+                                  <w:lang w:val="vi-VN"/>
+                                </w:rPr>
+                                <m:t>σ</m:t>
+                              </m:r>
+                            </m:e>
+                            <m:sub>
+                              <m:r>
+                                <w:rPr>
+                                  <w:rFonts w:ascii="Cambria Math" w:hAnsi="Cambria Math" w:cs="Times New Roman"/>
+                                  <w:lang w:val="vi-VN"/>
+                                </w:rPr>
+                                <m:t>2</m:t>
+                              </m:r>
+                            </m:sub>
+                          </m:sSub>
+                          <m:r>
+                            <w:rPr>
+                              <w:rFonts w:ascii="Cambria Math" w:hAnsi="Cambria Math" w:cs="Times New Roman"/>
+                              <w:lang w:val="vi-VN"/>
+                            </w:rPr>
+                            <m:t>=</m:t>
+                          </m:r>
+                          <m:r>
+                            <w:rPr>
+                              <w:rFonts w:ascii="Cambria Math" w:hAnsi="Cambria Math" w:cs="Times New Roman"/>
+                              <w:color w:val="0070C0"/>
+                              <w:lang w:val="vi-VN"/>
+                            </w:rPr>
+                            <m:t>${sigma2}</m:t>
+                          </m:r>
+                          <m:r>
+                            <w:rPr>
+                              <w:rFonts w:ascii="Cambria Math" w:eastAsiaTheme="minorEastAsia" w:hAnsi="Cambria Math"/>
+                              <w:lang w:val="vi-VN"/>
+                            </w:rPr>
+                            <m:t xml:space="preserve">  kPa</m:t>
+                          </m:r>
+                        </m:oMath>
+                      </m:oMathPara>
+                    </w:p>
+                  </w:txbxContent>
+                </v:textbox>
+                <w10:wrap type="square"/>
+              </v:shape>
+            </w:pict>
+          </mc:Fallback>
+        </mc:AlternateContent>
       </w:r>
     </w:p>
     <w:sectPr>

</xml_diff>

<commit_message>
Update timezone, timestamp and sample file
</commit_message>
<xml_diff>
--- a/web/file-tinh-toan/sample/01.docx
+++ b/web/file-tinh-toan/sample/01.docx
@@ -2322,7 +2322,7 @@
             <wp:docPr id="4" name="Рисунок 6">
               <a:extLst xmlns:a="http://schemas.openxmlformats.org/drawingml/2006/main">
                 <a:ext uri="{FF2B5EF4-FFF2-40B4-BE49-F238E27FC236}">
-                  <a16:creationId xmlns="" xmlns:cx="http://schemas.microsoft.com/office/drawing/2014/chartex" xmlns:cx1="http://schemas.microsoft.com/office/drawing/2015/9/8/chartex" xmlns:cx2="http://schemas.microsoft.com/office/drawing/2015/10/21/chartex" xmlns:cx3="http://schemas.microsoft.com/office/drawing/2016/5/9/chartex" xmlns:cx4="http://schemas.microsoft.com/office/drawing/2016/5/10/chartex" xmlns:cx5="http://schemas.microsoft.com/office/drawing/2016/5/11/chartex" xmlns:cx6="http://schemas.microsoft.com/office/drawing/2016/5/12/chartex" xmlns:cx7="http://schemas.microsoft.com/office/drawing/2016/5/13/chartex" xmlns:cx8="http://schemas.microsoft.com/office/drawing/2016/5/14/chartex" xmlns:aink="http://schemas.microsoft.com/office/drawing/2016/ink" xmlns:am3d="http://schemas.microsoft.com/office/drawing/2017/model3d" xmlns:o="urn:schemas-microsoft-com:office:office" xmlns:v="urn:schemas-microsoft-com:vml" xmlns:w10="urn:schemas-microsoft-com:office:word" xmlns:w="http://schemas.openxmlformats.org/wordprocessingml/2006/main" xmlns:w16cex="http://schemas.microsoft.com/office/word/2018/wordml/cex" xmlns:w16cid="http://schemas.microsoft.com/office/word/2016/wordml/cid" xmlns:w16="http://schemas.microsoft.com/office/word/2018/wordml" xmlns:w16sdtdh="http://schemas.microsoft.com/office/word/2020/wordml/sdtdatahash" xmlns:w16se="http://schemas.microsoft.com/office/word/2015/wordml/symex" xmlns:a16="http://schemas.microsoft.com/office/drawing/2014/main" xmlns:lc="http://schemas.openxmlformats.org/drawingml/2006/lockedCanvas" id="{00000000-0008-0000-0000-000007000000}"/>
+                  <a16:creationId xmlns:lc="http://schemas.openxmlformats.org/drawingml/2006/lockedCanvas" xmlns:a16="http://schemas.microsoft.com/office/drawing/2014/main" xmlns:w16se="http://schemas.microsoft.com/office/word/2015/wordml/symex" xmlns:w16sdtdh="http://schemas.microsoft.com/office/word/2020/wordml/sdtdatahash" xmlns:w16="http://schemas.microsoft.com/office/word/2018/wordml" xmlns:w16cid="http://schemas.microsoft.com/office/word/2016/wordml/cid" xmlns:w16cex="http://schemas.microsoft.com/office/word/2018/wordml/cex" xmlns:w="http://schemas.openxmlformats.org/wordprocessingml/2006/main" xmlns:w10="urn:schemas-microsoft-com:office:word" xmlns:v="urn:schemas-microsoft-com:vml" xmlns:o="urn:schemas-microsoft-com:office:office" xmlns:am3d="http://schemas.microsoft.com/office/drawing/2017/model3d" xmlns:aink="http://schemas.microsoft.com/office/drawing/2016/ink" xmlns:cx8="http://schemas.microsoft.com/office/drawing/2016/5/14/chartex" xmlns:cx7="http://schemas.microsoft.com/office/drawing/2016/5/13/chartex" xmlns:cx6="http://schemas.microsoft.com/office/drawing/2016/5/12/chartex" xmlns:cx5="http://schemas.microsoft.com/office/drawing/2016/5/11/chartex" xmlns:cx4="http://schemas.microsoft.com/office/drawing/2016/5/10/chartex" xmlns:cx3="http://schemas.microsoft.com/office/drawing/2016/5/9/chartex" xmlns:cx2="http://schemas.microsoft.com/office/drawing/2015/10/21/chartex" xmlns:cx1="http://schemas.microsoft.com/office/drawing/2015/9/8/chartex" xmlns:cx="http://schemas.microsoft.com/office/drawing/2014/chartex" xmlns="" id="{00000000-0008-0000-0000-000007000000}"/>
                 </a:ext>
               </a:extLst>
             </wp:docPr>
@@ -2334,7 +2334,7 @@
                     <pic:cNvPr id="7" name="Рисунок 6">
                       <a:extLst>
                         <a:ext uri="{FF2B5EF4-FFF2-40B4-BE49-F238E27FC236}">
-                          <a16:creationId xmlns="" xmlns:cx="http://schemas.microsoft.com/office/drawing/2014/chartex" xmlns:cx1="http://schemas.microsoft.com/office/drawing/2015/9/8/chartex" xmlns:cx2="http://schemas.microsoft.com/office/drawing/2015/10/21/chartex" xmlns:cx3="http://schemas.microsoft.com/office/drawing/2016/5/9/chartex" xmlns:cx4="http://schemas.microsoft.com/office/drawing/2016/5/10/chartex" xmlns:cx5="http://schemas.microsoft.com/office/drawing/2016/5/11/chartex" xmlns:cx6="http://schemas.microsoft.com/office/drawing/2016/5/12/chartex" xmlns:cx7="http://schemas.microsoft.com/office/drawing/2016/5/13/chartex" xmlns:cx8="http://schemas.microsoft.com/office/drawing/2016/5/14/chartex" xmlns:aink="http://schemas.microsoft.com/office/drawing/2016/ink" xmlns:am3d="http://schemas.microsoft.com/office/drawing/2017/model3d" xmlns:o="urn:schemas-microsoft-com:office:office" xmlns:v="urn:schemas-microsoft-com:vml" xmlns:w10="urn:schemas-microsoft-com:office:word" xmlns:w="http://schemas.openxmlformats.org/wordprocessingml/2006/main" xmlns:w16cex="http://schemas.microsoft.com/office/word/2018/wordml/cex" xmlns:w16cid="http://schemas.microsoft.com/office/word/2016/wordml/cid" xmlns:w16="http://schemas.microsoft.com/office/word/2018/wordml" xmlns:w16sdtdh="http://schemas.microsoft.com/office/word/2020/wordml/sdtdatahash" xmlns:w16se="http://schemas.microsoft.com/office/word/2015/wordml/symex" xmlns:a16="http://schemas.microsoft.com/office/drawing/2014/main" xmlns:lc="http://schemas.openxmlformats.org/drawingml/2006/lockedCanvas" id="{00000000-0008-0000-0000-000007000000}"/>
+                          <a16:creationId xmlns:lc="http://schemas.openxmlformats.org/drawingml/2006/lockedCanvas" xmlns:a16="http://schemas.microsoft.com/office/drawing/2014/main" xmlns:w16se="http://schemas.microsoft.com/office/word/2015/wordml/symex" xmlns:w16sdtdh="http://schemas.microsoft.com/office/word/2020/wordml/sdtdatahash" xmlns:w16="http://schemas.microsoft.com/office/word/2018/wordml" xmlns:w16cid="http://schemas.microsoft.com/office/word/2016/wordml/cid" xmlns:w16cex="http://schemas.microsoft.com/office/word/2018/wordml/cex" xmlns:w="http://schemas.openxmlformats.org/wordprocessingml/2006/main" xmlns:w10="urn:schemas-microsoft-com:office:word" xmlns:v="urn:schemas-microsoft-com:vml" xmlns:o="urn:schemas-microsoft-com:office:office" xmlns:am3d="http://schemas.microsoft.com/office/drawing/2017/model3d" xmlns:aink="http://schemas.microsoft.com/office/drawing/2016/ink" xmlns:cx8="http://schemas.microsoft.com/office/drawing/2016/5/14/chartex" xmlns:cx7="http://schemas.microsoft.com/office/drawing/2016/5/13/chartex" xmlns:cx6="http://schemas.microsoft.com/office/drawing/2016/5/12/chartex" xmlns:cx5="http://schemas.microsoft.com/office/drawing/2016/5/11/chartex" xmlns:cx4="http://schemas.microsoft.com/office/drawing/2016/5/10/chartex" xmlns:cx3="http://schemas.microsoft.com/office/drawing/2016/5/9/chartex" xmlns:cx2="http://schemas.microsoft.com/office/drawing/2015/10/21/chartex" xmlns:cx1="http://schemas.microsoft.com/office/drawing/2015/9/8/chartex" xmlns:cx="http://schemas.microsoft.com/office/drawing/2014/chartex" xmlns="" id="{00000000-0008-0000-0000-000007000000}"/>
                         </a:ext>
                       </a:extLst>
                     </pic:cNvPr>
@@ -6726,13 +6726,221 @@
         <mc:AlternateContent>
           <mc:Choice Requires="wps">
             <w:drawing>
-              <wp:anchor distT="45720" distB="45720" distL="114300" distR="114300" simplePos="0" relativeHeight="251670528" behindDoc="0" locked="0" layoutInCell="1" allowOverlap="1" wp14:anchorId="3F54E99C" wp14:editId="3B829282">
+              <wp:anchor distT="45720" distB="45720" distL="114300" distR="114300" simplePos="0" relativeHeight="251672576" behindDoc="0" locked="0" layoutInCell="1" allowOverlap="1" wp14:anchorId="5042FDD5" wp14:editId="712E2702">
                 <wp:simplePos x="0" y="0"/>
                 <wp:positionH relativeFrom="column">
-                  <wp:posOffset>593725</wp:posOffset>
+                  <wp:posOffset>3994785</wp:posOffset>
                 </wp:positionH>
                 <wp:positionV relativeFrom="paragraph">
-                  <wp:posOffset>280035</wp:posOffset>
+                  <wp:posOffset>233045</wp:posOffset>
+                </wp:positionV>
+                <wp:extent cx="1490980" cy="321945"/>
+                <wp:effectExtent l="0" t="0" r="0" b="1905"/>
+                <wp:wrapSquare wrapText="bothSides"/>
+                <wp:docPr id="14" name="Text Box 2"/>
+                <wp:cNvGraphicFramePr>
+                  <a:graphicFrameLocks xmlns:a="http://schemas.openxmlformats.org/drawingml/2006/main"/>
+                </wp:cNvGraphicFramePr>
+                <a:graphic xmlns:a="http://schemas.openxmlformats.org/drawingml/2006/main">
+                  <a:graphicData uri="http://schemas.microsoft.com/office/word/2010/wordprocessingShape">
+                    <wps:wsp>
+                      <wps:cNvSpPr txBox="1">
+                        <a:spLocks noChangeArrowheads="1"/>
+                      </wps:cNvSpPr>
+                      <wps:spPr bwMode="auto">
+                        <a:xfrm>
+                          <a:off x="0" y="0"/>
+                          <a:ext cx="1490980" cy="321945"/>
+                        </a:xfrm>
+                        <a:prstGeom prst="rect">
+                          <a:avLst/>
+                        </a:prstGeom>
+                        <a:noFill/>
+                        <a:ln w="9525">
+                          <a:noFill/>
+                          <a:miter lim="800000"/>
+                          <a:headEnd/>
+                          <a:tailEnd/>
+                        </a:ln>
+                      </wps:spPr>
+                      <wps:txbx>
+                        <w:txbxContent>
+                          <w:p>
+                            <w:pPr>
+                              <w:rPr>
+                                <w:i/>
+                              </w:rPr>
+                            </w:pPr>
+                            <m:oMathPara>
+                              <m:oMath>
+                                <m:sSub>
+                                  <m:sSubPr>
+                                    <m:ctrlPr>
+                                      <w:rPr>
+                                        <w:rFonts w:ascii="Cambria Math" w:hAnsi="Cambria Math" w:cs="Times New Roman"/>
+                                        <w:i/>
+                                        <w:lang w:val="vi-VN"/>
+                                      </w:rPr>
+                                    </m:ctrlPr>
+                                  </m:sSubPr>
+                                  <m:e>
+                                    <m:r>
+                                      <w:rPr>
+                                        <w:rFonts w:ascii="Cambria Math" w:hAnsi="Cambria Math" w:cs="Times New Roman"/>
+                                        <w:lang w:val="vi-VN"/>
+                                      </w:rPr>
+                                      <m:t>σ</m:t>
+                                    </m:r>
+                                  </m:e>
+                                  <m:sub>
+                                    <m:r>
+                                      <w:rPr>
+                                        <w:rFonts w:ascii="Cambria Math" w:hAnsi="Cambria Math" w:cs="Times New Roman"/>
+                                        <w:lang w:val="vi-VN"/>
+                                      </w:rPr>
+                                      <m:t>1</m:t>
+                                    </m:r>
+                                  </m:sub>
+                                </m:sSub>
+                                <m:r>
+                                  <w:rPr>
+                                    <w:rFonts w:ascii="Cambria Math" w:hAnsi="Cambria Math" w:cs="Times New Roman"/>
+                                    <w:lang w:val="vi-VN"/>
+                                  </w:rPr>
+                                  <m:t>=</m:t>
+                                </m:r>
+                                <m:r>
+                                  <w:rPr>
+                                    <w:rFonts w:ascii="Cambria Math" w:hAnsi="Cambria Math" w:cs="Times New Roman"/>
+                                    <w:color w:val="0070C0"/>
+                                    <w:lang w:val="vi-VN"/>
+                                  </w:rPr>
+                                  <m:t>${sigma1}</m:t>
+                                </m:r>
+                                <m:r>
+                                  <w:rPr>
+                                    <w:rFonts w:ascii="Cambria Math" w:eastAsiaTheme="minorEastAsia" w:hAnsi="Cambria Math"/>
+                                    <w:lang w:val="vi-VN"/>
+                                  </w:rPr>
+                                  <m:t xml:space="preserve">  kPa</m:t>
+                                </m:r>
+                              </m:oMath>
+                            </m:oMathPara>
+                          </w:p>
+                        </w:txbxContent>
+                      </wps:txbx>
+                      <wps:bodyPr rot="0" vert="horz" wrap="square" lIns="91440" tIns="45720" rIns="91440" bIns="45720" anchor="t" anchorCtr="0">
+                        <a:noAutofit/>
+                      </wps:bodyPr>
+                    </wps:wsp>
+                  </a:graphicData>
+                </a:graphic>
+                <wp14:sizeRelH relativeFrom="margin">
+                  <wp14:pctWidth>0</wp14:pctWidth>
+                </wp14:sizeRelH>
+                <wp14:sizeRelV relativeFrom="margin">
+                  <wp14:pctHeight>0</wp14:pctHeight>
+                </wp14:sizeRelV>
+              </wp:anchor>
+            </w:drawing>
+          </mc:Choice>
+          <mc:Fallback>
+            <w:pict>
+              <v:shapetype w14:anchorId="5042FDD5" id="_x0000_t202" coordsize="21600,21600" o:spt="202" path="m,l,21600r21600,l21600,xe">
+                <v:stroke joinstyle="miter"/>
+                <v:path gradientshapeok="t" o:connecttype="rect"/>
+              </v:shapetype>
+              <v:shape id="Text Box 2" o:spid="_x0000_s1026" type="#_x0000_t202" style="position:absolute;margin-left:314.55pt;margin-top:18.35pt;width:117.4pt;height:25.35pt;z-index:251672576;visibility:visible;mso-wrap-style:square;mso-width-percent:0;mso-height-percent:0;mso-wrap-distance-left:9pt;mso-wrap-distance-top:3.6pt;mso-wrap-distance-right:9pt;mso-wrap-distance-bottom:3.6pt;mso-position-horizontal:absolute;mso-position-horizontal-relative:text;mso-position-vertical:absolute;mso-position-vertical-relative:text;mso-width-percent:0;mso-height-percent:0;mso-width-relative:margin;mso-height-relative:margin;v-text-anchor:top" o:gfxdata="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" filled="f" stroked="f">
+                <v:textbox>
+                  <w:txbxContent>
+                    <w:p>
+                      <w:pPr>
+                        <w:rPr>
+                          <w:i/>
+                        </w:rPr>
+                      </w:pPr>
+                      <m:oMathPara>
+                        <m:oMath>
+                          <m:sSub>
+                            <m:sSubPr>
+                              <m:ctrlPr>
+                                <w:rPr>
+                                  <w:rFonts w:ascii="Cambria Math" w:hAnsi="Cambria Math" w:cs="Times New Roman"/>
+                                  <w:i/>
+                                  <w:lang w:val="vi-VN"/>
+                                </w:rPr>
+                              </m:ctrlPr>
+                            </m:sSubPr>
+                            <m:e>
+                              <m:r>
+                                <w:rPr>
+                                  <w:rFonts w:ascii="Cambria Math" w:hAnsi="Cambria Math" w:cs="Times New Roman"/>
+                                  <w:lang w:val="vi-VN"/>
+                                </w:rPr>
+                                <m:t>σ</m:t>
+                              </m:r>
+                            </m:e>
+                            <m:sub>
+                              <m:r>
+                                <w:rPr>
+                                  <w:rFonts w:ascii="Cambria Math" w:hAnsi="Cambria Math" w:cs="Times New Roman"/>
+                                  <w:lang w:val="vi-VN"/>
+                                </w:rPr>
+                                <m:t>1</m:t>
+                              </m:r>
+                            </m:sub>
+                          </m:sSub>
+                          <m:r>
+                            <w:rPr>
+                              <w:rFonts w:ascii="Cambria Math" w:hAnsi="Cambria Math" w:cs="Times New Roman"/>
+                              <w:lang w:val="vi-VN"/>
+                            </w:rPr>
+                            <m:t>=</m:t>
+                          </m:r>
+                          <m:r>
+                            <w:rPr>
+                              <w:rFonts w:ascii="Cambria Math" w:hAnsi="Cambria Math" w:cs="Times New Roman"/>
+                              <w:color w:val="0070C0"/>
+                              <w:lang w:val="vi-VN"/>
+                            </w:rPr>
+                            <m:t>${sigma1}</m:t>
+                          </m:r>
+                          <m:r>
+                            <w:rPr>
+                              <w:rFonts w:ascii="Cambria Math" w:eastAsiaTheme="minorEastAsia" w:hAnsi="Cambria Math"/>
+                              <w:lang w:val="vi-VN"/>
+                            </w:rPr>
+                            <m:t xml:space="preserve">  kPa</m:t>
+                          </m:r>
+                        </m:oMath>
+                      </m:oMathPara>
+                    </w:p>
+                  </w:txbxContent>
+                </v:textbox>
+                <w10:wrap type="square"/>
+              </v:shape>
+            </w:pict>
+          </mc:Fallback>
+        </mc:AlternateContent>
+      </w:r>
+      <w:r>
+        <w:rPr>
+          <w:rFonts w:ascii="Times New Roman" w:hAnsi="Times New Roman" w:cs="Times New Roman"/>
+          <w:noProof/>
+          <w:sz w:val="24"/>
+          <w:szCs w:val="24"/>
+          <w:lang w:val="en-US"/>
+        </w:rPr>
+        <mc:AlternateContent>
+          <mc:Choice Requires="wps">
+            <w:drawing>
+              <wp:anchor distT="45720" distB="45720" distL="114300" distR="114300" simplePos="0" relativeHeight="251670528" behindDoc="0" locked="0" layoutInCell="1" allowOverlap="1" wp14:anchorId="3F54E99C" wp14:editId="3A900C73">
+                <wp:simplePos x="0" y="0"/>
+                <wp:positionH relativeFrom="column">
+                  <wp:posOffset>79375</wp:posOffset>
+                </wp:positionH>
+                <wp:positionV relativeFrom="paragraph">
+                  <wp:posOffset>260985</wp:posOffset>
                 </wp:positionV>
                 <wp:extent cx="2021840" cy="321945"/>
                 <wp:effectExtent l="0" t="0" r="0" b="1905"/>
@@ -6853,11 +7061,7 @@
           </mc:Choice>
           <mc:Fallback>
             <w:pict>
-              <v:shapetype w14:anchorId="3F54E99C" id="_x0000_t202" coordsize="21600,21600" o:spt="202" path="m,l,21600r21600,l21600,xe">
-                <v:stroke joinstyle="miter"/>
-                <v:path gradientshapeok="t" o:connecttype="rect"/>
-              </v:shapetype>
-              <v:shape id="Text Box 2" o:spid="_x0000_s1026" type="#_x0000_t202" style="position:absolute;margin-left:46.75pt;margin-top:22.05pt;width:159.2pt;height:25.35pt;z-index:251670528;visibility:visible;mso-wrap-style:square;mso-width-percent:0;mso-height-percent:0;mso-wrap-distance-left:9pt;mso-wrap-distance-top:3.6pt;mso-wrap-distance-right:9pt;mso-wrap-distance-bottom:3.6pt;mso-position-horizontal:absolute;mso-position-horizontal-relative:text;mso-position-vertical:absolute;mso-position-vertical-relative:text;mso-width-percent:0;mso-height-percent:0;mso-width-relative:margin;mso-height-relative:margin;v-text-anchor:top" o:gfxdata="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" filled="f" stroked="f">
+              <v:shape w14:anchorId="3F54E99C" id="_x0000_s1027" type="#_x0000_t202" style="position:absolute;margin-left:6.25pt;margin-top:20.55pt;width:159.2pt;height:25.35pt;z-index:251670528;visibility:visible;mso-wrap-style:square;mso-width-percent:0;mso-height-percent:0;mso-wrap-distance-left:9pt;mso-wrap-distance-top:3.6pt;mso-wrap-distance-right:9pt;mso-wrap-distance-bottom:3.6pt;mso-position-horizontal:absolute;mso-position-horizontal-relative:text;mso-position-vertical:absolute;mso-position-vertical-relative:text;mso-width-percent:0;mso-height-percent:0;mso-width-relative:margin;mso-height-relative:margin;v-text-anchor:top" o:gfxdata="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" filled="f" stroked="f">
                 <v:textbox>
                   <w:txbxContent>
                     <w:p>
@@ -6928,210 +7132,6 @@
                           <w:i/>
                         </w:rPr>
                       </w:pPr>
-                    </w:p>
-                  </w:txbxContent>
-                </v:textbox>
-                <w10:wrap type="square"/>
-              </v:shape>
-            </w:pict>
-          </mc:Fallback>
-        </mc:AlternateContent>
-      </w:r>
-      <w:r>
-        <w:rPr>
-          <w:rFonts w:ascii="Times New Roman" w:hAnsi="Times New Roman" w:cs="Times New Roman"/>
-          <w:noProof/>
-          <w:sz w:val="24"/>
-          <w:szCs w:val="24"/>
-          <w:lang w:val="en-US"/>
-        </w:rPr>
-        <mc:AlternateContent>
-          <mc:Choice Requires="wps">
-            <w:drawing>
-              <wp:anchor distT="45720" distB="45720" distL="114300" distR="114300" simplePos="0" relativeHeight="251672576" behindDoc="0" locked="0" layoutInCell="1" allowOverlap="1" wp14:anchorId="5042FDD5" wp14:editId="355A41CF">
-                <wp:simplePos x="0" y="0"/>
-                <wp:positionH relativeFrom="column">
-                  <wp:posOffset>4223385</wp:posOffset>
-                </wp:positionH>
-                <wp:positionV relativeFrom="paragraph">
-                  <wp:posOffset>290544</wp:posOffset>
-                </wp:positionV>
-                <wp:extent cx="1490980" cy="321945"/>
-                <wp:effectExtent l="0" t="0" r="0" b="1905"/>
-                <wp:wrapSquare wrapText="bothSides"/>
-                <wp:docPr id="14" name="Text Box 2"/>
-                <wp:cNvGraphicFramePr>
-                  <a:graphicFrameLocks xmlns:a="http://schemas.openxmlformats.org/drawingml/2006/main"/>
-                </wp:cNvGraphicFramePr>
-                <a:graphic xmlns:a="http://schemas.openxmlformats.org/drawingml/2006/main">
-                  <a:graphicData uri="http://schemas.microsoft.com/office/word/2010/wordprocessingShape">
-                    <wps:wsp>
-                      <wps:cNvSpPr txBox="1">
-                        <a:spLocks noChangeArrowheads="1"/>
-                      </wps:cNvSpPr>
-                      <wps:spPr bwMode="auto">
-                        <a:xfrm>
-                          <a:off x="0" y="0"/>
-                          <a:ext cx="1490980" cy="321945"/>
-                        </a:xfrm>
-                        <a:prstGeom prst="rect">
-                          <a:avLst/>
-                        </a:prstGeom>
-                        <a:noFill/>
-                        <a:ln w="9525">
-                          <a:noFill/>
-                          <a:miter lim="800000"/>
-                          <a:headEnd/>
-                          <a:tailEnd/>
-                        </a:ln>
-                      </wps:spPr>
-                      <wps:txbx>
-                        <w:txbxContent>
-                          <w:p>
-                            <w:pPr>
-                              <w:rPr>
-                                <w:i/>
-                              </w:rPr>
-                            </w:pPr>
-                            <m:oMathPara>
-                              <m:oMath>
-                                <m:sSub>
-                                  <m:sSubPr>
-                                    <m:ctrlPr>
-                                      <w:rPr>
-                                        <w:rFonts w:ascii="Cambria Math" w:hAnsi="Cambria Math" w:cs="Times New Roman"/>
-                                        <w:i/>
-                                        <w:lang w:val="vi-VN"/>
-                                      </w:rPr>
-                                    </m:ctrlPr>
-                                  </m:sSubPr>
-                                  <m:e>
-                                    <m:r>
-                                      <w:rPr>
-                                        <w:rFonts w:ascii="Cambria Math" w:hAnsi="Cambria Math" w:cs="Times New Roman"/>
-                                        <w:lang w:val="vi-VN"/>
-                                      </w:rPr>
-                                      <m:t>σ</m:t>
-                                    </m:r>
-                                  </m:e>
-                                  <m:sub>
-                                    <m:r>
-                                      <w:rPr>
-                                        <w:rFonts w:ascii="Cambria Math" w:hAnsi="Cambria Math" w:cs="Times New Roman"/>
-                                        <w:lang w:val="vi-VN"/>
-                                      </w:rPr>
-                                      <m:t>1</m:t>
-                                    </m:r>
-                                  </m:sub>
-                                </m:sSub>
-                                <m:r>
-                                  <w:rPr>
-                                    <w:rFonts w:ascii="Cambria Math" w:hAnsi="Cambria Math" w:cs="Times New Roman"/>
-                                    <w:lang w:val="vi-VN"/>
-                                  </w:rPr>
-                                  <m:t>=</m:t>
-                                </m:r>
-                                <m:r>
-                                  <w:rPr>
-                                    <w:rFonts w:ascii="Cambria Math" w:hAnsi="Cambria Math" w:cs="Times New Roman"/>
-                                    <w:color w:val="0070C0"/>
-                                    <w:lang w:val="vi-VN"/>
-                                  </w:rPr>
-                                  <m:t>${sigma1}</m:t>
-                                </m:r>
-                                <m:r>
-                                  <w:rPr>
-                                    <w:rFonts w:ascii="Cambria Math" w:eastAsiaTheme="minorEastAsia" w:hAnsi="Cambria Math"/>
-                                    <w:lang w:val="vi-VN"/>
-                                  </w:rPr>
-                                  <m:t xml:space="preserve">  kPa</m:t>
-                                </m:r>
-                              </m:oMath>
-                            </m:oMathPara>
-                          </w:p>
-                        </w:txbxContent>
-                      </wps:txbx>
-                      <wps:bodyPr rot="0" vert="horz" wrap="square" lIns="91440" tIns="45720" rIns="91440" bIns="45720" anchor="t" anchorCtr="0">
-                        <a:noAutofit/>
-                      </wps:bodyPr>
-                    </wps:wsp>
-                  </a:graphicData>
-                </a:graphic>
-                <wp14:sizeRelH relativeFrom="margin">
-                  <wp14:pctWidth>0</wp14:pctWidth>
-                </wp14:sizeRelH>
-                <wp14:sizeRelV relativeFrom="margin">
-                  <wp14:pctHeight>0</wp14:pctHeight>
-                </wp14:sizeRelV>
-              </wp:anchor>
-            </w:drawing>
-          </mc:Choice>
-          <mc:Fallback>
-            <w:pict>
-              <v:shape w14:anchorId="5042FDD5" id="_x0000_s1027" type="#_x0000_t202" style="position:absolute;margin-left:332.55pt;margin-top:22.9pt;width:117.4pt;height:25.35pt;z-index:251672576;visibility:visible;mso-wrap-style:square;mso-width-percent:0;mso-height-percent:0;mso-wrap-distance-left:9pt;mso-wrap-distance-top:3.6pt;mso-wrap-distance-right:9pt;mso-wrap-distance-bottom:3.6pt;mso-position-horizontal:absolute;mso-position-horizontal-relative:text;mso-position-vertical:absolute;mso-position-vertical-relative:text;mso-width-percent:0;mso-height-percent:0;mso-width-relative:margin;mso-height-relative:margin;v-text-anchor:top" o:gfxdata="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" filled="f" stroked="f">
-                <v:textbox>
-                  <w:txbxContent>
-                    <w:p>
-                      <w:pPr>
-                        <w:rPr>
-                          <w:i/>
-                        </w:rPr>
-                      </w:pPr>
-                      <m:oMathPara>
-                        <m:oMath>
-                          <m:sSub>
-                            <m:sSubPr>
-                              <m:ctrlPr>
-                                <w:rPr>
-                                  <w:rFonts w:ascii="Cambria Math" w:hAnsi="Cambria Math" w:cs="Times New Roman"/>
-                                  <w:i/>
-                                  <w:lang w:val="vi-VN"/>
-                                </w:rPr>
-                              </m:ctrlPr>
-                            </m:sSubPr>
-                            <m:e>
-                              <m:r>
-                                <w:rPr>
-                                  <w:rFonts w:ascii="Cambria Math" w:hAnsi="Cambria Math" w:cs="Times New Roman"/>
-                                  <w:lang w:val="vi-VN"/>
-                                </w:rPr>
-                                <m:t>σ</m:t>
-                              </m:r>
-                            </m:e>
-                            <m:sub>
-                              <m:r>
-                                <w:rPr>
-                                  <w:rFonts w:ascii="Cambria Math" w:hAnsi="Cambria Math" w:cs="Times New Roman"/>
-                                  <w:lang w:val="vi-VN"/>
-                                </w:rPr>
-                                <m:t>1</m:t>
-                              </m:r>
-                            </m:sub>
-                          </m:sSub>
-                          <m:r>
-                            <w:rPr>
-                              <w:rFonts w:ascii="Cambria Math" w:hAnsi="Cambria Math" w:cs="Times New Roman"/>
-                              <w:lang w:val="vi-VN"/>
-                            </w:rPr>
-                            <m:t>=</m:t>
-                          </m:r>
-                          <m:r>
-                            <w:rPr>
-                              <w:rFonts w:ascii="Cambria Math" w:hAnsi="Cambria Math" w:cs="Times New Roman"/>
-                              <w:color w:val="0070C0"/>
-                              <w:lang w:val="vi-VN"/>
-                            </w:rPr>
-                            <m:t>${sigma1}</m:t>
-                          </m:r>
-                          <m:r>
-                            <w:rPr>
-                              <w:rFonts w:ascii="Cambria Math" w:eastAsiaTheme="minorEastAsia" w:hAnsi="Cambria Math"/>
-                              <w:lang w:val="vi-VN"/>
-                            </w:rPr>
-                            <m:t xml:space="preserve">  kPa</m:t>
-                          </m:r>
-                        </m:oMath>
-                      </m:oMathPara>
                     </w:p>
                   </w:txbxContent>
                 </v:textbox>
@@ -7502,8 +7502,6 @@
         </mc:AlternateContent>
       </w:r>
     </w:p>
-    <w:bookmarkStart w:id="0" w:name="_GoBack"/>
-    <w:bookmarkEnd w:id="0"/>
     <w:p>
       <w:pPr>
         <w:jc w:val="center"/>
@@ -7514,6 +7512,8 @@
           <w:lang w:val="vi-VN"/>
         </w:rPr>
       </w:pPr>
+      <w:bookmarkStart w:id="0" w:name="_GoBack"/>
+      <w:bookmarkEnd w:id="0"/>
       <w:r>
         <w:rPr>
           <w:rFonts w:ascii="Times New Roman" w:hAnsi="Times New Roman" w:cs="Times New Roman"/>
@@ -7525,13 +7525,13 @@
         <mc:AlternateContent>
           <mc:Choice Requires="wps">
             <w:drawing>
-              <wp:anchor distT="45720" distB="45720" distL="114300" distR="114300" simplePos="0" relativeHeight="251676672" behindDoc="0" locked="0" layoutInCell="1" allowOverlap="1" wp14:anchorId="18E33773" wp14:editId="32B000DB">
+              <wp:anchor distT="45720" distB="45720" distL="114300" distR="114300" simplePos="0" relativeHeight="251676672" behindDoc="0" locked="0" layoutInCell="1" allowOverlap="1" wp14:anchorId="18E33773" wp14:editId="79AC6EA4">
                 <wp:simplePos x="0" y="0"/>
                 <wp:positionH relativeFrom="column">
-                  <wp:posOffset>656125</wp:posOffset>
+                  <wp:posOffset>303530</wp:posOffset>
                 </wp:positionH>
                 <wp:positionV relativeFrom="paragraph">
-                  <wp:posOffset>2099945</wp:posOffset>
+                  <wp:posOffset>2128520</wp:posOffset>
                 </wp:positionV>
                 <wp:extent cx="1490980" cy="321945"/>
                 <wp:effectExtent l="0" t="0" r="0" b="1905"/>
@@ -7645,7 +7645,7 @@
           </mc:Choice>
           <mc:Fallback>
             <w:pict>
-              <v:shape w14:anchorId="18E33773" id="_x0000_s1028" type="#_x0000_t202" style="position:absolute;left:0;text-align:left;margin-left:51.65pt;margin-top:165.35pt;width:117.4pt;height:25.35pt;z-index:251676672;visibility:visible;mso-wrap-style:square;mso-width-percent:0;mso-height-percent:0;mso-wrap-distance-left:9pt;mso-wrap-distance-top:3.6pt;mso-wrap-distance-right:9pt;mso-wrap-distance-bottom:3.6pt;mso-position-horizontal:absolute;mso-position-horizontal-relative:text;mso-position-vertical:absolute;mso-position-vertical-relative:text;mso-width-percent:0;mso-height-percent:0;mso-width-relative:margin;mso-height-relative:margin;v-text-anchor:top" o:gfxdata="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" filled="f" stroked="f">
+              <v:shape w14:anchorId="18E33773" id="_x0000_s1028" type="#_x0000_t202" style="position:absolute;left:0;text-align:left;margin-left:23.9pt;margin-top:167.6pt;width:117.4pt;height:25.35pt;z-index:251676672;visibility:visible;mso-wrap-style:square;mso-width-percent:0;mso-height-percent:0;mso-wrap-distance-left:9pt;mso-wrap-distance-top:3.6pt;mso-wrap-distance-right:9pt;mso-wrap-distance-bottom:3.6pt;mso-position-horizontal:absolute;mso-position-horizontal-relative:text;mso-position-vertical:absolute;mso-position-vertical-relative:text;mso-width-percent:0;mso-height-percent:0;mso-width-relative:margin;mso-height-relative:margin;v-text-anchor:top" o:gfxdata="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" filled="f" stroked="f">
                 <v:textbox>
                   <w:txbxContent>
                     <w:p>
@@ -7729,13 +7729,13 @@
         <mc:AlternateContent>
           <mc:Choice Requires="wps">
             <w:drawing>
-              <wp:anchor distT="45720" distB="45720" distL="114300" distR="114300" simplePos="0" relativeHeight="251674624" behindDoc="0" locked="0" layoutInCell="1" allowOverlap="1" wp14:anchorId="60EBD207" wp14:editId="0DC98D36">
+              <wp:anchor distT="45720" distB="45720" distL="114300" distR="114300" simplePos="0" relativeHeight="251674624" behindDoc="0" locked="0" layoutInCell="1" allowOverlap="1" wp14:anchorId="60EBD207" wp14:editId="25195FB5">
                 <wp:simplePos x="0" y="0"/>
                 <wp:positionH relativeFrom="column">
-                  <wp:posOffset>4100919</wp:posOffset>
+                  <wp:posOffset>4005580</wp:posOffset>
                 </wp:positionH>
                 <wp:positionV relativeFrom="paragraph">
-                  <wp:posOffset>2098129</wp:posOffset>
+                  <wp:posOffset>2126615</wp:posOffset>
                 </wp:positionV>
                 <wp:extent cx="1490980" cy="321945"/>
                 <wp:effectExtent l="0" t="0" r="0" b="1905"/>
@@ -7849,7 +7849,7 @@
           </mc:Choice>
           <mc:Fallback>
             <w:pict>
-              <v:shape w14:anchorId="60EBD207" id="_x0000_s1029" type="#_x0000_t202" style="position:absolute;left:0;text-align:left;margin-left:322.9pt;margin-top:165.2pt;width:117.4pt;height:25.35pt;z-index:251674624;visibility:visible;mso-wrap-style:square;mso-width-percent:0;mso-height-percent:0;mso-wrap-distance-left:9pt;mso-wrap-distance-top:3.6pt;mso-wrap-distance-right:9pt;mso-wrap-distance-bottom:3.6pt;mso-position-horizontal:absolute;mso-position-horizontal-relative:text;mso-position-vertical:absolute;mso-position-vertical-relative:text;mso-width-percent:0;mso-height-percent:0;mso-width-relative:margin;mso-height-relative:margin;v-text-anchor:top" o:gfxdata="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" filled="f" stroked="f">
+              <v:shape w14:anchorId="60EBD207" id="_x0000_s1029" type="#_x0000_t202" style="position:absolute;left:0;text-align:left;margin-left:315.4pt;margin-top:167.45pt;width:117.4pt;height:25.35pt;z-index:251674624;visibility:visible;mso-wrap-style:square;mso-width-percent:0;mso-height-percent:0;mso-wrap-distance-left:9pt;mso-wrap-distance-top:3.6pt;mso-wrap-distance-right:9pt;mso-wrap-distance-bottom:3.6pt;mso-position-horizontal:absolute;mso-position-horizontal-relative:text;mso-position-vertical:absolute;mso-position-vertical-relative:text;mso-width-percent:0;mso-height-percent:0;mso-width-relative:margin;mso-height-relative:margin;v-text-anchor:top" o:gfxdata="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" filled="f" stroked="f">
                 <v:textbox>
                   <w:txbxContent>
                     <w:p>

</xml_diff>

<commit_message>
Change picture and test view file docx
</commit_message>
<xml_diff>
--- a/web/file-tinh-toan/sample/01.docx
+++ b/web/file-tinh-toan/sample/01.docx
@@ -2309,6 +2309,7 @@
           <w:szCs w:val="24"/>
         </w:rPr>
       </w:pPr>
+      <w:bookmarkStart w:id="0" w:name="_GoBack"/>
       <w:r>
         <w:rPr>
           <w:rFonts w:ascii="Times New Roman" w:hAnsi="Times New Roman" w:cs="Times New Roman"/>
@@ -2316,13 +2317,13 @@
           <w:lang w:val="en-US"/>
         </w:rPr>
         <w:drawing>
-          <wp:inline distT="0" distB="0" distL="0" distR="0" wp14:anchorId="036744A4" wp14:editId="2BC0E6D3">
-            <wp:extent cx="4281805" cy="1832610"/>
-            <wp:effectExtent l="0" t="0" r="4445" b="0"/>
+          <wp:inline distT="0" distB="0" distL="0" distR="0" wp14:anchorId="036744A4" wp14:editId="74E5666A">
+            <wp:extent cx="4281805" cy="1823959"/>
+            <wp:effectExtent l="0" t="0" r="4445" b="5080"/>
             <wp:docPr id="4" name="Рисунок 6">
               <a:extLst xmlns:a="http://schemas.openxmlformats.org/drawingml/2006/main">
                 <a:ext uri="{FF2B5EF4-FFF2-40B4-BE49-F238E27FC236}">
-                  <a16:creationId xmlns:lc="http://schemas.openxmlformats.org/drawingml/2006/lockedCanvas" xmlns:a16="http://schemas.microsoft.com/office/drawing/2014/main" xmlns:w16se="http://schemas.microsoft.com/office/word/2015/wordml/symex" xmlns:w16sdtdh="http://schemas.microsoft.com/office/word/2020/wordml/sdtdatahash" xmlns:w16="http://schemas.microsoft.com/office/word/2018/wordml" xmlns:w16cid="http://schemas.microsoft.com/office/word/2016/wordml/cid" xmlns:w16cex="http://schemas.microsoft.com/office/word/2018/wordml/cex" xmlns:w="http://schemas.openxmlformats.org/wordprocessingml/2006/main" xmlns:w10="urn:schemas-microsoft-com:office:word" xmlns:v="urn:schemas-microsoft-com:vml" xmlns:o="urn:schemas-microsoft-com:office:office" xmlns:am3d="http://schemas.microsoft.com/office/drawing/2017/model3d" xmlns:aink="http://schemas.microsoft.com/office/drawing/2016/ink" xmlns:cx8="http://schemas.microsoft.com/office/drawing/2016/5/14/chartex" xmlns:cx7="http://schemas.microsoft.com/office/drawing/2016/5/13/chartex" xmlns:cx6="http://schemas.microsoft.com/office/drawing/2016/5/12/chartex" xmlns:cx5="http://schemas.microsoft.com/office/drawing/2016/5/11/chartex" xmlns:cx4="http://schemas.microsoft.com/office/drawing/2016/5/10/chartex" xmlns:cx3="http://schemas.microsoft.com/office/drawing/2016/5/9/chartex" xmlns:cx2="http://schemas.microsoft.com/office/drawing/2015/10/21/chartex" xmlns:cx1="http://schemas.microsoft.com/office/drawing/2015/9/8/chartex" xmlns:cx="http://schemas.microsoft.com/office/drawing/2014/chartex" xmlns="" id="{00000000-0008-0000-0000-000007000000}"/>
+                  <a16:creationId xmlns="" xmlns:cx="http://schemas.microsoft.com/office/drawing/2014/chartex" xmlns:cx1="http://schemas.microsoft.com/office/drawing/2015/9/8/chartex" xmlns:cx2="http://schemas.microsoft.com/office/drawing/2015/10/21/chartex" xmlns:cx3="http://schemas.microsoft.com/office/drawing/2016/5/9/chartex" xmlns:cx4="http://schemas.microsoft.com/office/drawing/2016/5/10/chartex" xmlns:cx5="http://schemas.microsoft.com/office/drawing/2016/5/11/chartex" xmlns:cx6="http://schemas.microsoft.com/office/drawing/2016/5/12/chartex" xmlns:cx7="http://schemas.microsoft.com/office/drawing/2016/5/13/chartex" xmlns:cx8="http://schemas.microsoft.com/office/drawing/2016/5/14/chartex" xmlns:aink="http://schemas.microsoft.com/office/drawing/2016/ink" xmlns:am3d="http://schemas.microsoft.com/office/drawing/2017/model3d" xmlns:o="urn:schemas-microsoft-com:office:office" xmlns:v="urn:schemas-microsoft-com:vml" xmlns:w10="urn:schemas-microsoft-com:office:word" xmlns:w="http://schemas.openxmlformats.org/wordprocessingml/2006/main" xmlns:w16cex="http://schemas.microsoft.com/office/word/2018/wordml/cex" xmlns:w16cid="http://schemas.microsoft.com/office/word/2016/wordml/cid" xmlns:w16="http://schemas.microsoft.com/office/word/2018/wordml" xmlns:w16sdtdh="http://schemas.microsoft.com/office/word/2020/wordml/sdtdatahash" xmlns:w16se="http://schemas.microsoft.com/office/word/2015/wordml/symex" xmlns:a16="http://schemas.microsoft.com/office/drawing/2014/main" xmlns:lc="http://schemas.openxmlformats.org/drawingml/2006/lockedCanvas" id="{00000000-0008-0000-0000-000007000000}"/>
                 </a:ext>
               </a:extLst>
             </wp:docPr>
@@ -2334,7 +2335,7 @@
                     <pic:cNvPr id="7" name="Рисунок 6">
                       <a:extLst>
                         <a:ext uri="{FF2B5EF4-FFF2-40B4-BE49-F238E27FC236}">
-                          <a16:creationId xmlns:lc="http://schemas.openxmlformats.org/drawingml/2006/lockedCanvas" xmlns:a16="http://schemas.microsoft.com/office/drawing/2014/main" xmlns:w16se="http://schemas.microsoft.com/office/word/2015/wordml/symex" xmlns:w16sdtdh="http://schemas.microsoft.com/office/word/2020/wordml/sdtdatahash" xmlns:w16="http://schemas.microsoft.com/office/word/2018/wordml" xmlns:w16cid="http://schemas.microsoft.com/office/word/2016/wordml/cid" xmlns:w16cex="http://schemas.microsoft.com/office/word/2018/wordml/cex" xmlns:w="http://schemas.openxmlformats.org/wordprocessingml/2006/main" xmlns:w10="urn:schemas-microsoft-com:office:word" xmlns:v="urn:schemas-microsoft-com:vml" xmlns:o="urn:schemas-microsoft-com:office:office" xmlns:am3d="http://schemas.microsoft.com/office/drawing/2017/model3d" xmlns:aink="http://schemas.microsoft.com/office/drawing/2016/ink" xmlns:cx8="http://schemas.microsoft.com/office/drawing/2016/5/14/chartex" xmlns:cx7="http://schemas.microsoft.com/office/drawing/2016/5/13/chartex" xmlns:cx6="http://schemas.microsoft.com/office/drawing/2016/5/12/chartex" xmlns:cx5="http://schemas.microsoft.com/office/drawing/2016/5/11/chartex" xmlns:cx4="http://schemas.microsoft.com/office/drawing/2016/5/10/chartex" xmlns:cx3="http://schemas.microsoft.com/office/drawing/2016/5/9/chartex" xmlns:cx2="http://schemas.microsoft.com/office/drawing/2015/10/21/chartex" xmlns:cx1="http://schemas.microsoft.com/office/drawing/2015/9/8/chartex" xmlns:cx="http://schemas.microsoft.com/office/drawing/2014/chartex" xmlns="" id="{00000000-0008-0000-0000-000007000000}"/>
+                          <a16:creationId xmlns="" xmlns:cx="http://schemas.microsoft.com/office/drawing/2014/chartex" xmlns:cx1="http://schemas.microsoft.com/office/drawing/2015/9/8/chartex" xmlns:cx2="http://schemas.microsoft.com/office/drawing/2015/10/21/chartex" xmlns:cx3="http://schemas.microsoft.com/office/drawing/2016/5/9/chartex" xmlns:cx4="http://schemas.microsoft.com/office/drawing/2016/5/10/chartex" xmlns:cx5="http://schemas.microsoft.com/office/drawing/2016/5/11/chartex" xmlns:cx6="http://schemas.microsoft.com/office/drawing/2016/5/12/chartex" xmlns:cx7="http://schemas.microsoft.com/office/drawing/2016/5/13/chartex" xmlns:cx8="http://schemas.microsoft.com/office/drawing/2016/5/14/chartex" xmlns:aink="http://schemas.microsoft.com/office/drawing/2016/ink" xmlns:am3d="http://schemas.microsoft.com/office/drawing/2017/model3d" xmlns:o="urn:schemas-microsoft-com:office:office" xmlns:v="urn:schemas-microsoft-com:vml" xmlns:w10="urn:schemas-microsoft-com:office:word" xmlns:w="http://schemas.openxmlformats.org/wordprocessingml/2006/main" xmlns:w16cex="http://schemas.microsoft.com/office/word/2018/wordml/cex" xmlns:w16cid="http://schemas.microsoft.com/office/word/2016/wordml/cid" xmlns:w16="http://schemas.microsoft.com/office/word/2018/wordml" xmlns:w16sdtdh="http://schemas.microsoft.com/office/word/2020/wordml/sdtdatahash" xmlns:w16se="http://schemas.microsoft.com/office/word/2015/wordml/symex" xmlns:a16="http://schemas.microsoft.com/office/drawing/2014/main" xmlns:lc="http://schemas.openxmlformats.org/drawingml/2006/lockedCanvas" id="{00000000-0008-0000-0000-000007000000}"/>
                         </a:ext>
                       </a:extLst>
                     </pic:cNvPr>
@@ -2348,13 +2349,14 @@
                         </a:ext>
                       </a:extLst>
                     </a:blip>
-                    <a:srcRect/>
-                    <a:stretch/>
+                    <a:stretch>
+                      <a:fillRect/>
+                    </a:stretch>
                   </pic:blipFill>
                   <pic:spPr>
                     <a:xfrm>
                       <a:off x="0" y="0"/>
-                      <a:ext cx="4281805" cy="1832610"/>
+                      <a:ext cx="4281805" cy="1823959"/>
                     </a:xfrm>
                     <a:prstGeom prst="rect">
                       <a:avLst/>
@@ -2366,6 +2368,7 @@
           </wp:inline>
         </w:drawing>
       </w:r>
+      <w:bookmarkEnd w:id="0"/>
     </w:p>
     <w:p>
       <w:pPr>
@@ -6321,7 +6324,6 @@
           <w:lang w:val="vi-VN"/>
         </w:rPr>
       </w:pPr>
-      <w:bookmarkStart w:id="0" w:name="_GoBack"/>
       <w:r>
         <w:rPr>
           <w:rFonts w:ascii="Times New Roman" w:hAnsi="Times New Roman" w:cs="Times New Roman"/>
@@ -6671,7 +6673,6 @@
           </mc:Fallback>
         </mc:AlternateContent>
       </w:r>
-      <w:bookmarkEnd w:id="0"/>
       <w:r>
         <w:rPr>
           <w:rFonts w:ascii="Times New Roman" w:hAnsi="Times New Roman" w:cs="Times New Roman"/>

</xml_diff>